<commit_message>
Changed versions of GMII and RGMII to beta for next release.
</commit_message>
<xml_diff>
--- a/bitvis_vip_gmii/doc/gmii_vvc_QuickRef.docx
+++ b/bitvis_vip_gmii/doc/gmii_vvc_QuickRef.docx
@@ -15,6 +15,8 @@
           <w:szCs w:val="40"/>
         </w:rPr>
       </w:pPr>
+      <w:bookmarkStart w:id="0" w:name="_GoBack"/>
+      <w:bookmarkEnd w:id="0"/>
       <w:r>
         <w:rPr>
           <w:b/>
@@ -287,15 +289,7 @@
     </w:p>
     <w:p>
       <w:r>
-        <w:t xml:space="preserve">For general information see UVVM Essential Mechanisms located in </w:t>
-      </w:r>
-      <w:proofErr w:type="spellStart"/>
-      <w:r>
-        <w:t>uvvm_vvc_framework</w:t>
-      </w:r>
-      <w:proofErr w:type="spellEnd"/>
-      <w:r>
-        <w:t>/doc.</w:t>
+        <w:t>For general information see UVVM Essential Mechanisms located in uvvm_vvc_framework/doc.</w:t>
       </w:r>
     </w:p>
     <w:p/>
@@ -349,7 +343,6 @@
                 <w:szCs w:val="24"/>
               </w:rPr>
             </w:pPr>
-            <w:proofErr w:type="spellStart"/>
             <w:r>
               <w:rPr>
                 <w:rFonts w:cs="Helvetica"/>
@@ -377,7 +370,6 @@
               </w:rPr>
               <w:t>_write</w:t>
             </w:r>
-            <w:proofErr w:type="spellEnd"/>
             <w:r>
               <w:rPr>
                 <w:rFonts w:cs="Helvetica"/>
@@ -410,7 +402,6 @@
               </w:rPr>
               <w:t xml:space="preserve">, </w:t>
             </w:r>
-            <w:proofErr w:type="spellStart"/>
             <w:r>
               <w:rPr>
                 <w:rFonts w:cs="Helvetica"/>
@@ -433,16 +424,15 @@
                 <w:color w:val="FFFFFF"/>
                 <w:szCs w:val="30"/>
               </w:rPr>
-              <w:t>x</w:t>
-            </w:r>
-            <w:proofErr w:type="spellEnd"/>
+              <w:t>x,</w:t>
+            </w:r>
             <w:r>
               <w:rPr>
                 <w:rFonts w:cs="Helvetica"/>
                 <w:color w:val="FFFFFF"/>
                 <w:szCs w:val="30"/>
               </w:rPr>
-              <w:t>,</w:t>
+              <w:t xml:space="preserve"> channel,</w:t>
             </w:r>
             <w:r>
               <w:rPr>
@@ -450,7 +440,7 @@
                 <w:color w:val="FFFFFF"/>
                 <w:szCs w:val="30"/>
               </w:rPr>
-              <w:t xml:space="preserve"> channel,</w:t>
+              <w:t xml:space="preserve"> </w:t>
             </w:r>
             <w:r>
               <w:rPr>
@@ -458,16 +448,15 @@
                 <w:color w:val="FFFFFF"/>
                 <w:szCs w:val="30"/>
               </w:rPr>
-              <w:t xml:space="preserve"> </w:t>
-            </w:r>
-            <w:proofErr w:type="spellStart"/>
+              <w:t>data</w:t>
+            </w:r>
             <w:r>
               <w:rPr>
                 <w:rFonts w:cs="Helvetica"/>
                 <w:color w:val="FFFFFF"/>
                 <w:szCs w:val="30"/>
               </w:rPr>
-              <w:t>data</w:t>
+              <w:t>_array</w:t>
             </w:r>
             <w:r>
               <w:rPr>
@@ -475,27 +464,16 @@
                 <w:color w:val="FFFFFF"/>
                 <w:szCs w:val="30"/>
               </w:rPr>
-              <w:t>_array</w:t>
-            </w:r>
-            <w:proofErr w:type="spellEnd"/>
+              <w:t xml:space="preserve">, </w:t>
+            </w:r>
             <w:r>
               <w:rPr>
                 <w:rFonts w:cs="Helvetica"/>
                 <w:color w:val="FFFFFF"/>
                 <w:szCs w:val="30"/>
               </w:rPr>
-              <w:t xml:space="preserve">, </w:t>
-            </w:r>
-            <w:proofErr w:type="spellStart"/>
-            <w:r>
-              <w:rPr>
-                <w:rFonts w:cs="Helvetica"/>
-                <w:color w:val="FFFFFF"/>
-                <w:szCs w:val="30"/>
-              </w:rPr>
               <w:t>msg</w:t>
             </w:r>
-            <w:proofErr w:type="spellEnd"/>
             <w:r>
               <w:rPr>
                 <w:rFonts w:cs="Helvetica"/>
@@ -562,7 +540,6 @@
               </w:rPr>
               <w:t xml:space="preserve">: </w:t>
             </w:r>
-            <w:proofErr w:type="spellStart"/>
             <w:r>
               <w:rPr>
                 <w:rFonts w:cs="Helvetica"/>
@@ -581,9 +558,8 @@
                 <w:sz w:val="16"/>
                 <w:szCs w:val="32"/>
               </w:rPr>
-              <w:t>_write</w:t>
-            </w:r>
-            <w:proofErr w:type="spellEnd"/>
+              <w:t>_write(</w:t>
+            </w:r>
             <w:r>
               <w:rPr>
                 <w:rFonts w:cs="Helvetica"/>
@@ -592,7 +568,7 @@
                 <w:sz w:val="16"/>
                 <w:szCs w:val="32"/>
               </w:rPr>
-              <w:t>(</w:t>
+              <w:t>GMII</w:t>
             </w:r>
             <w:r>
               <w:rPr>
@@ -602,7 +578,7 @@
                 <w:sz w:val="16"/>
                 <w:szCs w:val="32"/>
               </w:rPr>
-              <w:t>GMII</w:t>
+              <w:t xml:space="preserve">_VVCT, </w:t>
             </w:r>
             <w:r>
               <w:rPr>
@@ -612,7 +588,7 @@
                 <w:sz w:val="16"/>
                 <w:szCs w:val="32"/>
               </w:rPr>
-              <w:t xml:space="preserve">_VVCT, </w:t>
+              <w:t>0</w:t>
             </w:r>
             <w:r>
               <w:rPr>
@@ -622,7 +598,7 @@
                 <w:sz w:val="16"/>
                 <w:szCs w:val="32"/>
               </w:rPr>
-              <w:t>0</w:t>
+              <w:t xml:space="preserve">, </w:t>
             </w:r>
             <w:r>
               <w:rPr>
@@ -632,7 +608,7 @@
                 <w:sz w:val="16"/>
                 <w:szCs w:val="32"/>
               </w:rPr>
-              <w:t xml:space="preserve">, </w:t>
+              <w:t>TX</w:t>
             </w:r>
             <w:r>
               <w:rPr>
@@ -642,7 +618,7 @@
                 <w:sz w:val="16"/>
                 <w:szCs w:val="32"/>
               </w:rPr>
-              <w:t>TX</w:t>
+              <w:t xml:space="preserve">, </w:t>
             </w:r>
             <w:r>
               <w:rPr>
@@ -652,9 +628,8 @@
                 <w:sz w:val="16"/>
                 <w:szCs w:val="32"/>
               </w:rPr>
-              <w:t xml:space="preserve">, </w:t>
-            </w:r>
-            <w:proofErr w:type="spellStart"/>
+              <w:t>v_</w:t>
+            </w:r>
             <w:r>
               <w:rPr>
                 <w:rFonts w:cs="Helvetica"/>
@@ -663,7 +638,7 @@
                 <w:sz w:val="16"/>
                 <w:szCs w:val="32"/>
               </w:rPr>
-              <w:t>v_</w:t>
+              <w:t>data_array(0 to v_numBytes-1)</w:t>
             </w:r>
             <w:r>
               <w:rPr>
@@ -673,9 +648,8 @@
                 <w:sz w:val="16"/>
                 <w:szCs w:val="32"/>
               </w:rPr>
-              <w:t>data_array</w:t>
-            </w:r>
-            <w:proofErr w:type="spellEnd"/>
+              <w:t>,</w:t>
+            </w:r>
             <w:r>
               <w:rPr>
                 <w:rFonts w:cs="Helvetica"/>
@@ -684,7 +658,7 @@
                 <w:sz w:val="16"/>
                 <w:szCs w:val="32"/>
               </w:rPr>
-              <w:t>(0 to v_numBytes-1)</w:t>
+              <w:t xml:space="preserve"> </w:t>
             </w:r>
             <w:r>
               <w:rPr>
@@ -694,7 +668,7 @@
                 <w:sz w:val="16"/>
                 <w:szCs w:val="32"/>
               </w:rPr>
-              <w:t>,</w:t>
+              <w:t>“</w:t>
             </w:r>
             <w:r>
               <w:rPr>
@@ -704,7 +678,7 @@
                 <w:sz w:val="16"/>
                 <w:szCs w:val="32"/>
               </w:rPr>
-              <w:t xml:space="preserve"> </w:t>
+              <w:t xml:space="preserve">Write </w:t>
             </w:r>
             <w:r>
               <w:rPr>
@@ -714,30 +688,8 @@
                 <w:sz w:val="16"/>
                 <w:szCs w:val="32"/>
               </w:rPr>
-              <w:t>“</w:t>
-            </w:r>
-            <w:r>
-              <w:rPr>
-                <w:rFonts w:cs="Helvetica"/>
-                <w:b w:val="0"/>
-                <w:bCs w:val="0"/>
-                <w:sz w:val="16"/>
-                <w:szCs w:val="32"/>
-              </w:rPr>
-              <w:t xml:space="preserve">Write </w:t>
-            </w:r>
-            <w:proofErr w:type="spellStart"/>
-            <w:r>
-              <w:rPr>
-                <w:rFonts w:cs="Helvetica"/>
-                <w:b w:val="0"/>
-                <w:bCs w:val="0"/>
-                <w:sz w:val="16"/>
-                <w:szCs w:val="32"/>
-              </w:rPr>
               <w:t>v_numBytes</w:t>
             </w:r>
-            <w:proofErr w:type="spellEnd"/>
             <w:r>
               <w:rPr>
                 <w:rFonts w:cs="Helvetica"/>
@@ -827,29 +779,7 @@
                 <w:sz w:val="16"/>
                 <w:szCs w:val="32"/>
               </w:rPr>
-              <w:t xml:space="preserve">: </w:t>
-            </w:r>
-            <w:proofErr w:type="spellStart"/>
-            <w:r>
-              <w:rPr>
-                <w:rFonts w:cs="Helvetica"/>
-                <w:b w:val="0"/>
-                <w:bCs w:val="0"/>
-                <w:sz w:val="16"/>
-                <w:szCs w:val="32"/>
-              </w:rPr>
-              <w:t>gmii_write</w:t>
-            </w:r>
-            <w:proofErr w:type="spellEnd"/>
-            <w:r>
-              <w:rPr>
-                <w:rFonts w:cs="Helvetica"/>
-                <w:b w:val="0"/>
-                <w:bCs w:val="0"/>
-                <w:sz w:val="16"/>
-                <w:szCs w:val="32"/>
-              </w:rPr>
-              <w:t xml:space="preserve">(GMII_VVCT, </w:t>
+              <w:t xml:space="preserve">: gmii_write(GMII_VVCT, </w:t>
             </w:r>
             <w:r>
               <w:rPr>
@@ -998,7 +928,6 @@
                                 <w:sz w:val="20"/>
                               </w:rPr>
                             </w:pPr>
-                            <w:proofErr w:type="spellStart"/>
                             <w:r>
                               <w:rPr>
                                 <w:rFonts w:ascii="Helvetica Neue Light" w:hAnsi="Helvetica Neue Light"/>
@@ -1008,7 +937,6 @@
                               </w:rPr>
                               <w:t>gmii_vvc.vhd</w:t>
                             </w:r>
-                            <w:proofErr w:type="spellEnd"/>
                           </w:p>
                         </w:txbxContent>
                       </wps:txbx>
@@ -1045,7 +973,6 @@
                           <w:sz w:val="20"/>
                         </w:rPr>
                       </w:pPr>
-                      <w:proofErr w:type="spellStart"/>
                       <w:r>
                         <w:rPr>
                           <w:rFonts w:ascii="Helvetica Neue Light" w:hAnsi="Helvetica Neue Light"/>
@@ -1055,7 +982,6 @@
                         </w:rPr>
                         <w:t>gmii_vvc.vhd</w:t>
                       </w:r>
-                      <w:proofErr w:type="spellEnd"/>
                     </w:p>
                   </w:txbxContent>
                 </v:textbox>
@@ -1116,7 +1042,6 @@
                 <w:szCs w:val="24"/>
               </w:rPr>
             </w:pPr>
-            <w:proofErr w:type="spellStart"/>
             <w:r>
               <w:rPr>
                 <w:rFonts w:cs="Helvetica"/>
@@ -1135,7 +1060,6 @@
               </w:rPr>
               <w:t>_read</w:t>
             </w:r>
-            <w:proofErr w:type="spellEnd"/>
             <w:r>
               <w:rPr>
                 <w:rFonts w:cs="Helvetica"/>
@@ -1168,7 +1092,6 @@
               </w:rPr>
               <w:t xml:space="preserve">, </w:t>
             </w:r>
-            <w:proofErr w:type="spellStart"/>
             <w:r>
               <w:rPr>
                 <w:rFonts w:cs="Helvetica"/>
@@ -1191,16 +1114,15 @@
                 <w:color w:val="FFFFFF"/>
                 <w:szCs w:val="30"/>
               </w:rPr>
-              <w:t>idx</w:t>
-            </w:r>
-            <w:proofErr w:type="spellEnd"/>
+              <w:t>idx,</w:t>
+            </w:r>
             <w:r>
               <w:rPr>
                 <w:rFonts w:cs="Helvetica"/>
                 <w:color w:val="FFFFFF"/>
                 <w:szCs w:val="30"/>
               </w:rPr>
-              <w:t>,</w:t>
+              <w:t xml:space="preserve"> channel, </w:t>
             </w:r>
             <w:r>
               <w:rPr>
@@ -1208,18 +1130,8 @@
                 <w:color w:val="FFFFFF"/>
                 <w:szCs w:val="30"/>
               </w:rPr>
-              <w:t xml:space="preserve"> channel, </w:t>
-            </w:r>
-            <w:proofErr w:type="spellStart"/>
-            <w:r>
-              <w:rPr>
-                <w:rFonts w:cs="Helvetica"/>
-                <w:color w:val="FFFFFF"/>
-                <w:szCs w:val="30"/>
-              </w:rPr>
               <w:t>msg</w:t>
             </w:r>
-            <w:proofErr w:type="spellEnd"/>
             <w:r>
               <w:rPr>
                 <w:rFonts w:cs="Helvetica"/>
@@ -1294,7 +1206,6 @@
               </w:rPr>
               <w:t xml:space="preserve">: </w:t>
             </w:r>
-            <w:proofErr w:type="spellStart"/>
             <w:r>
               <w:rPr>
                 <w:rFonts w:cs="Helvetica"/>
@@ -1313,18 +1224,7 @@
                 <w:sz w:val="16"/>
                 <w:szCs w:val="32"/>
               </w:rPr>
-              <w:t>_read</w:t>
-            </w:r>
-            <w:proofErr w:type="spellEnd"/>
-            <w:r>
-              <w:rPr>
-                <w:rFonts w:cs="Helvetica"/>
-                <w:b w:val="0"/>
-                <w:bCs w:val="0"/>
-                <w:sz w:val="16"/>
-                <w:szCs w:val="32"/>
-              </w:rPr>
-              <w:t>(</w:t>
+              <w:t>_read(</w:t>
             </w:r>
             <w:r>
               <w:rPr>
@@ -1375,31 +1275,7 @@
                 <w:szCs w:val="32"/>
                 <w:lang w:val="en-US"/>
               </w:rPr>
-              <w:t xml:space="preserve">Read data which is stored in VVC and will be fetched later using </w:t>
-            </w:r>
-            <w:proofErr w:type="spellStart"/>
-            <w:r>
-              <w:rPr>
-                <w:rFonts w:cs="Helvetica"/>
-                <w:b w:val="0"/>
-                <w:bCs w:val="0"/>
-                <w:sz w:val="16"/>
-                <w:szCs w:val="32"/>
-                <w:lang w:val="en-US"/>
-              </w:rPr>
-              <w:t>fetch_result</w:t>
-            </w:r>
-            <w:proofErr w:type="spellEnd"/>
-            <w:r>
-              <w:rPr>
-                <w:rFonts w:cs="Helvetica"/>
-                <w:b w:val="0"/>
-                <w:bCs w:val="0"/>
-                <w:sz w:val="16"/>
-                <w:szCs w:val="32"/>
-                <w:lang w:val="en-US"/>
-              </w:rPr>
-              <w:t>()</w:t>
+              <w:t>Read data which is stored in VVC and will be fetched later using fetch_result()</w:t>
             </w:r>
             <w:r>
               <w:rPr>
@@ -1483,7 +1359,6 @@
                 <w:szCs w:val="24"/>
               </w:rPr>
             </w:pPr>
-            <w:proofErr w:type="spellStart"/>
             <w:r>
               <w:rPr>
                 <w:rFonts w:cs="Helvetica"/>
@@ -1511,7 +1386,6 @@
               </w:rPr>
               <w:t>expect</w:t>
             </w:r>
-            <w:proofErr w:type="spellEnd"/>
             <w:r>
               <w:rPr>
                 <w:rFonts w:cs="Helvetica"/>
@@ -1544,7 +1418,6 @@
               </w:rPr>
               <w:t xml:space="preserve">, </w:t>
             </w:r>
-            <w:proofErr w:type="spellStart"/>
             <w:r>
               <w:rPr>
                 <w:rFonts w:cs="Helvetica"/>
@@ -1567,70 +1440,23 @@
                 <w:color w:val="FFFFFF"/>
                 <w:szCs w:val="30"/>
               </w:rPr>
-              <w:t>x</w:t>
-            </w:r>
-            <w:proofErr w:type="spellEnd"/>
+              <w:t xml:space="preserve">x, channel, data_exp, </w:t>
+            </w:r>
             <w:r>
               <w:rPr>
                 <w:rFonts w:cs="Helvetica"/>
                 <w:color w:val="FFFFFF"/>
                 <w:szCs w:val="30"/>
               </w:rPr>
-              <w:t xml:space="preserve">, channel, </w:t>
-            </w:r>
-            <w:proofErr w:type="spellStart"/>
+              <w:t>msg</w:t>
+            </w:r>
             <w:r>
               <w:rPr>
                 <w:rFonts w:cs="Helvetica"/>
                 <w:color w:val="FFFFFF"/>
                 <w:szCs w:val="30"/>
               </w:rPr>
-              <w:t>data_exp</w:t>
-            </w:r>
-            <w:proofErr w:type="spellEnd"/>
-            <w:r>
-              <w:rPr>
-                <w:rFonts w:cs="Helvetica"/>
-                <w:color w:val="FFFFFF"/>
-                <w:szCs w:val="30"/>
-              </w:rPr>
-              <w:t xml:space="preserve">, </w:t>
-            </w:r>
-            <w:proofErr w:type="spellStart"/>
-            <w:r>
-              <w:rPr>
-                <w:rFonts w:cs="Helvetica"/>
-                <w:color w:val="FFFFFF"/>
-                <w:szCs w:val="30"/>
-              </w:rPr>
-              <w:t>msg</w:t>
-            </w:r>
-            <w:proofErr w:type="spellEnd"/>
-            <w:r>
-              <w:rPr>
-                <w:rFonts w:cs="Helvetica"/>
-                <w:color w:val="FFFFFF"/>
-                <w:szCs w:val="30"/>
-              </w:rPr>
-              <w:t>, [scope, [</w:t>
-            </w:r>
-            <w:proofErr w:type="spellStart"/>
-            <w:r>
-              <w:rPr>
-                <w:rFonts w:cs="Helvetica"/>
-                <w:color w:val="FFFFFF"/>
-                <w:szCs w:val="30"/>
-              </w:rPr>
-              <w:t>alert_level</w:t>
-            </w:r>
-            <w:proofErr w:type="spellEnd"/>
-            <w:r>
-              <w:rPr>
-                <w:rFonts w:cs="Helvetica"/>
-                <w:color w:val="FFFFFF"/>
-                <w:szCs w:val="30"/>
-              </w:rPr>
-              <w:t>]]</w:t>
+              <w:t>, [scope, [alert_level]]</w:t>
             </w:r>
             <w:r>
               <w:rPr>
@@ -1688,9 +1514,8 @@
                 <w:sz w:val="16"/>
                 <w:szCs w:val="32"/>
               </w:rPr>
-              <w:t xml:space="preserve">: </w:t>
-            </w:r>
-            <w:proofErr w:type="spellStart"/>
+              <w:t>: gmii_</w:t>
+            </w:r>
             <w:r>
               <w:rPr>
                 <w:rFonts w:cs="Helvetica"/>
@@ -1699,7 +1524,7 @@
                 <w:sz w:val="16"/>
                 <w:szCs w:val="32"/>
               </w:rPr>
-              <w:t>gmii_</w:t>
+              <w:t>expect</w:t>
             </w:r>
             <w:r>
               <w:rPr>
@@ -1709,9 +1534,8 @@
                 <w:sz w:val="16"/>
                 <w:szCs w:val="32"/>
               </w:rPr>
-              <w:t>expect</w:t>
-            </w:r>
-            <w:proofErr w:type="spellEnd"/>
+              <w:t xml:space="preserve">(GMII_VVCT, 1, </w:t>
+            </w:r>
             <w:r>
               <w:rPr>
                 <w:rFonts w:cs="Helvetica"/>
@@ -1720,7 +1544,7 @@
                 <w:sz w:val="16"/>
                 <w:szCs w:val="32"/>
               </w:rPr>
-              <w:t xml:space="preserve">(GMII_VVCT, 1, </w:t>
+              <w:t>R</w:t>
             </w:r>
             <w:r>
               <w:rPr>
@@ -1730,7 +1554,7 @@
                 <w:sz w:val="16"/>
                 <w:szCs w:val="32"/>
               </w:rPr>
-              <w:t>R</w:t>
+              <w:t>X, v_</w:t>
             </w:r>
             <w:r>
               <w:rPr>
@@ -1740,9 +1564,8 @@
                 <w:sz w:val="16"/>
                 <w:szCs w:val="32"/>
               </w:rPr>
-              <w:t xml:space="preserve">X, </w:t>
-            </w:r>
-            <w:proofErr w:type="spellStart"/>
+              <w:t>data_array(0 to v_numBytes-1)</w:t>
+            </w:r>
             <w:r>
               <w:rPr>
                 <w:rFonts w:cs="Helvetica"/>
@@ -1751,7 +1574,7 @@
                 <w:sz w:val="16"/>
                 <w:szCs w:val="32"/>
               </w:rPr>
-              <w:t>v_</w:t>
+              <w:t>, “</w:t>
             </w:r>
             <w:r>
               <w:rPr>
@@ -1761,9 +1584,8 @@
                 <w:sz w:val="16"/>
                 <w:szCs w:val="32"/>
               </w:rPr>
-              <w:t>data_array</w:t>
-            </w:r>
-            <w:proofErr w:type="spellEnd"/>
+              <w:t>Expect</w:t>
+            </w:r>
             <w:r>
               <w:rPr>
                 <w:rFonts w:cs="Helvetica"/>
@@ -1772,7 +1594,7 @@
                 <w:sz w:val="16"/>
                 <w:szCs w:val="32"/>
               </w:rPr>
-              <w:t>(0 to v_numBytes-1)</w:t>
+              <w:t xml:space="preserve"> </w:t>
             </w:r>
             <w:r>
               <w:rPr>
@@ -1782,40 +1604,8 @@
                 <w:sz w:val="16"/>
                 <w:szCs w:val="32"/>
               </w:rPr>
-              <w:t>, “</w:t>
-            </w:r>
-            <w:r>
-              <w:rPr>
-                <w:rFonts w:cs="Helvetica"/>
-                <w:b w:val="0"/>
-                <w:bCs w:val="0"/>
-                <w:sz w:val="16"/>
-                <w:szCs w:val="32"/>
-              </w:rPr>
-              <w:t>Expect</w:t>
-            </w:r>
-            <w:r>
-              <w:rPr>
-                <w:rFonts w:cs="Helvetica"/>
-                <w:b w:val="0"/>
-                <w:bCs w:val="0"/>
-                <w:sz w:val="16"/>
-                <w:szCs w:val="32"/>
-              </w:rPr>
-              <w:t xml:space="preserve"> </w:t>
-            </w:r>
-            <w:proofErr w:type="spellStart"/>
-            <w:r>
-              <w:rPr>
-                <w:rFonts w:cs="Helvetica"/>
-                <w:b w:val="0"/>
-                <w:bCs w:val="0"/>
-                <w:sz w:val="16"/>
-                <w:szCs w:val="32"/>
-              </w:rPr>
               <w:t>v_numBytes</w:t>
             </w:r>
-            <w:proofErr w:type="spellEnd"/>
             <w:r>
               <w:rPr>
                 <w:rFonts w:cs="Helvetica"/>
@@ -1915,9 +1705,8 @@
                 <w:sz w:val="16"/>
                 <w:szCs w:val="32"/>
               </w:rPr>
-              <w:t xml:space="preserve">: </w:t>
-            </w:r>
-            <w:proofErr w:type="spellStart"/>
+              <w:t>: gmii_</w:t>
+            </w:r>
             <w:r>
               <w:rPr>
                 <w:rFonts w:cs="Helvetica"/>
@@ -1926,19 +1715,8 @@
                 <w:sz w:val="16"/>
                 <w:szCs w:val="32"/>
               </w:rPr>
-              <w:t>gmii_</w:t>
-            </w:r>
-            <w:r>
-              <w:rPr>
-                <w:rFonts w:cs="Helvetica"/>
-                <w:b w:val="0"/>
-                <w:bCs w:val="0"/>
-                <w:sz w:val="16"/>
-                <w:szCs w:val="32"/>
-              </w:rPr>
               <w:t>expect</w:t>
             </w:r>
-            <w:proofErr w:type="spellEnd"/>
             <w:r>
               <w:rPr>
                 <w:rFonts w:cs="Helvetica"/>
@@ -2189,25 +1967,7 @@
                                 <w:sz w:val="15"/>
                                 <w:szCs w:val="15"/>
                               </w:rPr>
-                              <w:t xml:space="preserve">See UVVM Methods </w:t>
-                            </w:r>
-                            <w:proofErr w:type="spellStart"/>
-                            <w:r>
-                              <w:rPr>
-                                <w:rFonts w:cs="Helvetica"/>
-                                <w:sz w:val="15"/>
-                                <w:szCs w:val="15"/>
-                              </w:rPr>
-                              <w:t>QuickRef</w:t>
-                            </w:r>
-                            <w:proofErr w:type="spellEnd"/>
-                            <w:r>
-                              <w:rPr>
-                                <w:rFonts w:cs="Helvetica"/>
-                                <w:sz w:val="15"/>
-                                <w:szCs w:val="15"/>
-                              </w:rPr>
-                              <w:t xml:space="preserve"> for details.</w:t>
+                              <w:t>See UVVM Methods QuickRef for details.</w:t>
                             </w:r>
                           </w:p>
                           <w:p>
@@ -2280,19 +2040,8 @@
                                 <w:szCs w:val="12"/>
                               </w:rPr>
                               <w:br/>
-                            </w:r>
-                            <w:proofErr w:type="spellStart"/>
-                            <w:r>
-                              <w:rPr>
-                                <w:rFonts w:cs="Verdana"/>
-                                <w:b/>
-                                <w:bCs/>
-                                <w:sz w:val="15"/>
-                                <w:szCs w:val="12"/>
-                              </w:rPr>
                               <w:t>enable_log_msg</w:t>
                             </w:r>
-                            <w:proofErr w:type="spellEnd"/>
                             <w:r>
                               <w:rPr>
                                 <w:rFonts w:cs="Verdana"/>
@@ -2310,19 +2059,8 @@
                                 <w:szCs w:val="12"/>
                               </w:rPr>
                               <w:br/>
-                            </w:r>
-                            <w:proofErr w:type="spellStart"/>
-                            <w:r>
-                              <w:rPr>
-                                <w:rFonts w:cs="Verdana"/>
-                                <w:b/>
-                                <w:bCs/>
-                                <w:sz w:val="15"/>
-                                <w:szCs w:val="12"/>
-                              </w:rPr>
                               <w:t>disable_log_msg</w:t>
                             </w:r>
-                            <w:proofErr w:type="spellEnd"/>
                             <w:r>
                               <w:rPr>
                                 <w:rFonts w:cs="Verdana"/>
@@ -2345,7 +2083,6 @@
                                 <w:szCs w:val="11"/>
                               </w:rPr>
                             </w:pPr>
-                            <w:proofErr w:type="spellStart"/>
                             <w:r>
                               <w:rPr>
                                 <w:rFonts w:cs="Verdana"/>
@@ -2356,7 +2093,6 @@
                               </w:rPr>
                               <w:t>fetch_result</w:t>
                             </w:r>
-                            <w:proofErr w:type="spellEnd"/>
                             <w:r>
                               <w:rPr>
                                 <w:rFonts w:cs="Verdana"/>
@@ -2380,7 +2116,6 @@
                                 <w:szCs w:val="11"/>
                               </w:rPr>
                             </w:pPr>
-                            <w:proofErr w:type="spellStart"/>
                             <w:r>
                               <w:rPr>
                                 <w:rFonts w:cs="Verdana"/>
@@ -2391,7 +2126,6 @@
                               </w:rPr>
                               <w:t>flush_command_queue</w:t>
                             </w:r>
-                            <w:proofErr w:type="spellEnd"/>
                             <w:r>
                               <w:rPr>
                                 <w:rFonts w:cs="Verdana"/>
@@ -2408,7 +2142,6 @@
                               </w:rPr>
                               <w:br/>
                             </w:r>
-                            <w:proofErr w:type="spellStart"/>
                             <w:r>
                               <w:rPr>
                                 <w:rFonts w:cs="Verdana"/>
@@ -2419,7 +2152,6 @@
                               </w:rPr>
                               <w:t>terminate_current_command</w:t>
                             </w:r>
-                            <w:proofErr w:type="spellEnd"/>
                             <w:r>
                               <w:rPr>
                                 <w:rFonts w:cs="Verdana"/>
@@ -2437,19 +2169,8 @@
                                 <w:szCs w:val="12"/>
                               </w:rPr>
                               <w:br/>
-                            </w:r>
-                            <w:proofErr w:type="spellStart"/>
-                            <w:r>
-                              <w:rPr>
-                                <w:rFonts w:cs="Verdana"/>
-                                <w:b/>
-                                <w:bCs/>
-                                <w:sz w:val="15"/>
-                                <w:szCs w:val="12"/>
-                              </w:rPr>
                               <w:t>terminate_all_commands</w:t>
                             </w:r>
-                            <w:proofErr w:type="spellEnd"/>
                             <w:r>
                               <w:rPr>
                                 <w:rFonts w:cs="Verdana"/>
@@ -2467,19 +2188,8 @@
                                 <w:szCs w:val="12"/>
                               </w:rPr>
                               <w:br/>
-                            </w:r>
-                            <w:proofErr w:type="spellStart"/>
-                            <w:r>
-                              <w:rPr>
-                                <w:rFonts w:cs="Verdana"/>
-                                <w:b/>
-                                <w:bCs/>
-                                <w:sz w:val="15"/>
-                                <w:szCs w:val="12"/>
-                              </w:rPr>
                               <w:t>insert_delay</w:t>
                             </w:r>
-                            <w:proofErr w:type="spellEnd"/>
                             <w:r>
                               <w:rPr>
                                 <w:rFonts w:cs="Verdana"/>
@@ -2504,7 +2214,6 @@
                                 <w:szCs w:val="12"/>
                               </w:rPr>
                             </w:pPr>
-                            <w:proofErr w:type="spellStart"/>
                             <w:r>
                               <w:rPr>
                                 <w:rFonts w:cs="Verdana"/>
@@ -2513,18 +2222,7 @@
                                 <w:sz w:val="15"/>
                                 <w:szCs w:val="12"/>
                               </w:rPr>
-                              <w:t>get_last_received_cmd_idx</w:t>
-                            </w:r>
-                            <w:proofErr w:type="spellEnd"/>
-                            <w:r>
-                              <w:rPr>
-                                <w:rFonts w:cs="Verdana"/>
-                                <w:b/>
-                                <w:bCs/>
-                                <w:sz w:val="15"/>
-                                <w:szCs w:val="12"/>
-                              </w:rPr>
-                              <w:t>()</w:t>
+                              <w:t>get_last_received_cmd_idx()</w:t>
                             </w:r>
                           </w:p>
                           <w:p>
@@ -2607,25 +2305,7 @@
                           <w:sz w:val="15"/>
                           <w:szCs w:val="15"/>
                         </w:rPr>
-                        <w:t xml:space="preserve">See UVVM Methods </w:t>
-                      </w:r>
-                      <w:proofErr w:type="spellStart"/>
-                      <w:r>
-                        <w:rPr>
-                          <w:rFonts w:cs="Helvetica"/>
-                          <w:sz w:val="15"/>
-                          <w:szCs w:val="15"/>
-                        </w:rPr>
-                        <w:t>QuickRef</w:t>
-                      </w:r>
-                      <w:proofErr w:type="spellEnd"/>
-                      <w:r>
-                        <w:rPr>
-                          <w:rFonts w:cs="Helvetica"/>
-                          <w:sz w:val="15"/>
-                          <w:szCs w:val="15"/>
-                        </w:rPr>
-                        <w:t xml:space="preserve"> for details.</w:t>
+                        <w:t>See UVVM Methods QuickRef for details.</w:t>
                       </w:r>
                     </w:p>
                     <w:p>
@@ -2698,19 +2378,8 @@
                           <w:szCs w:val="12"/>
                         </w:rPr>
                         <w:br/>
-                      </w:r>
-                      <w:proofErr w:type="spellStart"/>
-                      <w:r>
-                        <w:rPr>
-                          <w:rFonts w:cs="Verdana"/>
-                          <w:b/>
-                          <w:bCs/>
-                          <w:sz w:val="15"/>
-                          <w:szCs w:val="12"/>
-                        </w:rPr>
                         <w:t>enable_log_msg</w:t>
                       </w:r>
-                      <w:proofErr w:type="spellEnd"/>
                       <w:r>
                         <w:rPr>
                           <w:rFonts w:cs="Verdana"/>
@@ -2728,19 +2397,8 @@
                           <w:szCs w:val="12"/>
                         </w:rPr>
                         <w:br/>
-                      </w:r>
-                      <w:proofErr w:type="spellStart"/>
-                      <w:r>
-                        <w:rPr>
-                          <w:rFonts w:cs="Verdana"/>
-                          <w:b/>
-                          <w:bCs/>
-                          <w:sz w:val="15"/>
-                          <w:szCs w:val="12"/>
-                        </w:rPr>
                         <w:t>disable_log_msg</w:t>
                       </w:r>
-                      <w:proofErr w:type="spellEnd"/>
                       <w:r>
                         <w:rPr>
                           <w:rFonts w:cs="Verdana"/>
@@ -2763,7 +2421,6 @@
                           <w:szCs w:val="11"/>
                         </w:rPr>
                       </w:pPr>
-                      <w:proofErr w:type="spellStart"/>
                       <w:r>
                         <w:rPr>
                           <w:rFonts w:cs="Verdana"/>
@@ -2774,7 +2431,6 @@
                         </w:rPr>
                         <w:t>fetch_result</w:t>
                       </w:r>
-                      <w:proofErr w:type="spellEnd"/>
                       <w:r>
                         <w:rPr>
                           <w:rFonts w:cs="Verdana"/>
@@ -2798,7 +2454,6 @@
                           <w:szCs w:val="11"/>
                         </w:rPr>
                       </w:pPr>
-                      <w:proofErr w:type="spellStart"/>
                       <w:r>
                         <w:rPr>
                           <w:rFonts w:cs="Verdana"/>
@@ -2809,7 +2464,6 @@
                         </w:rPr>
                         <w:t>flush_command_queue</w:t>
                       </w:r>
-                      <w:proofErr w:type="spellEnd"/>
                       <w:r>
                         <w:rPr>
                           <w:rFonts w:cs="Verdana"/>
@@ -2826,7 +2480,6 @@
                         </w:rPr>
                         <w:br/>
                       </w:r>
-                      <w:proofErr w:type="spellStart"/>
                       <w:r>
                         <w:rPr>
                           <w:rFonts w:cs="Verdana"/>
@@ -2837,7 +2490,6 @@
                         </w:rPr>
                         <w:t>terminate_current_command</w:t>
                       </w:r>
-                      <w:proofErr w:type="spellEnd"/>
                       <w:r>
                         <w:rPr>
                           <w:rFonts w:cs="Verdana"/>
@@ -2855,19 +2507,8 @@
                           <w:szCs w:val="12"/>
                         </w:rPr>
                         <w:br/>
-                      </w:r>
-                      <w:proofErr w:type="spellStart"/>
-                      <w:r>
-                        <w:rPr>
-                          <w:rFonts w:cs="Verdana"/>
-                          <w:b/>
-                          <w:bCs/>
-                          <w:sz w:val="15"/>
-                          <w:szCs w:val="12"/>
-                        </w:rPr>
                         <w:t>terminate_all_commands</w:t>
                       </w:r>
-                      <w:proofErr w:type="spellEnd"/>
                       <w:r>
                         <w:rPr>
                           <w:rFonts w:cs="Verdana"/>
@@ -2885,19 +2526,8 @@
                           <w:szCs w:val="12"/>
                         </w:rPr>
                         <w:br/>
-                      </w:r>
-                      <w:proofErr w:type="spellStart"/>
-                      <w:r>
-                        <w:rPr>
-                          <w:rFonts w:cs="Verdana"/>
-                          <w:b/>
-                          <w:bCs/>
-                          <w:sz w:val="15"/>
-                          <w:szCs w:val="12"/>
-                        </w:rPr>
                         <w:t>insert_delay</w:t>
                       </w:r>
-                      <w:proofErr w:type="spellEnd"/>
                       <w:r>
                         <w:rPr>
                           <w:rFonts w:cs="Verdana"/>
@@ -2922,7 +2552,6 @@
                           <w:szCs w:val="12"/>
                         </w:rPr>
                       </w:pPr>
-                      <w:proofErr w:type="spellStart"/>
                       <w:r>
                         <w:rPr>
                           <w:rFonts w:cs="Verdana"/>
@@ -2931,18 +2560,7 @@
                           <w:sz w:val="15"/>
                           <w:szCs w:val="12"/>
                         </w:rPr>
-                        <w:t>get_last_received_cmd_idx</w:t>
-                      </w:r>
-                      <w:proofErr w:type="spellEnd"/>
-                      <w:r>
-                        <w:rPr>
-                          <w:rFonts w:cs="Verdana"/>
-                          <w:b/>
-                          <w:bCs/>
-                          <w:sz w:val="15"/>
-                          <w:szCs w:val="12"/>
-                        </w:rPr>
-                        <w:t>()</w:t>
+                        <w:t>get_last_received_cmd_idx()</w:t>
                       </w:r>
                     </w:p>
                     <w:p>
@@ -2992,7 +2610,6 @@
         </w:rPr>
         <w:t>´</w:t>
       </w:r>
-      <w:proofErr w:type="spellStart"/>
       <w:r>
         <w:rPr>
           <w:b/>
@@ -3005,15 +2622,7 @@
           <w:b/>
           <w:szCs w:val="16"/>
         </w:rPr>
-        <w:t>onfig</w:t>
-      </w:r>
-      <w:proofErr w:type="spellEnd"/>
-      <w:r>
-        <w:rPr>
-          <w:b/>
-          <w:szCs w:val="16"/>
-        </w:rPr>
-        <w:t>´</w:t>
+        <w:t>onfig´</w:t>
       </w:r>
       <w:r>
         <w:rPr>
@@ -3033,15 +2642,7 @@
           <w:b/>
           <w:szCs w:val="16"/>
         </w:rPr>
-        <w:t xml:space="preserve"> </w:t>
-      </w:r>
-      <w:proofErr w:type="spellStart"/>
-      <w:r>
-        <w:rPr>
-          <w:b/>
-          <w:szCs w:val="16"/>
-        </w:rPr>
-        <w:t>shared_</w:t>
+        <w:t xml:space="preserve"> shared_</w:t>
       </w:r>
       <w:r>
         <w:rPr>
@@ -3057,7 +2658,6 @@
         </w:rPr>
         <w:t>_vvc_config</w:t>
       </w:r>
-      <w:proofErr w:type="spellEnd"/>
     </w:p>
     <w:tbl>
       <w:tblPr>
@@ -3271,7 +2871,6 @@
                 <w:szCs w:val="15"/>
               </w:rPr>
             </w:pPr>
-            <w:proofErr w:type="spellStart"/>
             <w:r>
               <w:rPr>
                 <w:sz w:val="15"/>
@@ -3279,7 +2878,6 @@
               </w:rPr>
               <w:t>inter_bfm_delay</w:t>
             </w:r>
-            <w:proofErr w:type="spellEnd"/>
           </w:p>
         </w:tc>
         <w:tc>
@@ -3308,7 +2906,6 @@
                 <w:szCs w:val="15"/>
               </w:rPr>
             </w:pPr>
-            <w:proofErr w:type="spellStart"/>
             <w:r>
               <w:rPr>
                 <w:sz w:val="15"/>
@@ -3323,7 +2920,6 @@
               </w:rPr>
               <w:t>_inter_bfm_delay</w:t>
             </w:r>
-            <w:proofErr w:type="spellEnd"/>
           </w:p>
         </w:tc>
         <w:tc>
@@ -3406,7 +3002,6 @@
                 <w:szCs w:val="15"/>
               </w:rPr>
             </w:pPr>
-            <w:proofErr w:type="spellStart"/>
             <w:r>
               <w:rPr>
                 <w:sz w:val="15"/>
@@ -3414,7 +3009,6 @@
               </w:rPr>
               <w:t>cmd_queue_count_max</w:t>
             </w:r>
-            <w:proofErr w:type="spellEnd"/>
           </w:p>
         </w:tc>
         <w:tc>
@@ -3524,7 +3118,6 @@
                 <w:szCs w:val="15"/>
               </w:rPr>
             </w:pPr>
-            <w:proofErr w:type="spellStart"/>
             <w:r>
               <w:rPr>
                 <w:sz w:val="15"/>
@@ -3539,7 +3132,6 @@
               </w:rPr>
               <w:t>threshold</w:t>
             </w:r>
-            <w:proofErr w:type="spellEnd"/>
           </w:p>
         </w:tc>
         <w:tc>
@@ -3657,7 +3249,6 @@
                 <w:szCs w:val="15"/>
               </w:rPr>
             </w:pPr>
-            <w:proofErr w:type="spellStart"/>
             <w:r>
               <w:rPr>
                 <w:sz w:val="15"/>
@@ -3679,7 +3270,6 @@
               </w:rPr>
               <w:t>_severity</w:t>
             </w:r>
-            <w:proofErr w:type="spellEnd"/>
           </w:p>
         </w:tc>
         <w:tc>
@@ -3707,7 +3297,6 @@
                 <w:szCs w:val="15"/>
               </w:rPr>
             </w:pPr>
-            <w:proofErr w:type="spellStart"/>
             <w:r>
               <w:rPr>
                 <w:sz w:val="15"/>
@@ -3715,7 +3304,6 @@
               </w:rPr>
               <w:t>t_alert_level</w:t>
             </w:r>
-            <w:proofErr w:type="spellEnd"/>
           </w:p>
         </w:tc>
         <w:tc>
@@ -3797,7 +3385,6 @@
                 <w:szCs w:val="15"/>
               </w:rPr>
             </w:pPr>
-            <w:proofErr w:type="spellStart"/>
             <w:r>
               <w:rPr>
                 <w:sz w:val="15"/>
@@ -3805,7 +3392,6 @@
               </w:rPr>
               <w:t>result_queue_count_max</w:t>
             </w:r>
-            <w:proofErr w:type="spellEnd"/>
           </w:p>
         </w:tc>
         <w:tc>
@@ -3907,7 +3493,6 @@
                 <w:szCs w:val="15"/>
               </w:rPr>
             </w:pPr>
-            <w:proofErr w:type="spellStart"/>
             <w:r>
               <w:rPr>
                 <w:sz w:val="15"/>
@@ -3915,7 +3500,6 @@
               </w:rPr>
               <w:t>result_queue_count_threshold</w:t>
             </w:r>
-            <w:proofErr w:type="spellEnd"/>
           </w:p>
         </w:tc>
         <w:tc>
@@ -4017,7 +3601,6 @@
                 <w:szCs w:val="15"/>
               </w:rPr>
             </w:pPr>
-            <w:proofErr w:type="spellStart"/>
             <w:r>
               <w:rPr>
                 <w:sz w:val="15"/>
@@ -4025,7 +3608,6 @@
               </w:rPr>
               <w:t>result_queue_count_threshold_severity</w:t>
             </w:r>
-            <w:proofErr w:type="spellEnd"/>
           </w:p>
         </w:tc>
         <w:tc>
@@ -4053,7 +3635,6 @@
                 <w:szCs w:val="15"/>
               </w:rPr>
             </w:pPr>
-            <w:proofErr w:type="spellStart"/>
             <w:r>
               <w:rPr>
                 <w:sz w:val="15"/>
@@ -4061,7 +3642,6 @@
               </w:rPr>
               <w:t>t_alert_level</w:t>
             </w:r>
-            <w:proofErr w:type="spellEnd"/>
           </w:p>
         </w:tc>
         <w:tc>
@@ -4130,21 +3710,12 @@
                 <w:szCs w:val="15"/>
               </w:rPr>
             </w:pPr>
-            <w:proofErr w:type="spellStart"/>
-            <w:r>
-              <w:rPr>
-                <w:sz w:val="15"/>
-                <w:szCs w:val="15"/>
-              </w:rPr>
-              <w:t>bfm_config</w:t>
-            </w:r>
-            <w:proofErr w:type="spellEnd"/>
-            <w:r>
-              <w:rPr>
-                <w:sz w:val="15"/>
-                <w:szCs w:val="15"/>
-              </w:rPr>
-              <w:t xml:space="preserve">               </w:t>
+            <w:r>
+              <w:rPr>
+                <w:sz w:val="15"/>
+                <w:szCs w:val="15"/>
+              </w:rPr>
+              <w:t xml:space="preserve">bfm_config               </w:t>
             </w:r>
           </w:p>
         </w:tc>
@@ -4174,7 +3745,6 @@
                 <w:szCs w:val="15"/>
               </w:rPr>
             </w:pPr>
-            <w:proofErr w:type="spellStart"/>
             <w:r>
               <w:rPr>
                 <w:sz w:val="15"/>
@@ -4196,7 +3766,6 @@
               </w:rPr>
               <w:t>_bfm_config</w:t>
             </w:r>
-            <w:proofErr w:type="spellEnd"/>
           </w:p>
         </w:tc>
         <w:tc>
@@ -4279,21 +3848,12 @@
                 <w:szCs w:val="15"/>
               </w:rPr>
             </w:pPr>
-            <w:proofErr w:type="spellStart"/>
-            <w:r>
-              <w:rPr>
-                <w:sz w:val="15"/>
-                <w:szCs w:val="15"/>
-              </w:rPr>
-              <w:t>msg_id_panel</w:t>
-            </w:r>
-            <w:proofErr w:type="spellEnd"/>
-            <w:r>
-              <w:rPr>
-                <w:sz w:val="15"/>
-                <w:szCs w:val="15"/>
-              </w:rPr>
-              <w:t xml:space="preserve">           </w:t>
+            <w:r>
+              <w:rPr>
+                <w:sz w:val="15"/>
+                <w:szCs w:val="15"/>
+              </w:rPr>
+              <w:t xml:space="preserve">msg_id_panel           </w:t>
             </w:r>
           </w:p>
         </w:tc>
@@ -4322,7 +3882,6 @@
                 <w:szCs w:val="15"/>
               </w:rPr>
             </w:pPr>
-            <w:proofErr w:type="spellStart"/>
             <w:r>
               <w:rPr>
                 <w:sz w:val="15"/>
@@ -4330,7 +3889,6 @@
               </w:rPr>
               <w:t>t_msg_id_panel</w:t>
             </w:r>
-            <w:proofErr w:type="spellEnd"/>
           </w:p>
         </w:tc>
         <w:tc>
@@ -4598,23 +4156,7 @@
           <w:b/>
           <w:szCs w:val="16"/>
         </w:rPr>
-        <w:t>´</w:t>
-      </w:r>
-      <w:proofErr w:type="spellStart"/>
-      <w:r>
-        <w:rPr>
-          <w:b/>
-          <w:szCs w:val="16"/>
-        </w:rPr>
-        <w:t>vvc_status</w:t>
-      </w:r>
-      <w:proofErr w:type="spellEnd"/>
-      <w:r>
-        <w:rPr>
-          <w:b/>
-          <w:szCs w:val="16"/>
-        </w:rPr>
-        <w:t>´</w:t>
+        <w:t>´vvc_status´</w:t>
       </w:r>
       <w:r>
         <w:rPr>
@@ -4634,15 +4176,7 @@
           <w:b/>
           <w:szCs w:val="16"/>
         </w:rPr>
-        <w:t xml:space="preserve"> </w:t>
-      </w:r>
-      <w:proofErr w:type="spellStart"/>
-      <w:r>
-        <w:rPr>
-          <w:b/>
-          <w:szCs w:val="16"/>
-        </w:rPr>
-        <w:t>shared_</w:t>
+        <w:t xml:space="preserve"> shared_</w:t>
       </w:r>
       <w:r>
         <w:rPr>
@@ -4658,7 +4192,6 @@
         </w:rPr>
         <w:t>_vvc_status</w:t>
       </w:r>
-      <w:proofErr w:type="spellEnd"/>
     </w:p>
     <w:tbl>
       <w:tblPr>
@@ -4815,7 +4348,6 @@
                 <w:sz w:val="15"/>
               </w:rPr>
             </w:pPr>
-            <w:proofErr w:type="spellStart"/>
             <w:r>
               <w:rPr>
                 <w:sz w:val="15"/>
@@ -4823,7 +4355,6 @@
               </w:rPr>
               <w:t>current_cmd_idx</w:t>
             </w:r>
-            <w:proofErr w:type="spellEnd"/>
           </w:p>
         </w:tc>
         <w:tc>
@@ -4927,7 +4458,6 @@
                 <w:sz w:val="15"/>
               </w:rPr>
             </w:pPr>
-            <w:proofErr w:type="spellStart"/>
             <w:r>
               <w:rPr>
                 <w:sz w:val="15"/>
@@ -4935,7 +4465,6 @@
               </w:rPr>
               <w:t>previous_cmd_idx</w:t>
             </w:r>
-            <w:proofErr w:type="spellEnd"/>
           </w:p>
         </w:tc>
         <w:tc>
@@ -5038,7 +4567,6 @@
                 <w:sz w:val="15"/>
               </w:rPr>
             </w:pPr>
-            <w:proofErr w:type="spellStart"/>
             <w:r>
               <w:rPr>
                 <w:sz w:val="15"/>
@@ -5046,7 +4574,6 @@
               </w:rPr>
               <w:t>pending_cmd_cnt</w:t>
             </w:r>
-            <w:proofErr w:type="spellEnd"/>
           </w:p>
         </w:tc>
         <w:tc>
@@ -5121,7 +4648,7 @@
         <w:pStyle w:val="Subtitle"/>
         <w:spacing w:after="40"/>
       </w:pPr>
-      <w:bookmarkStart w:id="0" w:name="_Ref424297123"/>
+      <w:bookmarkStart w:id="1" w:name="_Ref424297123"/>
     </w:p>
     <w:p/>
     <w:p>
@@ -5341,7 +4868,6 @@
                 <w:sz w:val="15"/>
               </w:rPr>
             </w:pPr>
-            <w:proofErr w:type="spellStart"/>
             <w:r>
               <w:rPr>
                 <w:rFonts w:cs="Helvetica"/>
@@ -5350,7 +4876,6 @@
               </w:rPr>
               <w:t>t_vvc_target_record</w:t>
             </w:r>
-            <w:proofErr w:type="spellEnd"/>
           </w:p>
         </w:tc>
         <w:tc>
@@ -5449,7 +4974,6 @@
                 <w:sz w:val="15"/>
               </w:rPr>
             </w:pPr>
-            <w:proofErr w:type="spellStart"/>
             <w:r>
               <w:rPr>
                 <w:rFonts w:cs="Helvetica"/>
@@ -5466,7 +4990,6 @@
               </w:rPr>
               <w:t>instance_idx</w:t>
             </w:r>
-            <w:proofErr w:type="spellEnd"/>
           </w:p>
         </w:tc>
         <w:tc>
@@ -5620,7 +5143,6 @@
                 <w:sz w:val="15"/>
               </w:rPr>
             </w:pPr>
-            <w:proofErr w:type="spellStart"/>
             <w:r>
               <w:rPr>
                 <w:rFonts w:cs="Helvetica"/>
@@ -5628,7 +5150,6 @@
               </w:rPr>
               <w:t>t_channel</w:t>
             </w:r>
-            <w:proofErr w:type="spellEnd"/>
           </w:p>
         </w:tc>
         <w:tc>
@@ -5692,7 +5213,7 @@
         </w:tc>
       </w:tr>
     </w:tbl>
-    <w:bookmarkEnd w:id="0"/>
+    <w:bookmarkEnd w:id="1"/>
     <w:p>
       <w:pPr>
         <w:pStyle w:val="Subtitle"/>
@@ -5876,7 +5397,6 @@
                 <w:sz w:val="15"/>
               </w:rPr>
             </w:pPr>
-            <w:proofErr w:type="spellStart"/>
             <w:r>
               <w:rPr>
                 <w:rFonts w:cs="Helvetica"/>
@@ -5901,7 +5421,6 @@
               </w:rPr>
               <w:t>_array</w:t>
             </w:r>
-            <w:proofErr w:type="spellEnd"/>
           </w:p>
           <w:p>
             <w:pPr>
@@ -5915,7 +5434,6 @@
                 <w:sz w:val="15"/>
               </w:rPr>
             </w:pPr>
-            <w:proofErr w:type="spellStart"/>
             <w:r>
               <w:rPr>
                 <w:rFonts w:cs="Helvetica"/>
@@ -5924,7 +5442,6 @@
               </w:rPr>
               <w:t>data_exp</w:t>
             </w:r>
-            <w:proofErr w:type="spellEnd"/>
           </w:p>
         </w:tc>
         <w:tc>
@@ -5946,7 +5463,6 @@
                 <w:sz w:val="15"/>
               </w:rPr>
             </w:pPr>
-            <w:proofErr w:type="spellStart"/>
             <w:r>
               <w:rPr>
                 <w:rFonts w:cs="Helvetica"/>
@@ -5954,7 +5470,6 @@
               </w:rPr>
               <w:t>t_byte_array</w:t>
             </w:r>
-            <w:proofErr w:type="spellEnd"/>
           </w:p>
         </w:tc>
         <w:tc>
@@ -6133,19 +5648,11 @@
                 <w:sz w:val="15"/>
               </w:rPr>
             </w:pPr>
-            <w:proofErr w:type="spellStart"/>
-            <w:r>
-              <w:rPr>
-                <w:sz w:val="15"/>
-              </w:rPr>
-              <w:t>data_array</w:t>
-            </w:r>
-            <w:proofErr w:type="spellEnd"/>
-            <w:r>
-              <w:rPr>
-                <w:sz w:val="15"/>
-              </w:rPr>
-              <w:t xml:space="preserve">(0) is </w:t>
+            <w:r>
+              <w:rPr>
+                <w:sz w:val="15"/>
+              </w:rPr>
+              <w:t xml:space="preserve">data_array(0) is </w:t>
             </w:r>
             <w:r>
               <w:rPr>
@@ -6157,35 +5664,7 @@
               <w:rPr>
                 <w:sz w:val="15"/>
               </w:rPr>
-              <w:t xml:space="preserve">first, while </w:t>
-            </w:r>
-            <w:proofErr w:type="spellStart"/>
-            <w:r>
-              <w:rPr>
-                <w:sz w:val="15"/>
-              </w:rPr>
-              <w:t>data_array</w:t>
-            </w:r>
-            <w:proofErr w:type="spellEnd"/>
-            <w:r>
-              <w:rPr>
-                <w:sz w:val="15"/>
-              </w:rPr>
-              <w:t>(</w:t>
-            </w:r>
-            <w:proofErr w:type="spellStart"/>
-            <w:r>
-              <w:rPr>
-                <w:sz w:val="15"/>
-              </w:rPr>
-              <w:t>data_array’high</w:t>
-            </w:r>
-            <w:proofErr w:type="spellEnd"/>
-            <w:r>
-              <w:rPr>
-                <w:sz w:val="15"/>
-              </w:rPr>
-              <w:t xml:space="preserve">) is </w:t>
+              <w:t xml:space="preserve">first, while data_array(data_array’high) is </w:t>
             </w:r>
             <w:r>
               <w:rPr>
@@ -6214,21 +5693,7 @@
               <w:rPr>
                 <w:sz w:val="15"/>
               </w:rPr>
-              <w:t xml:space="preserve">For clarity, </w:t>
-            </w:r>
-            <w:proofErr w:type="spellStart"/>
-            <w:r>
-              <w:rPr>
-                <w:sz w:val="15"/>
-              </w:rPr>
-              <w:t>data_array</w:t>
-            </w:r>
-            <w:proofErr w:type="spellEnd"/>
-            <w:r>
-              <w:rPr>
-                <w:sz w:val="15"/>
-              </w:rPr>
-              <w:t xml:space="preserve"> is required to be ascending, for example defined by the test sequencer as follows:</w:t>
+              <w:t>For clarity, data_array is required to be ascending, for example defined by the test sequencer as follows:</w:t>
             </w:r>
           </w:p>
           <w:p>
@@ -6254,53 +5719,21 @@
                 <w:rFonts w:ascii="Courier New" w:hAnsi="Courier New" w:cs="Courier New"/>
                 <w:sz w:val="15"/>
               </w:rPr>
-              <w:t xml:space="preserve">variable </w:t>
-            </w:r>
-            <w:proofErr w:type="spellStart"/>
+              <w:t>variable v_data_array : t_</w:t>
+            </w:r>
             <w:r>
               <w:rPr>
                 <w:rFonts w:ascii="Courier New" w:hAnsi="Courier New" w:cs="Courier New"/>
                 <w:sz w:val="15"/>
               </w:rPr>
-              <w:t>v_data_array</w:t>
-            </w:r>
-            <w:proofErr w:type="spellEnd"/>
+              <w:t>byte</w:t>
+            </w:r>
             <w:r>
               <w:rPr>
                 <w:rFonts w:ascii="Courier New" w:hAnsi="Courier New" w:cs="Courier New"/>
                 <w:sz w:val="15"/>
               </w:rPr>
-              <w:t xml:space="preserve"> : </w:t>
-            </w:r>
-            <w:proofErr w:type="spellStart"/>
-            <w:r>
-              <w:rPr>
-                <w:rFonts w:ascii="Courier New" w:hAnsi="Courier New" w:cs="Courier New"/>
-                <w:sz w:val="15"/>
-              </w:rPr>
-              <w:t>t_</w:t>
-            </w:r>
-            <w:r>
-              <w:rPr>
-                <w:rFonts w:ascii="Courier New" w:hAnsi="Courier New" w:cs="Courier New"/>
-                <w:sz w:val="15"/>
-              </w:rPr>
-              <w:t>byte</w:t>
-            </w:r>
-            <w:r>
-              <w:rPr>
-                <w:rFonts w:ascii="Courier New" w:hAnsi="Courier New" w:cs="Courier New"/>
-                <w:sz w:val="15"/>
-              </w:rPr>
-              <w:t>_array</w:t>
-            </w:r>
-            <w:proofErr w:type="spellEnd"/>
-            <w:r>
-              <w:rPr>
-                <w:rFonts w:ascii="Courier New" w:hAnsi="Courier New" w:cs="Courier New"/>
-                <w:sz w:val="15"/>
-              </w:rPr>
-              <w:t>(0 to C_MAX_</w:t>
+              <w:t>_array(0 to C_MAX_</w:t>
             </w:r>
             <w:r>
               <w:rPr>
@@ -6351,7 +5784,6 @@
                 <w:sz w:val="15"/>
               </w:rPr>
             </w:pPr>
-            <w:proofErr w:type="spellStart"/>
             <w:r>
               <w:rPr>
                 <w:rFonts w:cs="Helvetica"/>
@@ -6360,7 +5792,6 @@
               </w:rPr>
               <w:t>alert_level</w:t>
             </w:r>
-            <w:proofErr w:type="spellEnd"/>
           </w:p>
         </w:tc>
         <w:tc>
@@ -6382,7 +5813,6 @@
                 <w:sz w:val="15"/>
               </w:rPr>
             </w:pPr>
-            <w:proofErr w:type="spellStart"/>
             <w:r>
               <w:rPr>
                 <w:rFonts w:cs="Helvetica"/>
@@ -6391,7 +5821,6 @@
               </w:rPr>
               <w:t>t_alert_level</w:t>
             </w:r>
-            <w:proofErr w:type="spellEnd"/>
           </w:p>
         </w:tc>
         <w:tc>
@@ -6491,7 +5920,6 @@
                 <w:sz w:val="15"/>
               </w:rPr>
             </w:pPr>
-            <w:proofErr w:type="spellStart"/>
             <w:r>
               <w:rPr>
                 <w:rFonts w:cs="Helvetica"/>
@@ -6500,7 +5928,6 @@
               </w:rPr>
               <w:t>msg</w:t>
             </w:r>
-            <w:proofErr w:type="spellEnd"/>
           </w:p>
         </w:tc>
         <w:tc>
@@ -6982,7 +6409,6 @@
                 <w:sz w:val="15"/>
               </w:rPr>
             </w:pPr>
-            <w:proofErr w:type="spellStart"/>
             <w:r>
               <w:rPr>
                 <w:rFonts w:cs="Helvetica"/>
@@ -6991,7 +6417,6 @@
               </w:rPr>
               <w:t>gmii_vvc_tx_if</w:t>
             </w:r>
-            <w:proofErr w:type="spellEnd"/>
           </w:p>
         </w:tc>
         <w:tc>
@@ -7014,7 +6439,6 @@
                 <w:sz w:val="15"/>
               </w:rPr>
             </w:pPr>
-            <w:proofErr w:type="spellStart"/>
             <w:r>
               <w:rPr>
                 <w:rFonts w:cs="Helvetica"/>
@@ -7022,7 +6446,6 @@
               </w:rPr>
               <w:t>t_gmii_tx_if</w:t>
             </w:r>
-            <w:proofErr w:type="spellEnd"/>
           </w:p>
         </w:tc>
         <w:tc>
@@ -7082,7 +6505,6 @@
                 <w:sz w:val="15"/>
               </w:rPr>
             </w:pPr>
-            <w:proofErr w:type="spellStart"/>
             <w:r>
               <w:rPr>
                 <w:rFonts w:cs="Helvetica"/>
@@ -7099,7 +6521,6 @@
               </w:rPr>
               <w:t>_if</w:t>
             </w:r>
-            <w:proofErr w:type="spellEnd"/>
           </w:p>
         </w:tc>
         <w:tc>
@@ -7123,7 +6544,6 @@
                 <w:sz w:val="15"/>
               </w:rPr>
             </w:pPr>
-            <w:proofErr w:type="spellStart"/>
             <w:r>
               <w:rPr>
                 <w:rFonts w:cs="Helvetica"/>
@@ -7138,7 +6558,6 @@
               </w:rPr>
               <w:t>_if</w:t>
             </w:r>
-            <w:proofErr w:type="spellEnd"/>
           </w:p>
         </w:tc>
         <w:tc>
@@ -7547,7 +6966,6 @@
                 <w:sz w:val="15"/>
               </w:rPr>
             </w:pPr>
-            <w:proofErr w:type="spellStart"/>
             <w:r>
               <w:rPr>
                 <w:rFonts w:cs="Helvetica"/>
@@ -7569,7 +6987,6 @@
               </w:rPr>
               <w:t>_bfm_config</w:t>
             </w:r>
-            <w:proofErr w:type="spellEnd"/>
           </w:p>
         </w:tc>
         <w:tc>
@@ -8025,7 +7442,6 @@
                 <w:sz w:val="15"/>
               </w:rPr>
             </w:pPr>
-            <w:proofErr w:type="spellStart"/>
             <w:r>
               <w:rPr>
                 <w:rFonts w:cs="Helvetica"/>
@@ -8033,7 +7449,6 @@
               </w:rPr>
               <w:t>t_alert_level</w:t>
             </w:r>
-            <w:proofErr w:type="spellEnd"/>
           </w:p>
         </w:tc>
         <w:tc>
@@ -8257,43 +7672,7 @@
                 <w:sz w:val="15"/>
                 <w:szCs w:val="18"/>
               </w:rPr>
-              <w:t xml:space="preserve">Maximum number of </w:t>
-            </w:r>
-            <w:proofErr w:type="spellStart"/>
-            <w:r>
-              <w:rPr>
-                <w:rFonts w:cs="Helvetica"/>
-                <w:sz w:val="15"/>
-                <w:szCs w:val="18"/>
-              </w:rPr>
-              <w:t>unfetched</w:t>
-            </w:r>
-            <w:proofErr w:type="spellEnd"/>
-            <w:r>
-              <w:rPr>
-                <w:rFonts w:cs="Helvetica"/>
-                <w:sz w:val="15"/>
-                <w:szCs w:val="18"/>
-              </w:rPr>
-              <w:t xml:space="preserve"> results before </w:t>
-            </w:r>
-            <w:proofErr w:type="spellStart"/>
-            <w:r>
-              <w:rPr>
-                <w:rFonts w:cs="Helvetica"/>
-                <w:sz w:val="15"/>
-                <w:szCs w:val="18"/>
-              </w:rPr>
-              <w:t>result_queue</w:t>
-            </w:r>
-            <w:proofErr w:type="spellEnd"/>
-            <w:r>
-              <w:rPr>
-                <w:rFonts w:cs="Helvetica"/>
-                <w:sz w:val="15"/>
-                <w:szCs w:val="18"/>
-              </w:rPr>
-              <w:t xml:space="preserve"> is full.</w:t>
+              <w:t>Maximum number of unfetched results before result_queue is full.</w:t>
             </w:r>
           </w:p>
         </w:tc>
@@ -8447,25 +7826,7 @@
                 <w:sz w:val="15"/>
                 <w:szCs w:val="18"/>
               </w:rPr>
-              <w:t>An alert with severity '</w:t>
-            </w:r>
-            <w:proofErr w:type="spellStart"/>
-            <w:r>
-              <w:rPr>
-                <w:rFonts w:cs="Helvetica"/>
-                <w:sz w:val="15"/>
-                <w:szCs w:val="18"/>
-              </w:rPr>
-              <w:t>result_queue_count_threshold_severity</w:t>
-            </w:r>
-            <w:proofErr w:type="spellEnd"/>
-            <w:r>
-              <w:rPr>
-                <w:rFonts w:cs="Helvetica"/>
-                <w:sz w:val="15"/>
-                <w:szCs w:val="18"/>
-              </w:rPr>
-              <w:t xml:space="preserve">' will be issued if </w:t>
+              <w:t xml:space="preserve">An alert with severity 'result_queue_count_threshold_severity' will be issued if </w:t>
             </w:r>
             <w:r>
               <w:rPr>
@@ -8551,7 +7912,6 @@
                 <w:sz w:val="15"/>
               </w:rPr>
             </w:pPr>
-            <w:proofErr w:type="spellStart"/>
             <w:r>
               <w:rPr>
                 <w:rFonts w:cs="Helvetica"/>
@@ -8559,7 +7919,6 @@
               </w:rPr>
               <w:t>t_alert_level</w:t>
             </w:r>
-            <w:proofErr w:type="spellEnd"/>
           </w:p>
         </w:tc>
         <w:tc>
@@ -8620,18 +7979,8 @@
                 <w:sz w:val="15"/>
                 <w:szCs w:val="18"/>
               </w:rPr>
-              <w:t xml:space="preserve">Severity of alert to be initiated if exceeding </w:t>
-            </w:r>
-            <w:proofErr w:type="spellStart"/>
-            <w:r>
-              <w:rPr>
-                <w:rFonts w:cs="Helvetica"/>
-                <w:sz w:val="15"/>
-                <w:szCs w:val="18"/>
-              </w:rPr>
-              <w:t>result_queue_count_threshold</w:t>
-            </w:r>
-            <w:proofErr w:type="spellEnd"/>
+              <w:t>Severity of alert to be initiated if exceeding result_queue_count_threshold</w:t>
+            </w:r>
             <w:r>
               <w:rPr>
                 <w:rFonts w:cs="Helvetica"/>
@@ -8673,24 +8022,11 @@
         </w:rPr>
       </w:pPr>
       <w:r>
-        <w:t xml:space="preserve">All VVC procedures are defined in </w:t>
-      </w:r>
-      <w:proofErr w:type="spellStart"/>
-      <w:r>
-        <w:t>vvc_methods_pkg</w:t>
-      </w:r>
-      <w:proofErr w:type="spellEnd"/>
-      <w:r>
-        <w:t xml:space="preserve"> (dedicated this VVC), and </w:t>
-      </w:r>
-      <w:proofErr w:type="spellStart"/>
-      <w:r>
-        <w:t>uvvm_vvc_framework.</w:t>
+        <w:t>All VVC procedures are defined in vvc_methods_pkg (dedicated this VVC), and uvvm_vvc_framework.</w:t>
       </w:r>
       <w:r>
         <w:t>td_vvc_framework_common_methods_pkg</w:t>
       </w:r>
-      <w:proofErr w:type="spellEnd"/>
       <w:r>
         <w:t xml:space="preserve"> (common VVC procedures)</w:t>
       </w:r>
@@ -8699,15 +8035,7 @@
       </w:r>
       <w:r>
         <w:br/>
-        <w:t xml:space="preserve">It is also possible to send a multicast to all instances of a VVC with ALL_INSTANCES as parameter for </w:t>
-      </w:r>
-      <w:proofErr w:type="spellStart"/>
-      <w:r>
-        <w:t>vvc_instance_idx</w:t>
-      </w:r>
-      <w:proofErr w:type="spellEnd"/>
-      <w:r>
-        <w:t xml:space="preserve">. </w:t>
+        <w:t xml:space="preserve">It is also possible to send a multicast to all instances of a VVC with ALL_INSTANCES as parameter for vvc_instance_idx. </w:t>
       </w:r>
       <w:r>
         <w:br/>
@@ -8841,7 +8169,6 @@
                 <w:szCs w:val="16"/>
               </w:rPr>
             </w:pPr>
-            <w:proofErr w:type="spellStart"/>
             <w:r>
               <w:rPr>
                 <w:rFonts w:cs="Helvetica"/>
@@ -8856,16 +8183,7 @@
                 <w:b/>
                 <w:szCs w:val="16"/>
               </w:rPr>
-              <w:t>_write</w:t>
-            </w:r>
-            <w:proofErr w:type="spellEnd"/>
-            <w:r>
-              <w:rPr>
-                <w:rFonts w:cs="Helvetica"/>
-                <w:b/>
-                <w:szCs w:val="16"/>
-              </w:rPr>
-              <w:t>()</w:t>
+              <w:t>_write()</w:t>
             </w:r>
           </w:p>
         </w:tc>
@@ -8891,7 +8209,6 @@
                 <w:szCs w:val="15"/>
               </w:rPr>
             </w:pPr>
-            <w:proofErr w:type="spellStart"/>
             <w:r>
               <w:rPr>
                 <w:rFonts w:cs="Helvetica"/>
@@ -8899,9 +8216,8 @@
                 <w:sz w:val="15"/>
                 <w:szCs w:val="15"/>
               </w:rPr>
-              <w:t>gmii_write</w:t>
-            </w:r>
-            <w:proofErr w:type="spellEnd"/>
+              <w:t xml:space="preserve">gmii_write </w:t>
+            </w:r>
             <w:r>
               <w:rPr>
                 <w:rFonts w:cs="Helvetica"/>
@@ -8909,7 +8225,7 @@
                 <w:sz w:val="15"/>
                 <w:szCs w:val="15"/>
               </w:rPr>
-              <w:t xml:space="preserve"> </w:t>
+              <w:t xml:space="preserve">(VVCT, vvc_instance_idx, </w:t>
             </w:r>
             <w:r>
               <w:rPr>
@@ -8918,9 +8234,8 @@
                 <w:sz w:val="15"/>
                 <w:szCs w:val="15"/>
               </w:rPr>
-              <w:t xml:space="preserve">(VVCT, </w:t>
-            </w:r>
-            <w:proofErr w:type="spellStart"/>
+              <w:t xml:space="preserve">channel, </w:t>
+            </w:r>
             <w:r>
               <w:rPr>
                 <w:rFonts w:cs="Helvetica"/>
@@ -8928,58 +8243,8 @@
                 <w:sz w:val="15"/>
                 <w:szCs w:val="15"/>
               </w:rPr>
-              <w:t>vvc_instance_idx</w:t>
-            </w:r>
-            <w:proofErr w:type="spellEnd"/>
-            <w:r>
-              <w:rPr>
-                <w:rFonts w:cs="Helvetica"/>
-                <w:b/>
-                <w:sz w:val="15"/>
-                <w:szCs w:val="15"/>
-              </w:rPr>
-              <w:t xml:space="preserve">, </w:t>
-            </w:r>
-            <w:r>
-              <w:rPr>
-                <w:rFonts w:cs="Helvetica"/>
-                <w:b/>
-                <w:sz w:val="15"/>
-                <w:szCs w:val="15"/>
-              </w:rPr>
-              <w:t xml:space="preserve">channel, </w:t>
-            </w:r>
-            <w:proofErr w:type="spellStart"/>
-            <w:r>
-              <w:rPr>
-                <w:rFonts w:cs="Helvetica"/>
-                <w:b/>
-                <w:sz w:val="15"/>
-                <w:szCs w:val="15"/>
-              </w:rPr>
-              <w:t>data_array</w:t>
-            </w:r>
-            <w:proofErr w:type="spellEnd"/>
-            <w:r>
-              <w:rPr>
-                <w:rFonts w:cs="Helvetica"/>
-                <w:b/>
-                <w:sz w:val="15"/>
-                <w:szCs w:val="15"/>
-              </w:rPr>
-              <w:t xml:space="preserve">, </w:t>
-            </w:r>
-            <w:proofErr w:type="spellStart"/>
-            <w:r>
-              <w:rPr>
-                <w:rFonts w:cs="Helvetica"/>
-                <w:b/>
-                <w:sz w:val="15"/>
-                <w:szCs w:val="15"/>
-              </w:rPr>
-              <w:t>msg</w:t>
-            </w:r>
-            <w:proofErr w:type="spellEnd"/>
+              <w:t>data_array, msg</w:t>
+            </w:r>
             <w:r>
               <w:rPr>
                 <w:rFonts w:cs="Helvetica"/>
@@ -9032,7 +8297,6 @@
               </w:rPr>
               <w:t xml:space="preserve">The </w:t>
             </w:r>
-            <w:proofErr w:type="spellStart"/>
             <w:r>
               <w:rPr>
                 <w:rFonts w:cs="Helvetica"/>
@@ -9041,7 +8305,6 @@
               </w:rPr>
               <w:t>gmii_write</w:t>
             </w:r>
-            <w:proofErr w:type="spellEnd"/>
             <w:r>
               <w:rPr>
                 <w:rFonts w:cs="Helvetica"/>
@@ -9098,7 +8361,6 @@
               </w:rPr>
               <w:t xml:space="preserve"> BFM </w:t>
             </w:r>
-            <w:proofErr w:type="spellStart"/>
             <w:r>
               <w:rPr>
                 <w:rFonts w:cs="Helvetica"/>
@@ -9107,7 +8369,6 @@
               </w:rPr>
               <w:t>gmii_write</w:t>
             </w:r>
-            <w:proofErr w:type="spellEnd"/>
             <w:r>
               <w:rPr>
                 <w:rFonts w:cs="Helvetica"/>
@@ -9130,18 +8391,8 @@
                 <w:sz w:val="15"/>
                 <w:szCs w:val="15"/>
               </w:rPr>
-              <w:t xml:space="preserve"> BFM </w:t>
-            </w:r>
-            <w:proofErr w:type="spellStart"/>
-            <w:r>
-              <w:rPr>
-                <w:rFonts w:cs="Helvetica"/>
-                <w:sz w:val="15"/>
-                <w:szCs w:val="15"/>
-              </w:rPr>
-              <w:t>QuickRef</w:t>
-            </w:r>
-            <w:proofErr w:type="spellEnd"/>
+              <w:t xml:space="preserve"> BFM QuickRef</w:t>
+            </w:r>
             <w:r>
               <w:rPr>
                 <w:rFonts w:cs="Helvetica"/>
@@ -9199,7 +8450,6 @@
                 <w:szCs w:val="14"/>
               </w:rPr>
             </w:pPr>
-            <w:proofErr w:type="spellStart"/>
             <w:r>
               <w:rPr>
                 <w:rFonts w:cs="Helvetica"/>
@@ -9214,16 +8464,7 @@
                 <w:b/>
                 <w:szCs w:val="14"/>
               </w:rPr>
-              <w:t>_read</w:t>
-            </w:r>
-            <w:proofErr w:type="spellEnd"/>
-            <w:r>
-              <w:rPr>
-                <w:rFonts w:cs="Helvetica"/>
-                <w:b/>
-                <w:szCs w:val="14"/>
-              </w:rPr>
-              <w:t>()</w:t>
+              <w:t>_read()</w:t>
             </w:r>
           </w:p>
         </w:tc>
@@ -9250,7 +8491,6 @@
                 <w:szCs w:val="15"/>
               </w:rPr>
             </w:pPr>
-            <w:proofErr w:type="spellStart"/>
             <w:r>
               <w:rPr>
                 <w:rFonts w:cs="Helvetica"/>
@@ -9258,9 +8498,8 @@
                 <w:sz w:val="15"/>
                 <w:szCs w:val="15"/>
               </w:rPr>
-              <w:t>gmii_read</w:t>
-            </w:r>
-            <w:proofErr w:type="spellEnd"/>
+              <w:t xml:space="preserve">gmii_read </w:t>
+            </w:r>
             <w:r>
               <w:rPr>
                 <w:rFonts w:cs="Helvetica"/>
@@ -9268,7 +8507,7 @@
                 <w:sz w:val="15"/>
                 <w:szCs w:val="15"/>
               </w:rPr>
-              <w:t xml:space="preserve"> </w:t>
+              <w:t xml:space="preserve">(VVCT, vvc_instance_idx, </w:t>
             </w:r>
             <w:r>
               <w:rPr>
@@ -9277,9 +8516,8 @@
                 <w:sz w:val="15"/>
                 <w:szCs w:val="15"/>
               </w:rPr>
-              <w:t xml:space="preserve">(VVCT, </w:t>
-            </w:r>
-            <w:proofErr w:type="spellStart"/>
+              <w:t xml:space="preserve">channel, </w:t>
+            </w:r>
             <w:r>
               <w:rPr>
                 <w:rFonts w:cs="Helvetica"/>
@@ -9287,46 +8525,7 @@
                 <w:sz w:val="15"/>
                 <w:szCs w:val="15"/>
               </w:rPr>
-              <w:t>vvc_instance_idx</w:t>
-            </w:r>
-            <w:proofErr w:type="spellEnd"/>
-            <w:r>
-              <w:rPr>
-                <w:rFonts w:cs="Helvetica"/>
-                <w:b/>
-                <w:sz w:val="15"/>
-                <w:szCs w:val="15"/>
-              </w:rPr>
-              <w:t xml:space="preserve">, </w:t>
-            </w:r>
-            <w:r>
-              <w:rPr>
-                <w:rFonts w:cs="Helvetica"/>
-                <w:b/>
-                <w:sz w:val="15"/>
-                <w:szCs w:val="15"/>
-              </w:rPr>
-              <w:t xml:space="preserve">channel, </w:t>
-            </w:r>
-            <w:proofErr w:type="spellStart"/>
-            <w:r>
-              <w:rPr>
-                <w:rFonts w:cs="Helvetica"/>
-                <w:b/>
-                <w:sz w:val="15"/>
-                <w:szCs w:val="15"/>
-              </w:rPr>
-              <w:t>msg</w:t>
-            </w:r>
-            <w:proofErr w:type="spellEnd"/>
-            <w:r>
-              <w:rPr>
-                <w:rFonts w:cs="Helvetica"/>
-                <w:b/>
-                <w:sz w:val="15"/>
-                <w:szCs w:val="15"/>
-              </w:rPr>
-              <w:t xml:space="preserve">, </w:t>
+              <w:t xml:space="preserve">msg, </w:t>
             </w:r>
             <w:r>
               <w:rPr>
@@ -9380,7 +8579,6 @@
               </w:rPr>
               <w:t xml:space="preserve">The </w:t>
             </w:r>
-            <w:proofErr w:type="spellStart"/>
             <w:r>
               <w:rPr>
                 <w:rFonts w:cs="Helvetica"/>
@@ -9389,7 +8587,6 @@
               </w:rPr>
               <w:t>gmii_read</w:t>
             </w:r>
-            <w:proofErr w:type="spellEnd"/>
             <w:r>
               <w:rPr>
                 <w:rFonts w:cs="Helvetica"/>
@@ -9446,7 +8643,6 @@
               </w:rPr>
               <w:t xml:space="preserve">BFM </w:t>
             </w:r>
-            <w:proofErr w:type="spellStart"/>
             <w:r>
               <w:rPr>
                 <w:rFonts w:cs="Helvetica"/>
@@ -9455,7 +8651,6 @@
               </w:rPr>
               <w:t>gmii_read</w:t>
             </w:r>
-            <w:proofErr w:type="spellEnd"/>
             <w:r>
               <w:rPr>
                 <w:rFonts w:cs="Helvetica"/>
@@ -9478,25 +8673,7 @@
                 <w:sz w:val="15"/>
                 <w:szCs w:val="15"/>
               </w:rPr>
-              <w:t xml:space="preserve"> BFM </w:t>
-            </w:r>
-            <w:proofErr w:type="spellStart"/>
-            <w:r>
-              <w:rPr>
-                <w:rFonts w:cs="Helvetica"/>
-                <w:sz w:val="15"/>
-                <w:szCs w:val="15"/>
-              </w:rPr>
-              <w:t>QuickRef</w:t>
-            </w:r>
-            <w:proofErr w:type="spellEnd"/>
-            <w:r>
-              <w:rPr>
-                <w:rFonts w:cs="Helvetica"/>
-                <w:sz w:val="15"/>
-                <w:szCs w:val="15"/>
-              </w:rPr>
-              <w:t xml:space="preserve">. </w:t>
+              <w:t xml:space="preserve"> BFM QuickRef. </w:t>
             </w:r>
             <w:r>
               <w:rPr>
@@ -9583,7 +8760,6 @@
               </w:rPr>
               <w:t xml:space="preserve"> (see example with </w:t>
             </w:r>
-            <w:proofErr w:type="spellStart"/>
             <w:r>
               <w:rPr>
                 <w:rFonts w:cs="Helvetica"/>
@@ -9593,7 +8769,6 @@
               </w:rPr>
               <w:t>fetch_result</w:t>
             </w:r>
-            <w:proofErr w:type="spellEnd"/>
             <w:r>
               <w:rPr>
                 <w:rFonts w:cs="Helvetica"/>
@@ -9643,27 +8818,7 @@
                 <w:sz w:val="15"/>
                 <w:szCs w:val="15"/>
               </w:rPr>
-              <w:t xml:space="preserve">Example with </w:t>
-            </w:r>
-            <w:proofErr w:type="spellStart"/>
-            <w:r>
-              <w:rPr>
-                <w:rFonts w:cs="Helvetica"/>
-                <w:b/>
-                <w:sz w:val="15"/>
-                <w:szCs w:val="15"/>
-              </w:rPr>
-              <w:t>fetch_result</w:t>
-            </w:r>
-            <w:proofErr w:type="spellEnd"/>
-            <w:r>
-              <w:rPr>
-                <w:rFonts w:cs="Helvetica"/>
-                <w:b/>
-                <w:sz w:val="15"/>
-                <w:szCs w:val="15"/>
-              </w:rPr>
-              <w:t>() call</w:t>
+              <w:t>Example with fetch_result() call</w:t>
             </w:r>
             <w:r>
               <w:rPr>
@@ -9673,7 +8828,6 @@
               </w:rPr>
               <w:t xml:space="preserve">: Result is placed in </w:t>
             </w:r>
-            <w:proofErr w:type="spellStart"/>
             <w:r>
               <w:rPr>
                 <w:rFonts w:ascii="Courier New" w:hAnsi="Courier New" w:cs="Courier New"/>
@@ -9692,7 +8846,6 @@
               </w:rPr>
               <w:t>result</w:t>
             </w:r>
-            <w:proofErr w:type="spellEnd"/>
           </w:p>
           <w:p>
             <w:pPr>
@@ -9728,25 +8881,7 @@
                 <w:sz w:val="15"/>
                 <w:szCs w:val="15"/>
               </w:rPr>
-              <w:t xml:space="preserve">ariable </w:t>
-            </w:r>
-            <w:proofErr w:type="spellStart"/>
-            <w:r>
-              <w:rPr>
-                <w:rFonts w:ascii="Courier New" w:hAnsi="Courier New" w:cs="Courier New"/>
-                <w:sz w:val="15"/>
-                <w:szCs w:val="15"/>
-              </w:rPr>
-              <w:t>v_cmd_idx</w:t>
-            </w:r>
-            <w:proofErr w:type="spellEnd"/>
-            <w:r>
-              <w:rPr>
-                <w:rFonts w:ascii="Courier New" w:hAnsi="Courier New" w:cs="Courier New"/>
-                <w:sz w:val="15"/>
-                <w:szCs w:val="15"/>
-              </w:rPr>
-              <w:t xml:space="preserve"> </w:t>
+              <w:t xml:space="preserve">ariable v_cmd_idx </w:t>
             </w:r>
             <w:r>
               <w:rPr>
@@ -9827,16 +8962,15 @@
                 <w:sz w:val="15"/>
                 <w:szCs w:val="15"/>
               </w:rPr>
-              <w:t xml:space="preserve">  variable </w:t>
-            </w:r>
-            <w:proofErr w:type="spellStart"/>
+              <w:t xml:space="preserve">  variable v_</w:t>
+            </w:r>
             <w:r>
               <w:rPr>
                 <w:rFonts w:ascii="Courier New" w:hAnsi="Courier New" w:cs="Courier New"/>
                 <w:sz w:val="15"/>
                 <w:szCs w:val="15"/>
               </w:rPr>
-              <w:t>v_</w:t>
+              <w:t>result</w:t>
             </w:r>
             <w:r>
               <w:rPr>
@@ -9844,9 +8978,8 @@
                 <w:sz w:val="15"/>
                 <w:szCs w:val="15"/>
               </w:rPr>
-              <w:t>result</w:t>
-            </w:r>
-            <w:proofErr w:type="spellEnd"/>
+              <w:t xml:space="preserve"> </w:t>
+            </w:r>
             <w:r>
               <w:rPr>
                 <w:rFonts w:ascii="Courier New" w:hAnsi="Courier New" w:cs="Courier New"/>
@@ -9861,7 +8994,7 @@
                 <w:sz w:val="15"/>
                 <w:szCs w:val="15"/>
               </w:rPr>
-              <w:t xml:space="preserve"> </w:t>
+              <w:t xml:space="preserve">: </w:t>
             </w:r>
             <w:r>
               <w:rPr>
@@ -9869,18 +9002,8 @@
                 <w:sz w:val="15"/>
                 <w:szCs w:val="15"/>
               </w:rPr>
-              <w:t xml:space="preserve">: </w:t>
-            </w:r>
-            <w:proofErr w:type="spellStart"/>
-            <w:r>
-              <w:rPr>
-                <w:rFonts w:ascii="Courier New" w:hAnsi="Courier New" w:cs="Courier New"/>
-                <w:sz w:val="15"/>
-                <w:szCs w:val="15"/>
-              </w:rPr>
               <w:t>work.vvc_cmd_pkg.t_vvc_result</w:t>
             </w:r>
-            <w:proofErr w:type="spellEnd"/>
             <w:r>
               <w:rPr>
                 <w:rFonts w:ascii="Courier New" w:hAnsi="Courier New" w:cs="Courier New"/>
@@ -9957,7 +9080,6 @@
               </w:rPr>
               <w:t xml:space="preserve">  </w:t>
             </w:r>
-            <w:proofErr w:type="spellStart"/>
             <w:r>
               <w:rPr>
                 <w:rFonts w:ascii="Courier New" w:hAnsi="Courier New" w:cs="Courier New"/>
@@ -9966,7 +9088,6 @@
               </w:rPr>
               <w:t>gmii_read</w:t>
             </w:r>
-            <w:proofErr w:type="spellEnd"/>
             <w:r>
               <w:rPr>
                 <w:rFonts w:ascii="Courier New" w:hAnsi="Courier New" w:cs="Courier New"/>
@@ -10051,44 +9172,24 @@
                 <w:sz w:val="15"/>
                 <w:szCs w:val="15"/>
               </w:rPr>
-              <w:t xml:space="preserve">  </w:t>
-            </w:r>
-            <w:proofErr w:type="spellStart"/>
+              <w:t xml:space="preserve">  v_cmd_idx := </w:t>
+            </w:r>
             <w:r>
               <w:rPr>
                 <w:rFonts w:ascii="Courier New" w:hAnsi="Courier New" w:cs="Courier New"/>
                 <w:sz w:val="15"/>
                 <w:szCs w:val="15"/>
               </w:rPr>
-              <w:t>v_cmd_idx</w:t>
-            </w:r>
-            <w:proofErr w:type="spellEnd"/>
+              <w:t>get_last_received</w:t>
+            </w:r>
             <w:r>
               <w:rPr>
                 <w:rFonts w:ascii="Courier New" w:hAnsi="Courier New" w:cs="Courier New"/>
                 <w:sz w:val="15"/>
                 <w:szCs w:val="15"/>
               </w:rPr>
-              <w:t xml:space="preserve"> := </w:t>
-            </w:r>
-            <w:proofErr w:type="spellStart"/>
-            <w:r>
-              <w:rPr>
-                <w:rFonts w:ascii="Courier New" w:hAnsi="Courier New" w:cs="Courier New"/>
-                <w:sz w:val="15"/>
-                <w:szCs w:val="15"/>
-              </w:rPr>
-              <w:t>get_last_received</w:t>
-            </w:r>
-            <w:r>
-              <w:rPr>
-                <w:rFonts w:ascii="Courier New" w:hAnsi="Courier New" w:cs="Courier New"/>
-                <w:sz w:val="15"/>
-                <w:szCs w:val="15"/>
-              </w:rPr>
               <w:t>_cmd_idx</w:t>
             </w:r>
-            <w:proofErr w:type="spellEnd"/>
             <w:r>
               <w:rPr>
                 <w:rFonts w:ascii="Courier New" w:hAnsi="Courier New" w:cs="Courier New"/>
@@ -10140,25 +9241,23 @@
                 <w:sz w:val="15"/>
                 <w:szCs w:val="15"/>
               </w:rPr>
-              <w:t xml:space="preserve">  </w:t>
-            </w:r>
-            <w:proofErr w:type="spellStart"/>
+              <w:t xml:space="preserve">  await_completion(</w:t>
+            </w:r>
             <w:r>
               <w:rPr>
                 <w:rFonts w:ascii="Courier New" w:hAnsi="Courier New" w:cs="Courier New"/>
                 <w:sz w:val="15"/>
                 <w:szCs w:val="15"/>
               </w:rPr>
-              <w:t>await_completion</w:t>
-            </w:r>
-            <w:proofErr w:type="spellEnd"/>
+              <w:t>GMII_</w:t>
+            </w:r>
             <w:r>
               <w:rPr>
                 <w:rFonts w:ascii="Courier New" w:hAnsi="Courier New" w:cs="Courier New"/>
                 <w:sz w:val="15"/>
                 <w:szCs w:val="15"/>
               </w:rPr>
-              <w:t>(</w:t>
+              <w:t>VVCT,</w:t>
             </w:r>
             <w:r>
               <w:rPr>
@@ -10166,7 +9265,7 @@
                 <w:sz w:val="15"/>
                 <w:szCs w:val="15"/>
               </w:rPr>
-              <w:t>GMII_</w:t>
+              <w:t xml:space="preserve"> </w:t>
             </w:r>
             <w:r>
               <w:rPr>
@@ -10174,7 +9273,7 @@
                 <w:sz w:val="15"/>
                 <w:szCs w:val="15"/>
               </w:rPr>
-              <w:t>VVCT,</w:t>
+              <w:t xml:space="preserve">1, </w:t>
             </w:r>
             <w:r>
               <w:rPr>
@@ -10182,7 +9281,7 @@
                 <w:sz w:val="15"/>
                 <w:szCs w:val="15"/>
               </w:rPr>
-              <w:t xml:space="preserve"> </w:t>
+              <w:t xml:space="preserve">RX, </w:t>
             </w:r>
             <w:r>
               <w:rPr>
@@ -10190,7 +9289,7 @@
                 <w:sz w:val="15"/>
                 <w:szCs w:val="15"/>
               </w:rPr>
-              <w:t xml:space="preserve">1, </w:t>
+              <w:t>1</w:t>
             </w:r>
             <w:r>
               <w:rPr>
@@ -10198,7 +9297,7 @@
                 <w:sz w:val="15"/>
                 <w:szCs w:val="15"/>
               </w:rPr>
-              <w:t xml:space="preserve">RX, </w:t>
+              <w:t xml:space="preserve"> m</w:t>
             </w:r>
             <w:r>
               <w:rPr>
@@ -10206,41 +9305,7 @@
                 <w:sz w:val="15"/>
                 <w:szCs w:val="15"/>
               </w:rPr>
-              <w:t>1</w:t>
-            </w:r>
-            <w:r>
-              <w:rPr>
-                <w:rFonts w:ascii="Courier New" w:hAnsi="Courier New" w:cs="Courier New"/>
-                <w:sz w:val="15"/>
-                <w:szCs w:val="15"/>
-              </w:rPr>
-              <w:t xml:space="preserve"> </w:t>
-            </w:r>
-            <w:proofErr w:type="spellStart"/>
-            <w:r>
-              <w:rPr>
-                <w:rFonts w:ascii="Courier New" w:hAnsi="Courier New" w:cs="Courier New"/>
-                <w:sz w:val="15"/>
-                <w:szCs w:val="15"/>
-              </w:rPr>
-              <w:t>m</w:t>
-            </w:r>
-            <w:r>
-              <w:rPr>
-                <w:rFonts w:ascii="Courier New" w:hAnsi="Courier New" w:cs="Courier New"/>
-                <w:sz w:val="15"/>
-                <w:szCs w:val="15"/>
-              </w:rPr>
-              <w:t>s</w:t>
-            </w:r>
-            <w:proofErr w:type="spellEnd"/>
-            <w:r>
-              <w:rPr>
-                <w:rFonts w:ascii="Courier New" w:hAnsi="Courier New" w:cs="Courier New"/>
-                <w:sz w:val="15"/>
-                <w:szCs w:val="15"/>
-              </w:rPr>
-              <w:t xml:space="preserve">, </w:t>
+              <w:t xml:space="preserve">s, </w:t>
             </w:r>
             <w:r>
               <w:rPr>
@@ -10309,25 +9374,23 @@
                 <w:sz w:val="15"/>
                 <w:szCs w:val="15"/>
               </w:rPr>
-              <w:t xml:space="preserve">  </w:t>
-            </w:r>
-            <w:proofErr w:type="spellStart"/>
+              <w:t xml:space="preserve">  fetch_result(</w:t>
+            </w:r>
             <w:r>
               <w:rPr>
                 <w:rFonts w:ascii="Courier New" w:hAnsi="Courier New" w:cs="Courier New"/>
                 <w:sz w:val="15"/>
                 <w:szCs w:val="15"/>
               </w:rPr>
-              <w:t>fetch_result</w:t>
-            </w:r>
-            <w:proofErr w:type="spellEnd"/>
+              <w:t>GMII_</w:t>
+            </w:r>
             <w:r>
               <w:rPr>
                 <w:rFonts w:ascii="Courier New" w:hAnsi="Courier New" w:cs="Courier New"/>
                 <w:sz w:val="15"/>
                 <w:szCs w:val="15"/>
               </w:rPr>
-              <w:t>(</w:t>
+              <w:t>VVCT,</w:t>
             </w:r>
             <w:r>
               <w:rPr>
@@ -10335,7 +9398,7 @@
                 <w:sz w:val="15"/>
                 <w:szCs w:val="15"/>
               </w:rPr>
-              <w:t>GMII_</w:t>
+              <w:t xml:space="preserve"> </w:t>
             </w:r>
             <w:r>
               <w:rPr>
@@ -10343,7 +9406,7 @@
                 <w:sz w:val="15"/>
                 <w:szCs w:val="15"/>
               </w:rPr>
-              <w:t>VVCT,</w:t>
+              <w:t xml:space="preserve">1, </w:t>
             </w:r>
             <w:r>
               <w:rPr>
@@ -10351,7 +9414,7 @@
                 <w:sz w:val="15"/>
                 <w:szCs w:val="15"/>
               </w:rPr>
-              <w:t xml:space="preserve"> </w:t>
+              <w:t xml:space="preserve">RX, </w:t>
             </w:r>
             <w:r>
               <w:rPr>
@@ -10359,35 +9422,8 @@
                 <w:sz w:val="15"/>
                 <w:szCs w:val="15"/>
               </w:rPr>
-              <w:t xml:space="preserve">1, </w:t>
-            </w:r>
-            <w:r>
-              <w:rPr>
-                <w:rFonts w:ascii="Courier New" w:hAnsi="Courier New" w:cs="Courier New"/>
-                <w:sz w:val="15"/>
-                <w:szCs w:val="15"/>
-              </w:rPr>
-              <w:t xml:space="preserve">RX, </w:t>
-            </w:r>
-            <w:proofErr w:type="spellStart"/>
-            <w:r>
-              <w:rPr>
-                <w:rFonts w:ascii="Courier New" w:hAnsi="Courier New" w:cs="Courier New"/>
-                <w:sz w:val="15"/>
-                <w:szCs w:val="15"/>
-              </w:rPr>
-              <w:t>v_cmd_idx</w:t>
-            </w:r>
-            <w:proofErr w:type="spellEnd"/>
-            <w:r>
-              <w:rPr>
-                <w:rFonts w:ascii="Courier New" w:hAnsi="Courier New" w:cs="Courier New"/>
-                <w:sz w:val="15"/>
-                <w:szCs w:val="15"/>
-              </w:rPr>
-              <w:t xml:space="preserve">, </w:t>
-            </w:r>
-            <w:proofErr w:type="spellStart"/>
+              <w:t xml:space="preserve">v_cmd_idx, </w:t>
+            </w:r>
             <w:r>
               <w:rPr>
                 <w:rFonts w:ascii="Courier New" w:hAnsi="Courier New" w:cs="Courier New"/>
@@ -10406,7 +9442,6 @@
               </w:rPr>
               <w:t>result</w:t>
             </w:r>
-            <w:proofErr w:type="spellEnd"/>
             <w:r>
               <w:rPr>
                 <w:rFonts w:ascii="Courier New" w:hAnsi="Courier New" w:cs="Courier New"/>
@@ -10504,7 +9539,6 @@
                 <w:szCs w:val="14"/>
               </w:rPr>
             </w:pPr>
-            <w:proofErr w:type="spellStart"/>
             <w:r>
               <w:rPr>
                 <w:rFonts w:cs="Helvetica"/>
@@ -10513,7 +9547,6 @@
               </w:rPr>
               <w:t>gmii_expect</w:t>
             </w:r>
-            <w:proofErr w:type="spellEnd"/>
             <w:r>
               <w:rPr>
                 <w:rFonts w:cs="Helvetica"/>
@@ -10547,7 +9580,6 @@
                 <w:szCs w:val="15"/>
               </w:rPr>
             </w:pPr>
-            <w:proofErr w:type="spellStart"/>
             <w:r>
               <w:rPr>
                 <w:rFonts w:cs="Helvetica"/>
@@ -10557,7 +9589,6 @@
               </w:rPr>
               <w:t>gmii_expect</w:t>
             </w:r>
-            <w:proofErr w:type="spellEnd"/>
             <w:r>
               <w:rPr>
                 <w:rFonts w:cs="Helvetica"/>
@@ -10565,9 +9596,8 @@
                 <w:sz w:val="15"/>
                 <w:szCs w:val="15"/>
               </w:rPr>
-              <w:t xml:space="preserve"> (VVCT, </w:t>
-            </w:r>
-            <w:proofErr w:type="spellStart"/>
+              <w:t xml:space="preserve"> (VVCT, vvc_instance_idx,</w:t>
+            </w:r>
             <w:r>
               <w:rPr>
                 <w:rFonts w:cs="Helvetica"/>
@@ -10575,9 +9605,8 @@
                 <w:sz w:val="15"/>
                 <w:szCs w:val="15"/>
               </w:rPr>
-              <w:t>vvc_instance_idx</w:t>
-            </w:r>
-            <w:proofErr w:type="spellEnd"/>
+              <w:t xml:space="preserve"> channel, data_exp</w:t>
+            </w:r>
             <w:r>
               <w:rPr>
                 <w:rFonts w:cs="Helvetica"/>
@@ -10585,7 +9614,7 @@
                 <w:sz w:val="15"/>
                 <w:szCs w:val="15"/>
               </w:rPr>
-              <w:t>,</w:t>
+              <w:t>, msg</w:t>
             </w:r>
             <w:r>
               <w:rPr>
@@ -10594,9 +9623,8 @@
                 <w:sz w:val="15"/>
                 <w:szCs w:val="15"/>
               </w:rPr>
-              <w:t xml:space="preserve"> channel, </w:t>
-            </w:r>
-            <w:proofErr w:type="spellStart"/>
+              <w:t xml:space="preserve">, [scope, </w:t>
+            </w:r>
             <w:r>
               <w:rPr>
                 <w:rFonts w:cs="Helvetica"/>
@@ -10604,9 +9632,8 @@
                 <w:sz w:val="15"/>
                 <w:szCs w:val="15"/>
               </w:rPr>
-              <w:t>data_exp</w:t>
-            </w:r>
-            <w:proofErr w:type="spellEnd"/>
+              <w:t>[aler</w:t>
+            </w:r>
             <w:r>
               <w:rPr>
                 <w:rFonts w:cs="Helvetica"/>
@@ -10614,9 +9641,8 @@
                 <w:sz w:val="15"/>
                 <w:szCs w:val="15"/>
               </w:rPr>
-              <w:t xml:space="preserve">, </w:t>
-            </w:r>
-            <w:proofErr w:type="spellStart"/>
+              <w:t>t</w:t>
+            </w:r>
             <w:r>
               <w:rPr>
                 <w:rFonts w:cs="Helvetica"/>
@@ -10624,56 +9650,8 @@
                 <w:sz w:val="15"/>
                 <w:szCs w:val="15"/>
               </w:rPr>
-              <w:t>msg</w:t>
-            </w:r>
-            <w:proofErr w:type="spellEnd"/>
-            <w:r>
-              <w:rPr>
-                <w:rFonts w:cs="Helvetica"/>
-                <w:b/>
-                <w:sz w:val="15"/>
-                <w:szCs w:val="15"/>
-              </w:rPr>
-              <w:t xml:space="preserve">, [scope, </w:t>
-            </w:r>
-            <w:r>
-              <w:rPr>
-                <w:rFonts w:cs="Helvetica"/>
-                <w:b/>
-                <w:sz w:val="15"/>
-                <w:szCs w:val="15"/>
-              </w:rPr>
-              <w:t>[</w:t>
-            </w:r>
-            <w:proofErr w:type="spellStart"/>
-            <w:r>
-              <w:rPr>
-                <w:rFonts w:cs="Helvetica"/>
-                <w:b/>
-                <w:sz w:val="15"/>
-                <w:szCs w:val="15"/>
-              </w:rPr>
-              <w:t>aler</w:t>
-            </w:r>
-            <w:r>
-              <w:rPr>
-                <w:rFonts w:cs="Helvetica"/>
-                <w:b/>
-                <w:sz w:val="15"/>
-                <w:szCs w:val="15"/>
-              </w:rPr>
-              <w:t>t</w:t>
-            </w:r>
-            <w:r>
-              <w:rPr>
-                <w:rFonts w:cs="Helvetica"/>
-                <w:b/>
-                <w:sz w:val="15"/>
-                <w:szCs w:val="15"/>
-              </w:rPr>
               <w:t>_level</w:t>
             </w:r>
-            <w:proofErr w:type="spellEnd"/>
             <w:r>
               <w:rPr>
                 <w:rFonts w:cs="Helvetica"/>
@@ -10726,7 +9704,6 @@
               </w:rPr>
               <w:t xml:space="preserve">The </w:t>
             </w:r>
-            <w:proofErr w:type="spellStart"/>
             <w:r>
               <w:rPr>
                 <w:rFonts w:cs="Helvetica"/>
@@ -10735,7 +9712,6 @@
               </w:rPr>
               <w:t>gmii_expect</w:t>
             </w:r>
-            <w:proofErr w:type="spellEnd"/>
             <w:r>
               <w:rPr>
                 <w:rFonts w:cs="Helvetica"/>
@@ -10792,7 +9768,6 @@
               </w:rPr>
               <w:t xml:space="preserve"> BFM </w:t>
             </w:r>
-            <w:proofErr w:type="spellStart"/>
             <w:r>
               <w:rPr>
                 <w:rFonts w:cs="Helvetica"/>
@@ -10801,7 +9776,6 @@
               </w:rPr>
               <w:t>gmii_expect</w:t>
             </w:r>
-            <w:proofErr w:type="spellEnd"/>
             <w:r>
               <w:rPr>
                 <w:rFonts w:cs="Helvetica"/>
@@ -10824,25 +9798,7 @@
                 <w:sz w:val="15"/>
                 <w:szCs w:val="15"/>
               </w:rPr>
-              <w:t xml:space="preserve"> BFM </w:t>
-            </w:r>
-            <w:proofErr w:type="spellStart"/>
-            <w:r>
-              <w:rPr>
-                <w:rFonts w:cs="Helvetica"/>
-                <w:sz w:val="15"/>
-                <w:szCs w:val="15"/>
-              </w:rPr>
-              <w:t>QuickRef</w:t>
-            </w:r>
-            <w:proofErr w:type="spellEnd"/>
-            <w:r>
-              <w:rPr>
-                <w:rFonts w:cs="Helvetica"/>
-                <w:sz w:val="15"/>
-                <w:szCs w:val="15"/>
-              </w:rPr>
-              <w:t xml:space="preserve">. </w:t>
+              <w:t xml:space="preserve"> BFM QuickRef. </w:t>
             </w:r>
           </w:p>
           <w:p>
@@ -11097,7 +10053,6 @@
                 <w:szCs w:val="18"/>
               </w:rPr>
             </w:pPr>
-            <w:proofErr w:type="spellStart"/>
             <w:r>
               <w:rPr>
                 <w:rFonts w:cs="Helvetica"/>
@@ -11106,7 +10061,6 @@
               </w:rPr>
               <w:t>inter_bfm_delay</w:t>
             </w:r>
-            <w:proofErr w:type="spellEnd"/>
           </w:p>
         </w:tc>
         <w:tc>
@@ -11127,7 +10081,6 @@
                 <w:szCs w:val="18"/>
               </w:rPr>
             </w:pPr>
-            <w:proofErr w:type="spellStart"/>
             <w:r>
               <w:rPr>
                 <w:rFonts w:cs="Helvetica"/>
@@ -11144,7 +10097,6 @@
               </w:rPr>
               <w:t>inter_bfm_delay</w:t>
             </w:r>
-            <w:proofErr w:type="spellEnd"/>
           </w:p>
         </w:tc>
         <w:tc>
@@ -11212,7 +10164,7 @@
                 <w:szCs w:val="18"/>
               </w:rPr>
             </w:pPr>
-            <w:bookmarkStart w:id="1" w:name="_Hlk494267197"/>
+            <w:bookmarkStart w:id="2" w:name="_Hlk494267197"/>
             <w:r>
               <w:rPr>
                 <w:rFonts w:cs="Helvetica"/>
@@ -11229,7 +10181,7 @@
               </w:rPr>
               <w:br/>
             </w:r>
-            <w:bookmarkEnd w:id="1"/>
+            <w:bookmarkEnd w:id="2"/>
             <w:r>
               <w:rPr>
                 <w:rFonts w:cs="Helvetica"/>
@@ -11284,25 +10236,7 @@
                 <w:szCs w:val="18"/>
               </w:rPr>
               <w:br/>
-              <w:t xml:space="preserve">Any </w:t>
-            </w:r>
-            <w:proofErr w:type="spellStart"/>
-            <w:r>
-              <w:rPr>
-                <w:rFonts w:cs="Helvetica"/>
-                <w:sz w:val="15"/>
-                <w:szCs w:val="18"/>
-              </w:rPr>
-              <w:t>insert_delay</w:t>
-            </w:r>
-            <w:proofErr w:type="spellEnd"/>
-            <w:r>
-              <w:rPr>
-                <w:rFonts w:cs="Helvetica"/>
-                <w:sz w:val="15"/>
-                <w:szCs w:val="18"/>
-              </w:rPr>
-              <w:t>() command will add to the above minimum delays, giving for instance the ability to skew the BFM starting time.</w:t>
+              <w:t>Any insert_delay() command will add to the above minimum delays, giving for instance the ability to skew the BFM starting time.</w:t>
             </w:r>
           </w:p>
         </w:tc>
@@ -11326,7 +10260,6 @@
                 <w:szCs w:val="18"/>
               </w:rPr>
             </w:pPr>
-            <w:proofErr w:type="spellStart"/>
             <w:r>
               <w:rPr>
                 <w:rFonts w:cs="Helvetica"/>
@@ -11335,7 +10268,6 @@
               </w:rPr>
               <w:t>cmd_queue_count_max</w:t>
             </w:r>
-            <w:proofErr w:type="spellEnd"/>
           </w:p>
         </w:tc>
         <w:tc>
@@ -11453,7 +10385,6 @@
                 <w:szCs w:val="18"/>
               </w:rPr>
             </w:pPr>
-            <w:proofErr w:type="spellStart"/>
             <w:r>
               <w:rPr>
                 <w:rFonts w:cs="Helvetica"/>
@@ -11470,7 +10401,6 @@
               </w:rPr>
               <w:t>threshold</w:t>
             </w:r>
-            <w:proofErr w:type="spellEnd"/>
           </w:p>
         </w:tc>
         <w:tc>
@@ -11564,16 +10494,15 @@
                 <w:sz w:val="15"/>
                 <w:szCs w:val="18"/>
               </w:rPr>
-              <w:t>An alert with severity “</w:t>
-            </w:r>
-            <w:proofErr w:type="spellStart"/>
+              <w:t>An alert with severity “cmd_queue_count_</w:t>
+            </w:r>
             <w:r>
               <w:rPr>
                 <w:rFonts w:cs="Helvetica"/>
                 <w:sz w:val="15"/>
                 <w:szCs w:val="18"/>
               </w:rPr>
-              <w:t>cmd_queue_count_</w:t>
+              <w:t>threshold</w:t>
             </w:r>
             <w:r>
               <w:rPr>
@@ -11581,24 +10510,7 @@
                 <w:sz w:val="15"/>
                 <w:szCs w:val="18"/>
               </w:rPr>
-              <w:t>threshold</w:t>
-            </w:r>
-            <w:r>
-              <w:rPr>
-                <w:rFonts w:cs="Helvetica"/>
-                <w:sz w:val="15"/>
-                <w:szCs w:val="18"/>
-              </w:rPr>
-              <w:t>_severity</w:t>
-            </w:r>
-            <w:proofErr w:type="spellEnd"/>
-            <w:r>
-              <w:rPr>
-                <w:rFonts w:cs="Helvetica"/>
-                <w:sz w:val="15"/>
-                <w:szCs w:val="18"/>
-              </w:rPr>
-              <w:t>” will be issued if command queue exceeds this count. Used for early warning if command queue is almost full. Will be ignored if set to 0.</w:t>
+              <w:t>_severity” will be issued if command queue exceeds this count. Used for early warning if command queue is almost full. Will be ignored if set to 0.</w:t>
             </w:r>
           </w:p>
         </w:tc>
@@ -11622,7 +10534,6 @@
                 <w:szCs w:val="18"/>
               </w:rPr>
             </w:pPr>
-            <w:proofErr w:type="spellStart"/>
             <w:r>
               <w:rPr>
                 <w:rFonts w:cs="Helvetica"/>
@@ -11639,7 +10550,6 @@
               </w:rPr>
               <w:t>_severity</w:t>
             </w:r>
-            <w:proofErr w:type="spellEnd"/>
           </w:p>
         </w:tc>
         <w:tc>
@@ -11660,7 +10570,6 @@
                 <w:szCs w:val="18"/>
               </w:rPr>
             </w:pPr>
-            <w:proofErr w:type="spellStart"/>
             <w:r>
               <w:rPr>
                 <w:rFonts w:cs="Helvetica"/>
@@ -11669,7 +10578,6 @@
               </w:rPr>
               <w:t>t_alert_level</w:t>
             </w:r>
-            <w:proofErr w:type="spellEnd"/>
           </w:p>
         </w:tc>
         <w:tc>
@@ -11751,18 +10659,8 @@
                 <w:sz w:val="15"/>
                 <w:szCs w:val="18"/>
               </w:rPr>
-              <w:t xml:space="preserve">eding </w:t>
-            </w:r>
-            <w:proofErr w:type="spellStart"/>
-            <w:r>
-              <w:rPr>
-                <w:rFonts w:cs="Helvetica"/>
-                <w:sz w:val="15"/>
-                <w:szCs w:val="18"/>
-              </w:rPr>
-              <w:t>cmd_queue_count_threshold</w:t>
-            </w:r>
-            <w:proofErr w:type="spellEnd"/>
+              <w:t>eding cmd_queue_count_threshold</w:t>
+            </w:r>
           </w:p>
         </w:tc>
       </w:tr>
@@ -11785,7 +10683,6 @@
                 <w:szCs w:val="18"/>
               </w:rPr>
             </w:pPr>
-            <w:proofErr w:type="spellStart"/>
             <w:r>
               <w:rPr>
                 <w:rFonts w:cs="Helvetica"/>
@@ -11802,7 +10699,6 @@
               </w:rPr>
               <w:t>_queue_count_max</w:t>
             </w:r>
-            <w:proofErr w:type="spellEnd"/>
           </w:p>
         </w:tc>
         <w:tc>
@@ -11912,43 +10808,7 @@
                 <w:sz w:val="15"/>
                 <w:szCs w:val="18"/>
               </w:rPr>
-              <w:t xml:space="preserve">Maximum number of </w:t>
-            </w:r>
-            <w:proofErr w:type="spellStart"/>
-            <w:r>
-              <w:rPr>
-                <w:rFonts w:cs="Helvetica"/>
-                <w:sz w:val="15"/>
-                <w:szCs w:val="18"/>
-              </w:rPr>
-              <w:t>unfetched</w:t>
-            </w:r>
-            <w:proofErr w:type="spellEnd"/>
-            <w:r>
-              <w:rPr>
-                <w:rFonts w:cs="Helvetica"/>
-                <w:sz w:val="15"/>
-                <w:szCs w:val="18"/>
-              </w:rPr>
-              <w:t xml:space="preserve"> results before </w:t>
-            </w:r>
-            <w:proofErr w:type="spellStart"/>
-            <w:r>
-              <w:rPr>
-                <w:rFonts w:cs="Helvetica"/>
-                <w:sz w:val="15"/>
-                <w:szCs w:val="18"/>
-              </w:rPr>
-              <w:t>result_queue</w:t>
-            </w:r>
-            <w:proofErr w:type="spellEnd"/>
-            <w:r>
-              <w:rPr>
-                <w:rFonts w:cs="Helvetica"/>
-                <w:sz w:val="15"/>
-                <w:szCs w:val="18"/>
-              </w:rPr>
-              <w:t xml:space="preserve"> is full.</w:t>
+              <w:t>Maximum number of unfetched results before result_queue is full.</w:t>
             </w:r>
           </w:p>
         </w:tc>
@@ -11972,7 +10832,6 @@
                 <w:szCs w:val="18"/>
               </w:rPr>
             </w:pPr>
-            <w:proofErr w:type="spellStart"/>
             <w:r>
               <w:rPr>
                 <w:rFonts w:cs="Helvetica"/>
@@ -11997,7 +10856,6 @@
               </w:rPr>
               <w:t>threshold</w:t>
             </w:r>
-            <w:proofErr w:type="spellEnd"/>
           </w:p>
         </w:tc>
         <w:tc>
@@ -12117,7 +10975,6 @@
               </w:rPr>
               <w:t>‘</w:t>
             </w:r>
-            <w:proofErr w:type="spellStart"/>
             <w:r>
               <w:rPr>
                 <w:rFonts w:cs="Helvetica"/>
@@ -12126,7 +10983,6 @@
               </w:rPr>
               <w:t>result_queue_count_threshold_severity</w:t>
             </w:r>
-            <w:proofErr w:type="spellEnd"/>
             <w:r>
               <w:rPr>
                 <w:rFonts w:cs="Helvetica"/>
@@ -12181,7 +11037,6 @@
                 <w:szCs w:val="18"/>
               </w:rPr>
             </w:pPr>
-            <w:proofErr w:type="spellStart"/>
             <w:r>
               <w:rPr>
                 <w:rFonts w:cs="Helvetica"/>
@@ -12198,7 +11053,6 @@
               </w:rPr>
               <w:t>_severity</w:t>
             </w:r>
-            <w:proofErr w:type="spellEnd"/>
           </w:p>
         </w:tc>
         <w:tc>
@@ -12219,7 +11073,6 @@
                 <w:szCs w:val="18"/>
               </w:rPr>
             </w:pPr>
-            <w:proofErr w:type="spellStart"/>
             <w:r>
               <w:rPr>
                 <w:rFonts w:cs="Helvetica"/>
@@ -12228,7 +11081,6 @@
               </w:rPr>
               <w:t>t_alert_level</w:t>
             </w:r>
-            <w:proofErr w:type="spellEnd"/>
           </w:p>
         </w:tc>
         <w:tc>
@@ -12328,7 +11180,6 @@
               </w:rPr>
               <w:t xml:space="preserve"> </w:t>
             </w:r>
-            <w:proofErr w:type="spellStart"/>
             <w:r>
               <w:rPr>
                 <w:rFonts w:cs="Helvetica"/>
@@ -12337,7 +11188,6 @@
               </w:rPr>
               <w:t>result_queue_count_threshold</w:t>
             </w:r>
-            <w:proofErr w:type="spellEnd"/>
             <w:r>
               <w:rPr>
                 <w:rFonts w:cs="Helvetica"/>
@@ -12368,23 +11218,13 @@
                 <w:szCs w:val="18"/>
               </w:rPr>
             </w:pPr>
-            <w:proofErr w:type="spellStart"/>
             <w:r>
               <w:rPr>
                 <w:rFonts w:cs="Helvetica"/>
                 <w:sz w:val="15"/>
                 <w:szCs w:val="18"/>
               </w:rPr>
-              <w:t>bfm_config</w:t>
-            </w:r>
-            <w:proofErr w:type="spellEnd"/>
-            <w:r>
-              <w:rPr>
-                <w:rFonts w:cs="Helvetica"/>
-                <w:sz w:val="15"/>
-                <w:szCs w:val="18"/>
-              </w:rPr>
-              <w:t xml:space="preserve">               </w:t>
+              <w:t xml:space="preserve">bfm_config               </w:t>
             </w:r>
           </w:p>
         </w:tc>
@@ -12406,7 +11246,6 @@
                 <w:szCs w:val="18"/>
               </w:rPr>
             </w:pPr>
-            <w:proofErr w:type="spellStart"/>
             <w:r>
               <w:rPr>
                 <w:rFonts w:cs="Helvetica"/>
@@ -12431,7 +11270,6 @@
               </w:rPr>
               <w:t>_bfm_config</w:t>
             </w:r>
-            <w:proofErr w:type="spellEnd"/>
           </w:p>
         </w:tc>
         <w:tc>
@@ -12570,23 +11408,13 @@
                 <w:szCs w:val="18"/>
               </w:rPr>
             </w:pPr>
-            <w:proofErr w:type="spellStart"/>
             <w:r>
               <w:rPr>
                 <w:rFonts w:cs="Helvetica"/>
                 <w:sz w:val="15"/>
                 <w:szCs w:val="18"/>
               </w:rPr>
-              <w:t>msg_id_panel</w:t>
-            </w:r>
-            <w:proofErr w:type="spellEnd"/>
-            <w:r>
-              <w:rPr>
-                <w:rFonts w:cs="Helvetica"/>
-                <w:sz w:val="15"/>
-                <w:szCs w:val="18"/>
-              </w:rPr>
-              <w:t xml:space="preserve">           </w:t>
+              <w:t xml:space="preserve">msg_id_panel           </w:t>
             </w:r>
           </w:p>
         </w:tc>
@@ -12609,7 +11437,6 @@
                 <w:szCs w:val="18"/>
               </w:rPr>
             </w:pPr>
-            <w:proofErr w:type="spellStart"/>
             <w:r>
               <w:rPr>
                 <w:rFonts w:cs="Helvetica"/>
@@ -12618,7 +11445,6 @@
               </w:rPr>
               <w:t>t_msg_id_panel</w:t>
             </w:r>
-            <w:proofErr w:type="spellEnd"/>
           </w:p>
         </w:tc>
         <w:tc>
@@ -12774,9 +11600,59 @@
           <w:rFonts w:ascii="Courier New" w:hAnsi="Courier New" w:cs="Courier New"/>
           <w:szCs w:val="18"/>
         </w:rPr>
+        <w:t xml:space="preserve">  shared_</w:t>
+      </w:r>
+      <w:r>
+        <w:rPr>
+          <w:rFonts w:ascii="Courier New" w:hAnsi="Courier New" w:cs="Courier New"/>
+          <w:szCs w:val="18"/>
+        </w:rPr>
+        <w:t>gmii</w:t>
+      </w:r>
+      <w:r>
+        <w:rPr>
+          <w:rFonts w:ascii="Courier New" w:hAnsi="Courier New" w:cs="Courier New"/>
+          <w:szCs w:val="18"/>
+        </w:rPr>
+        <w:t>_vvc_config(</w:t>
+      </w:r>
+      <w:r>
+        <w:rPr>
+          <w:rFonts w:ascii="Courier New" w:hAnsi="Courier New" w:cs="Courier New"/>
+          <w:szCs w:val="18"/>
+        </w:rPr>
+        <w:t>1).inter</w:t>
+      </w:r>
+      <w:r>
+        <w:rPr>
+          <w:rFonts w:ascii="Courier New" w:hAnsi="Courier New" w:cs="Courier New"/>
+          <w:szCs w:val="18"/>
+        </w:rPr>
+        <w:t>_bfm_delay.delay_in_time := 50 n</w:t>
+      </w:r>
+      <w:r>
+        <w:rPr>
+          <w:rFonts w:ascii="Courier New" w:hAnsi="Courier New" w:cs="Courier New"/>
+          <w:szCs w:val="18"/>
+        </w:rPr>
+        <w:t>s;</w:t>
+      </w:r>
+    </w:p>
+    <w:p>
+      <w:pPr>
+        <w:spacing w:line="360" w:lineRule="auto"/>
+        <w:rPr>
+          <w:rFonts w:ascii="Courier New" w:hAnsi="Courier New" w:cs="Courier New"/>
+          <w:szCs w:val="18"/>
+        </w:rPr>
+      </w:pPr>
+      <w:r>
+        <w:rPr>
+          <w:rFonts w:ascii="Courier New" w:hAnsi="Courier New" w:cs="Courier New"/>
+          <w:szCs w:val="18"/>
+        </w:rPr>
         <w:t xml:space="preserve">  </w:t>
       </w:r>
-      <w:proofErr w:type="spellStart"/>
       <w:r>
         <w:rPr>
           <w:rFonts w:ascii="Courier New" w:hAnsi="Courier New" w:cs="Courier New"/>
@@ -12796,113 +11672,14 @@
           <w:rFonts w:ascii="Courier New" w:hAnsi="Courier New" w:cs="Courier New"/>
           <w:szCs w:val="18"/>
         </w:rPr>
-        <w:t>_vvc_config</w:t>
-      </w:r>
-      <w:proofErr w:type="spellEnd"/>
-      <w:r>
-        <w:rPr>
-          <w:rFonts w:ascii="Courier New" w:hAnsi="Courier New" w:cs="Courier New"/>
-          <w:szCs w:val="18"/>
-        </w:rPr>
-        <w:t>(</w:t>
+        <w:t>_vvc_config(</w:t>
       </w:r>
       <w:r>
         <w:rPr>
           <w:rFonts w:ascii="Courier New" w:hAnsi="Courier New" w:cs="Courier New"/>
           <w:szCs w:val="18"/>
         </w:rPr>
-        <w:t>1).</w:t>
-      </w:r>
-      <w:proofErr w:type="spellStart"/>
-      <w:r>
-        <w:rPr>
-          <w:rFonts w:ascii="Courier New" w:hAnsi="Courier New" w:cs="Courier New"/>
-          <w:szCs w:val="18"/>
-        </w:rPr>
-        <w:t>inter</w:t>
-      </w:r>
-      <w:r>
-        <w:rPr>
-          <w:rFonts w:ascii="Courier New" w:hAnsi="Courier New" w:cs="Courier New"/>
-          <w:szCs w:val="18"/>
-        </w:rPr>
-        <w:t>_bfm_delay.delay_in_time</w:t>
-      </w:r>
-      <w:proofErr w:type="spellEnd"/>
-      <w:r>
-        <w:rPr>
-          <w:rFonts w:ascii="Courier New" w:hAnsi="Courier New" w:cs="Courier New"/>
-          <w:szCs w:val="18"/>
-        </w:rPr>
-        <w:t xml:space="preserve"> := 50 n</w:t>
-      </w:r>
-      <w:r>
-        <w:rPr>
-          <w:rFonts w:ascii="Courier New" w:hAnsi="Courier New" w:cs="Courier New"/>
-          <w:szCs w:val="18"/>
-        </w:rPr>
-        <w:t>s;</w:t>
-      </w:r>
-    </w:p>
-    <w:p>
-      <w:pPr>
-        <w:spacing w:line="360" w:lineRule="auto"/>
-        <w:rPr>
-          <w:rFonts w:ascii="Courier New" w:hAnsi="Courier New" w:cs="Courier New"/>
-          <w:szCs w:val="18"/>
-        </w:rPr>
-      </w:pPr>
-      <w:r>
-        <w:rPr>
-          <w:rFonts w:ascii="Courier New" w:hAnsi="Courier New" w:cs="Courier New"/>
-          <w:szCs w:val="18"/>
-        </w:rPr>
-        <w:t xml:space="preserve">  </w:t>
-      </w:r>
-      <w:proofErr w:type="spellStart"/>
-      <w:r>
-        <w:rPr>
-          <w:rFonts w:ascii="Courier New" w:hAnsi="Courier New" w:cs="Courier New"/>
-          <w:szCs w:val="18"/>
-        </w:rPr>
-        <w:t>shared_</w:t>
-      </w:r>
-      <w:r>
-        <w:rPr>
-          <w:rFonts w:ascii="Courier New" w:hAnsi="Courier New" w:cs="Courier New"/>
-          <w:szCs w:val="18"/>
-        </w:rPr>
-        <w:t>gmii</w:t>
-      </w:r>
-      <w:r>
-        <w:rPr>
-          <w:rFonts w:ascii="Courier New" w:hAnsi="Courier New" w:cs="Courier New"/>
-          <w:szCs w:val="18"/>
-        </w:rPr>
-        <w:t>_vvc_config</w:t>
-      </w:r>
-      <w:proofErr w:type="spellEnd"/>
-      <w:r>
-        <w:rPr>
-          <w:rFonts w:ascii="Courier New" w:hAnsi="Courier New" w:cs="Courier New"/>
-          <w:szCs w:val="18"/>
-        </w:rPr>
-        <w:t>(</w:t>
-      </w:r>
-      <w:r>
-        <w:rPr>
-          <w:rFonts w:ascii="Courier New" w:hAnsi="Courier New" w:cs="Courier New"/>
-          <w:szCs w:val="18"/>
-        </w:rPr>
-        <w:t>1).</w:t>
-      </w:r>
-      <w:proofErr w:type="spellStart"/>
-      <w:r>
-        <w:rPr>
-          <w:rFonts w:ascii="Courier New" w:hAnsi="Courier New" w:cs="Courier New"/>
-          <w:szCs w:val="18"/>
-        </w:rPr>
-        <w:t>bfm_config.</w:t>
+        <w:t>1).bfm_config.</w:t>
       </w:r>
       <w:r>
         <w:rPr>
@@ -12911,7 +11688,6 @@
         </w:rPr>
         <w:t>clock_period</w:t>
       </w:r>
-      <w:proofErr w:type="spellEnd"/>
       <w:r>
         <w:rPr>
           <w:rFonts w:ascii="Courier New" w:hAnsi="Courier New" w:cs="Courier New"/>
@@ -12978,21 +11754,13 @@
         <w:t>The current status of the VVC can be retrieved during simulation. This is achieved by reading from th</w:t>
       </w:r>
       <w:r>
-        <w:t xml:space="preserve">e shared variable </w:t>
-      </w:r>
-      <w:proofErr w:type="spellStart"/>
-      <w:r>
-        <w:t>shared_</w:t>
+        <w:t>e shared variable shared_</w:t>
       </w:r>
       <w:r>
         <w:t>gmii</w:t>
       </w:r>
       <w:r>
-        <w:t>_vvc_status</w:t>
-      </w:r>
-      <w:proofErr w:type="spellEnd"/>
-      <w:r>
-        <w:t xml:space="preserve"> record from the test sequencer. The record contents can be seen below:</w:t>
+        <w:t>_vvc_status record from the test sequencer. The record contents can be seen below:</w:t>
       </w:r>
     </w:p>
     <w:tbl>
@@ -13124,7 +11892,6 @@
                 <w:szCs w:val="18"/>
               </w:rPr>
             </w:pPr>
-            <w:proofErr w:type="spellStart"/>
             <w:r>
               <w:rPr>
                 <w:rFonts w:cs="Helvetica"/>
@@ -13133,7 +11900,6 @@
               </w:rPr>
               <w:t>current_cmd_idx</w:t>
             </w:r>
-            <w:proofErr w:type="spellEnd"/>
           </w:p>
         </w:tc>
         <w:tc>
@@ -13215,7 +11981,6 @@
                 <w:szCs w:val="18"/>
               </w:rPr>
             </w:pPr>
-            <w:proofErr w:type="spellStart"/>
             <w:r>
               <w:rPr>
                 <w:rFonts w:cs="Helvetica"/>
@@ -13224,7 +11989,6 @@
               </w:rPr>
               <w:t>previous_cmd_idx</w:t>
             </w:r>
-            <w:proofErr w:type="spellEnd"/>
           </w:p>
         </w:tc>
         <w:tc>
@@ -13307,7 +12071,6 @@
                 <w:szCs w:val="18"/>
               </w:rPr>
             </w:pPr>
-            <w:proofErr w:type="spellStart"/>
             <w:r>
               <w:rPr>
                 <w:rFonts w:cs="Helvetica"/>
@@ -13316,7 +12079,6 @@
               </w:rPr>
               <w:t>pending_cmd_cnt</w:t>
             </w:r>
-            <w:proofErr w:type="spellEnd"/>
           </w:p>
         </w:tc>
         <w:tc>
@@ -13435,21 +12197,7 @@
         <w:rPr>
           <w:rFonts w:ascii="Verdana" w:hAnsi="Verdana"/>
         </w:rPr>
-        <w:t xml:space="preserve">The VVCs support an activity watchdog which monitors VVC activity and will alert if no VVC activity is registered within a selected timeout value. The VVCs will register their presence to the activity watchdog at start-up, and report when busy and not, using dedicated activity watchdog methods and triggering the </w:t>
-      </w:r>
-      <w:proofErr w:type="spellStart"/>
-      <w:r>
-        <w:rPr>
-          <w:rFonts w:ascii="Verdana" w:hAnsi="Verdana"/>
-        </w:rPr>
-        <w:t>global_trigger_activity_watchdog</w:t>
-      </w:r>
-      <w:proofErr w:type="spellEnd"/>
-      <w:r>
-        <w:rPr>
-          <w:rFonts w:ascii="Verdana" w:hAnsi="Verdana"/>
-        </w:rPr>
-        <w:t xml:space="preserve"> signal, during simulations. </w:t>
+        <w:t xml:space="preserve">The VVCs support an activity watchdog which monitors VVC activity and will alert if no VVC activity is registered within a selected timeout value. The VVCs will register their presence to the activity watchdog at start-up, and report when busy and not, using dedicated activity watchdog methods and triggering the global_trigger_activity_watchdog signal, during simulations. </w:t>
       </w:r>
       <w:r>
         <w:rPr>
@@ -13470,67 +12218,23 @@
         </w:rPr>
         <w:t xml:space="preserve">Include </w:t>
       </w:r>
-      <w:proofErr w:type="spellStart"/>
       <w:r>
         <w:rPr>
           <w:rFonts w:ascii="Consolas" w:hAnsi="Consolas"/>
         </w:rPr>
-        <w:t>activity_watchdog</w:t>
-      </w:r>
-      <w:proofErr w:type="spellEnd"/>
-      <w:r>
-        <w:rPr>
-          <w:rFonts w:ascii="Consolas" w:hAnsi="Consolas"/>
-        </w:rPr>
-        <w:t>(</w:t>
-      </w:r>
-      <w:proofErr w:type="spellStart"/>
-      <w:r>
-        <w:rPr>
-          <w:rFonts w:ascii="Consolas" w:hAnsi="Consolas"/>
-        </w:rPr>
-        <w:t>num_exp_vvc</w:t>
-      </w:r>
-      <w:proofErr w:type="spellEnd"/>
-      <w:r>
-        <w:rPr>
-          <w:rFonts w:ascii="Consolas" w:hAnsi="Consolas"/>
-        </w:rPr>
-        <w:t xml:space="preserve">, </w:t>
+        <w:t>activity_watchdog(</w:t>
       </w:r>
       <w:r>
         <w:rPr>
           <w:rFonts w:ascii="Consolas" w:hAnsi="Consolas"/>
         </w:rPr>
-        <w:t xml:space="preserve">timeout, </w:t>
+        <w:t xml:space="preserve">num_exp_vvc, </w:t>
       </w:r>
-      <w:proofErr w:type="spellStart"/>
       <w:r>
         <w:rPr>
           <w:rFonts w:ascii="Consolas" w:hAnsi="Consolas"/>
         </w:rPr>
-        <w:t>alert_level</w:t>
-      </w:r>
-      <w:proofErr w:type="spellEnd"/>
-      <w:r>
-        <w:rPr>
-          <w:rFonts w:ascii="Consolas" w:hAnsi="Consolas"/>
-        </w:rPr>
-        <w:t xml:space="preserve">, </w:t>
-      </w:r>
-      <w:proofErr w:type="spellStart"/>
-      <w:r>
-        <w:rPr>
-          <w:rFonts w:ascii="Consolas" w:hAnsi="Consolas"/>
-        </w:rPr>
-        <w:t>msg</w:t>
-      </w:r>
-      <w:proofErr w:type="spellEnd"/>
-      <w:r>
-        <w:rPr>
-          <w:rFonts w:ascii="Consolas" w:hAnsi="Consolas"/>
-        </w:rPr>
-        <w:t>)</w:t>
+        <w:t>timeout, alert_level, msg)</w:t>
       </w:r>
       <w:r>
         <w:rPr>
@@ -13574,14 +12278,12 @@
       <w:r>
         <w:t xml:space="preserve">In this VVC, the interface has been encapsulated in two signal records of type </w:t>
       </w:r>
-      <w:proofErr w:type="spellStart"/>
       <w:r>
         <w:rPr>
           <w:i/>
         </w:rPr>
         <w:t>t_gmii_tx_if</w:t>
       </w:r>
-      <w:proofErr w:type="spellEnd"/>
       <w:r>
         <w:rPr>
           <w:iCs/>
@@ -13600,14 +12302,12 @@
         </w:rPr>
         <w:t xml:space="preserve">and </w:t>
       </w:r>
-      <w:proofErr w:type="spellStart"/>
       <w:r>
         <w:rPr>
           <w:i/>
         </w:rPr>
         <w:t>t_gmii_rx_if</w:t>
       </w:r>
-      <w:proofErr w:type="spellEnd"/>
       <w:r>
         <w:rPr>
           <w:iCs/>
@@ -13651,15 +12351,7 @@
         <w:spacing w:line="276" w:lineRule="auto"/>
       </w:pPr>
       <w:r>
-        <w:t>Additional documentation about UVVM and its features can be found under “/</w:t>
-      </w:r>
-      <w:proofErr w:type="spellStart"/>
-      <w:r>
-        <w:t>uvvm_vvc_framework</w:t>
-      </w:r>
-      <w:proofErr w:type="spellEnd"/>
-      <w:r>
-        <w:t xml:space="preserve">/doc/”. </w:t>
+        <w:t xml:space="preserve">Additional documentation about UVVM and its features can be found under “/uvvm_vvc_framework/doc/”. </w:t>
       </w:r>
     </w:p>
     <w:p>
@@ -13685,15 +12377,7 @@
         <w:t>GMII</w:t>
       </w:r>
       <w:r>
-        <w:t xml:space="preserve"> BFM </w:t>
-      </w:r>
-      <w:proofErr w:type="spellStart"/>
-      <w:r>
-        <w:t>QuickRef</w:t>
-      </w:r>
-      <w:proofErr w:type="spellEnd"/>
-      <w:r>
-        <w:t>.</w:t>
+        <w:t xml:space="preserve"> BFM QuickRef.</w:t>
       </w:r>
     </w:p>
     <w:p>
@@ -13775,7 +12459,6 @@
         </w:rPr>
         <w:t>UVVM Utility Library (UVVM-</w:t>
       </w:r>
-      <w:proofErr w:type="spellStart"/>
       <w:r>
         <w:rPr>
           <w:b/>
@@ -13783,7 +12466,6 @@
         </w:rPr>
         <w:t>Util</w:t>
       </w:r>
-      <w:proofErr w:type="spellEnd"/>
       <w:r>
         <w:rPr>
           <w:b/>
@@ -13933,37 +12615,22 @@
         <w:t>VVC,</w:t>
       </w:r>
       <w:r>
-        <w:t xml:space="preserve"> assure that </w:t>
+        <w:t xml:space="preserve"> assure that uvvm_vvc_framework</w:t>
       </w:r>
-      <w:proofErr w:type="spellStart"/>
-      <w:r>
-        <w:t>uvvm_vvc_framework</w:t>
-      </w:r>
-      <w:proofErr w:type="spellEnd"/>
       <w:r>
         <w:t xml:space="preserve">, </w:t>
       </w:r>
-      <w:proofErr w:type="spellStart"/>
       <w:r>
-        <w:t>uvvm_util</w:t>
-      </w:r>
-      <w:proofErr w:type="spellEnd"/>
-      <w:r>
-        <w:t xml:space="preserve"> </w:t>
+        <w:t xml:space="preserve">uvvm_util </w:t>
       </w:r>
       <w:r>
         <w:t xml:space="preserve">and </w:t>
       </w:r>
-      <w:proofErr w:type="spellStart"/>
       <w:r>
         <w:t>bitvis_vip_s</w:t>
       </w:r>
       <w:r>
-        <w:t>corebord</w:t>
-      </w:r>
-      <w:proofErr w:type="spellEnd"/>
-      <w:r>
-        <w:t xml:space="preserve"> </w:t>
+        <w:t xml:space="preserve">corebord </w:t>
       </w:r>
       <w:r>
         <w:t>h</w:t>
@@ -13975,15 +12642,7 @@
     <w:p/>
     <w:p>
       <w:r>
-        <w:t xml:space="preserve">See UVVM Essential Mechanisms located in </w:t>
-      </w:r>
-      <w:proofErr w:type="spellStart"/>
-      <w:r>
-        <w:t>uvvm_vvc_framework</w:t>
-      </w:r>
-      <w:proofErr w:type="spellEnd"/>
-      <w:r>
-        <w:t>/doc for information about compile scripts.</w:t>
+        <w:t>See UVVM Essential Mechanisms located in uvvm_vvc_framework/doc for information about compile scripts.</w:t>
       </w:r>
     </w:p>
     <w:p>
@@ -14180,7 +12839,6 @@
                 <w:sz w:val="15"/>
               </w:rPr>
             </w:pPr>
-            <w:proofErr w:type="spellStart"/>
             <w:r>
               <w:rPr>
                 <w:rFonts w:cs="Helvetica"/>
@@ -14195,7 +12853,6 @@
               </w:rPr>
               <w:t>gmii</w:t>
             </w:r>
-            <w:proofErr w:type="spellEnd"/>
           </w:p>
         </w:tc>
         <w:tc>
@@ -14215,7 +12872,6 @@
                 <w:sz w:val="15"/>
               </w:rPr>
             </w:pPr>
-            <w:proofErr w:type="spellStart"/>
             <w:r>
               <w:rPr>
                 <w:rFonts w:cs="Helvetica"/>
@@ -14230,7 +12886,6 @@
               </w:rPr>
               <w:t>_bfm_pkg.vhd</w:t>
             </w:r>
-            <w:proofErr w:type="spellEnd"/>
           </w:p>
         </w:tc>
         <w:tc>
@@ -14284,7 +12939,6 @@
                 <w:sz w:val="15"/>
               </w:rPr>
             </w:pPr>
-            <w:proofErr w:type="spellStart"/>
             <w:r>
               <w:rPr>
                 <w:rFonts w:cs="Helvetica"/>
@@ -14292,7 +12946,6 @@
               </w:rPr>
               <w:t>bitvis_vip_gmii</w:t>
             </w:r>
-            <w:proofErr w:type="spellEnd"/>
           </w:p>
         </w:tc>
         <w:tc>
@@ -14312,7 +12965,6 @@
                 <w:sz w:val="15"/>
               </w:rPr>
             </w:pPr>
-            <w:proofErr w:type="spellStart"/>
             <w:r>
               <w:rPr>
                 <w:rFonts w:cs="Helvetica"/>
@@ -14320,7 +12972,6 @@
               </w:rPr>
               <w:t>transaction_pkg.vhd</w:t>
             </w:r>
-            <w:proofErr w:type="spellEnd"/>
           </w:p>
         </w:tc>
         <w:tc>
@@ -14367,7 +13018,6 @@
                 <w:sz w:val="15"/>
               </w:rPr>
             </w:pPr>
-            <w:proofErr w:type="spellStart"/>
             <w:r>
               <w:rPr>
                 <w:rFonts w:cs="Helvetica"/>
@@ -14382,7 +13032,6 @@
               </w:rPr>
               <w:t>gmii</w:t>
             </w:r>
-            <w:proofErr w:type="spellEnd"/>
           </w:p>
         </w:tc>
         <w:tc>
@@ -14402,7 +13051,6 @@
                 <w:sz w:val="15"/>
               </w:rPr>
             </w:pPr>
-            <w:proofErr w:type="spellStart"/>
             <w:r>
               <w:rPr>
                 <w:rFonts w:cs="Helvetica"/>
@@ -14410,7 +13058,6 @@
               </w:rPr>
               <w:t>vvc_cmd_pkg.vhd</w:t>
             </w:r>
-            <w:proofErr w:type="spellEnd"/>
           </w:p>
         </w:tc>
         <w:tc>
@@ -14471,7 +13118,6 @@
                 <w:sz w:val="15"/>
               </w:rPr>
             </w:pPr>
-            <w:proofErr w:type="spellStart"/>
             <w:r>
               <w:rPr>
                 <w:rFonts w:cs="Helvetica"/>
@@ -14486,7 +13132,6 @@
               </w:rPr>
               <w:t>gmii</w:t>
             </w:r>
-            <w:proofErr w:type="spellEnd"/>
           </w:p>
         </w:tc>
         <w:tc>
@@ -14615,7 +13260,6 @@
                 <w:sz w:val="15"/>
               </w:rPr>
             </w:pPr>
-            <w:proofErr w:type="spellStart"/>
             <w:r>
               <w:rPr>
                 <w:rFonts w:cs="Helvetica"/>
@@ -14630,7 +13274,6 @@
               </w:rPr>
               <w:t>gmii</w:t>
             </w:r>
-            <w:proofErr w:type="spellEnd"/>
           </w:p>
         </w:tc>
         <w:tc>
@@ -14766,7 +13409,6 @@
                 <w:sz w:val="15"/>
               </w:rPr>
             </w:pPr>
-            <w:proofErr w:type="spellStart"/>
             <w:r>
               <w:rPr>
                 <w:rFonts w:cs="Helvetica"/>
@@ -14781,7 +13423,6 @@
               </w:rPr>
               <w:t>gmii</w:t>
             </w:r>
-            <w:proofErr w:type="spellEnd"/>
           </w:p>
         </w:tc>
         <w:tc>
@@ -14801,7 +13442,6 @@
                 <w:sz w:val="15"/>
               </w:rPr>
             </w:pPr>
-            <w:proofErr w:type="spellStart"/>
             <w:r>
               <w:rPr>
                 <w:rFonts w:cs="Helvetica"/>
@@ -14809,7 +13449,6 @@
               </w:rPr>
               <w:t>vvc_methods_pkg.vhd</w:t>
             </w:r>
-            <w:proofErr w:type="spellEnd"/>
           </w:p>
         </w:tc>
         <w:tc>
@@ -14872,7 +13511,6 @@
                 <w:sz w:val="15"/>
               </w:rPr>
             </w:pPr>
-            <w:proofErr w:type="spellStart"/>
             <w:r>
               <w:rPr>
                 <w:rFonts w:cs="Helvetica"/>
@@ -14887,7 +13525,6 @@
               </w:rPr>
               <w:t>gmii</w:t>
             </w:r>
-            <w:proofErr w:type="spellEnd"/>
           </w:p>
         </w:tc>
         <w:tc>
@@ -14914,49 +13551,8 @@
                 <w:rFonts w:cs="Helvetica"/>
                 <w:sz w:val="15"/>
               </w:rPr>
-              <w:t>../</w:t>
-            </w:r>
-            <w:proofErr w:type="spellStart"/>
-            <w:r>
-              <w:rPr>
-                <w:rFonts w:cs="Helvetica"/>
-                <w:sz w:val="15"/>
-              </w:rPr>
-              <w:t>uvvm_vvc_framework</w:t>
-            </w:r>
-            <w:proofErr w:type="spellEnd"/>
-            <w:r>
-              <w:rPr>
-                <w:rFonts w:cs="Helvetica"/>
-                <w:sz w:val="15"/>
-              </w:rPr>
-              <w:t>/</w:t>
-            </w:r>
-            <w:proofErr w:type="spellStart"/>
-            <w:r>
-              <w:rPr>
-                <w:rFonts w:cs="Helvetica"/>
-                <w:sz w:val="15"/>
-              </w:rPr>
-              <w:t>src_target_dependent</w:t>
-            </w:r>
-            <w:proofErr w:type="spellEnd"/>
-            <w:r>
-              <w:rPr>
-                <w:rFonts w:cs="Helvetica"/>
-                <w:sz w:val="15"/>
-              </w:rPr>
-              <w:t>/</w:t>
-            </w:r>
-            <w:proofErr w:type="spellStart"/>
-            <w:r>
-              <w:rPr>
-                <w:rFonts w:cs="Helvetica"/>
-                <w:sz w:val="15"/>
-              </w:rPr>
-              <w:t>td_queue_pkg.vhd</w:t>
-            </w:r>
-            <w:proofErr w:type="spellEnd"/>
+              <w:t>../uvvm_vvc_framework/src_target_dependent/td_queue_pkg.vhd</w:t>
+            </w:r>
           </w:p>
         </w:tc>
         <w:tc>
@@ -15005,7 +13601,6 @@
                 <w:sz w:val="15"/>
               </w:rPr>
             </w:pPr>
-            <w:proofErr w:type="spellStart"/>
             <w:r>
               <w:rPr>
                 <w:rFonts w:cs="Helvetica"/>
@@ -15020,7 +13615,6 @@
               </w:rPr>
               <w:t>gmii</w:t>
             </w:r>
-            <w:proofErr w:type="spellEnd"/>
           </w:p>
         </w:tc>
         <w:tc>
@@ -15163,7 +13757,6 @@
                 <w:sz w:val="15"/>
               </w:rPr>
             </w:pPr>
-            <w:proofErr w:type="spellStart"/>
             <w:r>
               <w:rPr>
                 <w:rFonts w:cs="Helvetica"/>
@@ -15178,7 +13771,6 @@
               </w:rPr>
               <w:t>gmii</w:t>
             </w:r>
-            <w:proofErr w:type="spellEnd"/>
           </w:p>
         </w:tc>
         <w:tc>
@@ -15198,7 +13790,6 @@
                 <w:sz w:val="15"/>
               </w:rPr>
             </w:pPr>
-            <w:proofErr w:type="spellStart"/>
             <w:r>
               <w:rPr>
                 <w:rFonts w:cs="Helvetica"/>
@@ -15234,7 +13825,6 @@
               </w:rPr>
               <w:t>vvc.vhd</w:t>
             </w:r>
-            <w:proofErr w:type="spellEnd"/>
           </w:p>
         </w:tc>
         <w:tc>
@@ -15302,7 +13892,6 @@
                 <w:sz w:val="15"/>
               </w:rPr>
             </w:pPr>
-            <w:proofErr w:type="spellStart"/>
             <w:r>
               <w:rPr>
                 <w:rFonts w:cs="Helvetica"/>
@@ -15317,7 +13906,6 @@
               </w:rPr>
               <w:t>gmii</w:t>
             </w:r>
-            <w:proofErr w:type="spellEnd"/>
           </w:p>
         </w:tc>
         <w:tc>
@@ -15337,7 +13925,6 @@
                 <w:sz w:val="15"/>
               </w:rPr>
             </w:pPr>
-            <w:proofErr w:type="spellStart"/>
             <w:r>
               <w:rPr>
                 <w:rFonts w:cs="Helvetica"/>
@@ -15373,7 +13960,6 @@
               </w:rPr>
               <w:t>vvc.vhd</w:t>
             </w:r>
-            <w:proofErr w:type="spellEnd"/>
           </w:p>
         </w:tc>
         <w:tc>
@@ -15442,7 +14028,6 @@
                 <w:sz w:val="15"/>
               </w:rPr>
             </w:pPr>
-            <w:proofErr w:type="spellStart"/>
             <w:r>
               <w:rPr>
                 <w:rFonts w:cs="Helvetica"/>
@@ -15457,7 +14042,6 @@
               </w:rPr>
               <w:t>gmii</w:t>
             </w:r>
-            <w:proofErr w:type="spellEnd"/>
           </w:p>
         </w:tc>
         <w:tc>
@@ -15478,7 +14062,6 @@
                 <w:sz w:val="15"/>
               </w:rPr>
             </w:pPr>
-            <w:proofErr w:type="spellStart"/>
             <w:r>
               <w:rPr>
                 <w:rFonts w:cs="Helvetica"/>
@@ -15493,7 +14076,6 @@
               </w:rPr>
               <w:t>_vvc.vhd</w:t>
             </w:r>
-            <w:proofErr w:type="spellEnd"/>
           </w:p>
         </w:tc>
         <w:tc>
@@ -15586,17 +14168,8 @@
           <w:b/>
           <w:i/>
         </w:rPr>
-        <w:t>UVVM-</w:t>
+        <w:t>UVVM-Util</w:t>
       </w:r>
-      <w:proofErr w:type="spellStart"/>
-      <w:r>
-        <w:rPr>
-          <w:b/>
-          <w:i/>
-        </w:rPr>
-        <w:t>Util</w:t>
-      </w:r>
-      <w:proofErr w:type="spellEnd"/>
       <w:r>
         <w:t xml:space="preserve"> Quick reference</w:t>
       </w:r>
@@ -15703,8 +14276,6 @@
           <w:szCs w:val="16"/>
         </w:rPr>
       </w:pPr>
-      <w:bookmarkStart w:id="2" w:name="_GoBack"/>
-      <w:bookmarkEnd w:id="2"/>
     </w:p>
     <w:p>
       <w:pPr>
@@ -16002,11 +14573,12 @@
       </w:r>
     </w:p>
     <w:sectPr>
-      <w:headerReference w:type="default" r:id="rId11"/>
-      <w:footerReference w:type="even" r:id="rId12"/>
-      <w:footerReference w:type="default" r:id="rId13"/>
-      <w:headerReference w:type="first" r:id="rId14"/>
-      <w:footerReference w:type="first" r:id="rId15"/>
+      <w:headerReference w:type="even" r:id="rId11"/>
+      <w:headerReference w:type="default" r:id="rId12"/>
+      <w:footerReference w:type="even" r:id="rId13"/>
+      <w:footerReference w:type="default" r:id="rId14"/>
+      <w:headerReference w:type="first" r:id="rId15"/>
+      <w:footerReference w:type="first" r:id="rId16"/>
       <w:pgSz w:w="16840" w:h="11907" w:orient="landscape" w:code="9"/>
       <w:pgMar w:top="1134" w:right="851" w:bottom="851" w:left="850" w:header="567" w:footer="284" w:gutter="0"/>
       <w:cols w:space="720"/>
@@ -16361,7 +14933,7 @@
               <w:sz w:val="14"/>
               <w:lang w:val="en-US"/>
             </w:rPr>
-            <w:t>2020-01-31</w:t>
+            <w:t>2020-02-12</w:t>
           </w:r>
           <w:r>
             <w:rPr>
@@ -16737,8 +15309,86 @@
   <w:p>
     <w:pPr>
       <w:pStyle w:val="Header"/>
+    </w:pPr>
+    <w:r>
+      <w:rPr>
+        <w:noProof/>
+      </w:rPr>
+      <w:pict w14:anchorId="1B7F2C5A">
+        <v:shapetype id="_x0000_t136" coordsize="21600,21600" o:spt="136" adj="10800" path="m@7,l@8,m@5,21600l@6,21600e">
+          <v:formulas>
+            <v:f eqn="sum #0 0 10800"/>
+            <v:f eqn="prod #0 2 1"/>
+            <v:f eqn="sum 21600 0 @1"/>
+            <v:f eqn="sum 0 0 @2"/>
+            <v:f eqn="sum 21600 0 @3"/>
+            <v:f eqn="if @0 @3 0"/>
+            <v:f eqn="if @0 21600 @1"/>
+            <v:f eqn="if @0 0 @2"/>
+            <v:f eqn="if @0 @4 21600"/>
+            <v:f eqn="mid @5 @6"/>
+            <v:f eqn="mid @8 @5"/>
+            <v:f eqn="mid @7 @8"/>
+            <v:f eqn="mid @6 @7"/>
+            <v:f eqn="sum @6 0 @5"/>
+          </v:formulas>
+          <v:path textpathok="t" o:connecttype="custom" o:connectlocs="@9,0;@10,10800;@11,21600;@12,10800" o:connectangles="270,180,90,0"/>
+          <v:textpath on="t" fitshape="t"/>
+          <v:handles>
+            <v:h position="#0,bottomRight" xrange="6629,14971"/>
+          </v:handles>
+          <o:lock v:ext="edit" text="t" shapetype="t"/>
+        </v:shapetype>
+        <v:shape id="_x0000_s2050" type="#_x0000_t136" style="position:absolute;margin-left:0;margin-top:0;width:466.3pt;height:233.15pt;rotation:315;z-index:-251653120;mso-position-horizontal:center;mso-position-horizontal-relative:margin;mso-position-vertical:center;mso-position-vertical-relative:margin" o:allowincell="f" fillcolor="silver" stroked="f">
+          <v:textpath style="font-family:&quot;Helvetica&quot;;font-size:1pt" string="BETA"/>
+        </v:shape>
+      </w:pict>
+    </w:r>
+  </w:p>
+</w:hdr>
+</file>
+
+<file path=word/header2.xml><?xml version="1.0" encoding="utf-8"?>
+<w:hdr xmlns:wpc="http://schemas.microsoft.com/office/word/2010/wordprocessingCanvas" xmlns:cx="http://schemas.microsoft.com/office/drawing/2014/chartex" xmlns:cx1="http://schemas.microsoft.com/office/drawing/2015/9/8/chartex" xmlns:cx2="http://schemas.microsoft.com/office/drawing/2015/10/21/chartex" xmlns:cx3="http://schemas.microsoft.com/office/drawing/2016/5/9/chartex" xmlns:cx4="http://schemas.microsoft.com/office/drawing/2016/5/10/chartex" xmlns:cx5="http://schemas.microsoft.com/office/drawing/2016/5/11/chartex" xmlns:cx6="http://schemas.microsoft.com/office/drawing/2016/5/12/chartex" xmlns:cx7="http://schemas.microsoft.com/office/drawing/2016/5/13/chartex" xmlns:cx8="http://schemas.microsoft.com/office/drawing/2016/5/14/chartex" xmlns:mc="http://schemas.openxmlformats.org/markup-compatibility/2006" xmlns:aink="http://schemas.microsoft.com/office/drawing/2016/ink" xmlns:am3d="http://schemas.microsoft.com/office/drawing/2017/model3d" xmlns:o="urn:schemas-microsoft-com:office:office" xmlns:r="http://schemas.openxmlformats.org/officeDocument/2006/relationships" xmlns:m="http://schemas.openxmlformats.org/officeDocument/2006/math" xmlns:v="urn:schemas-microsoft-com:vml" xmlns:wp14="http://schemas.microsoft.com/office/word/2010/wordprocessingDrawing" xmlns:wp="http://schemas.openxmlformats.org/drawingml/2006/wordprocessingDrawing" xmlns:w10="urn:schemas-microsoft-com:office:word" xmlns:w="http://schemas.openxmlformats.org/wordprocessingml/2006/main" xmlns:w14="http://schemas.microsoft.com/office/word/2010/wordml" xmlns:w15="http://schemas.microsoft.com/office/word/2012/wordml" xmlns:w16cid="http://schemas.microsoft.com/office/word/2016/wordml/cid" xmlns:w16se="http://schemas.microsoft.com/office/word/2015/wordml/symex" xmlns:wpg="http://schemas.microsoft.com/office/word/2010/wordprocessingGroup" xmlns:wpi="http://schemas.microsoft.com/office/word/2010/wordprocessingInk" xmlns:wne="http://schemas.microsoft.com/office/word/2006/wordml" xmlns:wps="http://schemas.microsoft.com/office/word/2010/wordprocessingShape" mc:Ignorable="w14 w15 w16se w16cid wp14">
+  <w:p>
+    <w:pPr>
+      <w:pStyle w:val="Header"/>
       <w:jc w:val="right"/>
     </w:pPr>
+    <w:r>
+      <w:rPr>
+        <w:noProof/>
+      </w:rPr>
+      <w:pict w14:anchorId="6492B188">
+        <v:shapetype id="_x0000_t136" coordsize="21600,21600" o:spt="136" adj="10800" path="m@7,l@8,m@5,21600l@6,21600e">
+          <v:formulas>
+            <v:f eqn="sum #0 0 10800"/>
+            <v:f eqn="prod #0 2 1"/>
+            <v:f eqn="sum 21600 0 @1"/>
+            <v:f eqn="sum 0 0 @2"/>
+            <v:f eqn="sum 21600 0 @3"/>
+            <v:f eqn="if @0 @3 0"/>
+            <v:f eqn="if @0 21600 @1"/>
+            <v:f eqn="if @0 0 @2"/>
+            <v:f eqn="if @0 @4 21600"/>
+            <v:f eqn="mid @5 @6"/>
+            <v:f eqn="mid @8 @5"/>
+            <v:f eqn="mid @7 @8"/>
+            <v:f eqn="mid @6 @7"/>
+            <v:f eqn="sum @6 0 @5"/>
+          </v:formulas>
+          <v:path textpathok="t" o:connecttype="custom" o:connectlocs="@9,0;@10,10800;@11,21600;@12,10800" o:connectangles="270,180,90,0"/>
+          <v:textpath on="t" fitshape="t"/>
+          <v:handles>
+            <v:h position="#0,bottomRight" xrange="6629,14971"/>
+          </v:handles>
+          <o:lock v:ext="edit" text="t" shapetype="t"/>
+        </v:shapetype>
+        <v:shape id="_x0000_s2051" type="#_x0000_t136" style="position:absolute;left:0;text-align:left;margin-left:0;margin-top:0;width:466.3pt;height:233.15pt;rotation:315;z-index:-251651072;mso-position-horizontal:center;mso-position-horizontal-relative:margin;mso-position-vertical:center;mso-position-vertical-relative:margin" o:allowincell="f" fillcolor="silver" stroked="f">
+          <v:textpath style="font-family:&quot;Helvetica&quot;;font-size:1pt" string="BETA"/>
+        </v:shape>
+      </w:pict>
+    </w:r>
     <w:r>
       <w:rPr>
         <w:rFonts w:ascii="Verdana" w:hAnsi="Verdana"/>
@@ -16799,13 +15449,47 @@
 </w:hdr>
 </file>
 
-<file path=word/header2.xml><?xml version="1.0" encoding="utf-8"?>
+<file path=word/header3.xml><?xml version="1.0" encoding="utf-8"?>
 <w:hdr xmlns:wpc="http://schemas.microsoft.com/office/word/2010/wordprocessingCanvas" xmlns:cx="http://schemas.microsoft.com/office/drawing/2014/chartex" xmlns:cx1="http://schemas.microsoft.com/office/drawing/2015/9/8/chartex" xmlns:cx2="http://schemas.microsoft.com/office/drawing/2015/10/21/chartex" xmlns:cx3="http://schemas.microsoft.com/office/drawing/2016/5/9/chartex" xmlns:cx4="http://schemas.microsoft.com/office/drawing/2016/5/10/chartex" xmlns:cx5="http://schemas.microsoft.com/office/drawing/2016/5/11/chartex" xmlns:cx6="http://schemas.microsoft.com/office/drawing/2016/5/12/chartex" xmlns:cx7="http://schemas.microsoft.com/office/drawing/2016/5/13/chartex" xmlns:cx8="http://schemas.microsoft.com/office/drawing/2016/5/14/chartex" xmlns:mc="http://schemas.openxmlformats.org/markup-compatibility/2006" xmlns:aink="http://schemas.microsoft.com/office/drawing/2016/ink" xmlns:am3d="http://schemas.microsoft.com/office/drawing/2017/model3d" xmlns:o="urn:schemas-microsoft-com:office:office" xmlns:r="http://schemas.openxmlformats.org/officeDocument/2006/relationships" xmlns:m="http://schemas.openxmlformats.org/officeDocument/2006/math" xmlns:v="urn:schemas-microsoft-com:vml" xmlns:wp14="http://schemas.microsoft.com/office/word/2010/wordprocessingDrawing" xmlns:wp="http://schemas.openxmlformats.org/drawingml/2006/wordprocessingDrawing" xmlns:w10="urn:schemas-microsoft-com:office:word" xmlns:w="http://schemas.openxmlformats.org/wordprocessingml/2006/main" xmlns:w14="http://schemas.microsoft.com/office/word/2010/wordml" xmlns:w15="http://schemas.microsoft.com/office/word/2012/wordml" xmlns:w16cid="http://schemas.microsoft.com/office/word/2016/wordml/cid" xmlns:w16se="http://schemas.microsoft.com/office/word/2015/wordml/symex" xmlns:wpg="http://schemas.microsoft.com/office/word/2010/wordprocessingGroup" xmlns:wpi="http://schemas.microsoft.com/office/word/2010/wordprocessingInk" xmlns:wne="http://schemas.microsoft.com/office/word/2006/wordml" xmlns:wps="http://schemas.microsoft.com/office/word/2010/wordprocessingShape" mc:Ignorable="w14 w15 w16se w16cid wp14">
   <w:p>
     <w:pPr>
       <w:pStyle w:val="Header"/>
       <w:jc w:val="right"/>
     </w:pPr>
+    <w:r>
+      <w:rPr>
+        <w:noProof/>
+      </w:rPr>
+      <w:pict w14:anchorId="4CFABDB6">
+        <v:shapetype id="_x0000_t136" coordsize="21600,21600" o:spt="136" adj="10800" path="m@7,l@8,m@5,21600l@6,21600e">
+          <v:formulas>
+            <v:f eqn="sum #0 0 10800"/>
+            <v:f eqn="prod #0 2 1"/>
+            <v:f eqn="sum 21600 0 @1"/>
+            <v:f eqn="sum 0 0 @2"/>
+            <v:f eqn="sum 21600 0 @3"/>
+            <v:f eqn="if @0 @3 0"/>
+            <v:f eqn="if @0 21600 @1"/>
+            <v:f eqn="if @0 0 @2"/>
+            <v:f eqn="if @0 @4 21600"/>
+            <v:f eqn="mid @5 @6"/>
+            <v:f eqn="mid @8 @5"/>
+            <v:f eqn="mid @7 @8"/>
+            <v:f eqn="mid @6 @7"/>
+            <v:f eqn="sum @6 0 @5"/>
+          </v:formulas>
+          <v:path textpathok="t" o:connecttype="custom" o:connectlocs="@9,0;@10,10800;@11,21600;@12,10800" o:connectangles="270,180,90,0"/>
+          <v:textpath on="t" fitshape="t"/>
+          <v:handles>
+            <v:h position="#0,bottomRight" xrange="6629,14971"/>
+          </v:handles>
+          <o:lock v:ext="edit" text="t" shapetype="t"/>
+        </v:shapetype>
+        <v:shape id="PowerPlusWaterMarkObject" o:spid="_x0000_s2049" type="#_x0000_t136" style="position:absolute;left:0;text-align:left;margin-left:0;margin-top:0;width:466.3pt;height:233.15pt;rotation:315;z-index:-251655168;mso-position-horizontal:center;mso-position-horizontal-relative:margin;mso-position-vertical:center;mso-position-vertical-relative:margin" o:allowincell="f" fillcolor="silver" stroked="f">
+          <v:textpath style="font-family:&quot;Helvetica&quot;;font-size:1pt" string="BETA"/>
+        </v:shape>
+      </w:pict>
+    </w:r>
     <w:r>
       <w:rPr>
         <w:rFonts w:ascii="Verdana" w:hAnsi="Verdana"/>
@@ -23297,7 +21981,7 @@
 </file>
 
 <file path=customXml/itemProps1.xml><?xml version="1.0" encoding="utf-8"?>
-<ds:datastoreItem xmlns:ds="http://schemas.openxmlformats.org/officeDocument/2006/customXml" ds:itemID="{41A75AFA-93A5-4B4F-8F2A-264D0E41CBDE}">
+<ds:datastoreItem xmlns:ds="http://schemas.openxmlformats.org/officeDocument/2006/customXml" ds:itemID="{23496760-FF09-444A-9E8C-D0859439D049}">
   <ds:schemaRefs>
     <ds:schemaRef ds:uri="http://schemas.openxmlformats.org/officeDocument/2006/bibliography"/>
   </ds:schemaRefs>

</xml_diff>

<commit_message>
RELEASE: fixed wrong version numbers in GMII and RGMII BFM and VVC QRs
</commit_message>
<xml_diff>
--- a/bitvis_vip_gmii/doc/gmii_vvc_QuickRef.docx
+++ b/bitvis_vip_gmii/doc/gmii_vvc_QuickRef.docx
@@ -15,8 +15,6 @@
           <w:szCs w:val="40"/>
         </w:rPr>
       </w:pPr>
-      <w:bookmarkStart w:id="0" w:name="_GoBack"/>
-      <w:bookmarkEnd w:id="0"/>
       <w:r>
         <w:rPr>
           <w:b/>
@@ -114,7 +112,7 @@
                 <v:stroke joinstyle="miter"/>
                 <v:path gradientshapeok="t" o:connecttype="rect"/>
               </v:shapetype>
-              <v:shape id="Tekstboks 2" o:spid="_x0000_s1026" type="#_x0000_t202" style="position:absolute;margin-left:687.55pt;margin-top:34pt;width:66.85pt;height:28.05pt;z-index:251654656;visibility:visible;mso-wrap-style:square;mso-width-percent:0;mso-height-percent:0;mso-wrap-distance-left:9pt;mso-wrap-distance-top:3.6pt;mso-wrap-distance-right:9pt;mso-wrap-distance-bottom:3.6pt;mso-position-horizontal:absolute;mso-position-horizontal-relative:text;mso-position-vertical:absolute;mso-position-vertical-relative:text;mso-width-percent:0;mso-height-percent:0;mso-width-relative:margin;mso-height-relative:margin;v-text-anchor:top" o:gfxdata="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" strokecolor="white [3212]">
+              <v:shape id="Tekstboks 2" o:spid="_x0000_s1026" type="#_x0000_t202" style="position:absolute;margin-left:687.55pt;margin-top:34pt;width:66.85pt;height:28.05pt;z-index:251654656;visibility:visible;mso-wrap-style:square;mso-width-percent:0;mso-height-percent:0;mso-wrap-distance-left:9pt;mso-wrap-distance-top:3.6pt;mso-wrap-distance-right:9pt;mso-wrap-distance-bottom:3.6pt;mso-position-horizontal:absolute;mso-position-horizontal-relative:text;mso-position-vertical:absolute;mso-position-vertical-relative:text;mso-width-percent:0;mso-height-percent:0;mso-width-relative:margin;mso-height-relative:margin;v-text-anchor:top" o:gfxdata="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" strokecolor="white [3212]">
                 <v:textbox>
                   <w:txbxContent>
                     <w:p>
@@ -960,7 +958,7 @@
           </mc:Choice>
           <mc:Fallback>
             <w:pict>
-              <v:shape w14:anchorId="6835D37D" id="Tekstboks 8" o:spid="_x0000_s1027" type="#_x0000_t202" style="position:absolute;margin-left:677.4pt;margin-top:16pt;width:79.05pt;height:22pt;z-index:251660800;visibility:visible;mso-wrap-style:square;mso-width-percent:0;mso-height-percent:0;mso-wrap-distance-left:9pt;mso-wrap-distance-top:0;mso-wrap-distance-right:9pt;mso-wrap-distance-bottom:0;mso-position-horizontal:absolute;mso-position-horizontal-relative:margin;mso-position-vertical:absolute;mso-position-vertical-relative:text;mso-width-percent:0;mso-height-percent:0;mso-width-relative:margin;mso-height-relative:margin;v-text-anchor:top" o:gfxdata="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" filled="f" stroked="f">
+              <v:shape w14:anchorId="6835D37D" id="Tekstboks 8" o:spid="_x0000_s1027" type="#_x0000_t202" style="position:absolute;margin-left:677.4pt;margin-top:16pt;width:79.05pt;height:22pt;z-index:251660800;visibility:visible;mso-wrap-style:square;mso-width-percent:0;mso-height-percent:0;mso-wrap-distance-left:9pt;mso-wrap-distance-top:0;mso-wrap-distance-right:9pt;mso-wrap-distance-bottom:0;mso-position-horizontal:absolute;mso-position-horizontal-relative:margin;mso-position-vertical:absolute;mso-position-vertical-relative:text;mso-width-percent:0;mso-height-percent:0;mso-width-relative:margin;mso-height-relative:margin;v-text-anchor:top" o:gfxdata="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" filled="f" stroked="f">
                 <v:textbox>
                   <w:txbxContent>
                     <w:p>
@@ -2261,7 +2259,7 @@
           </mc:Choice>
           <mc:Fallback>
             <w:pict>
-              <v:shape w14:anchorId="0226FCA2" id="Tekstboks 6" o:spid="_x0000_s1028" type="#_x0000_t202" style="position:absolute;left:0;text-align:left;margin-left:444.05pt;margin-top:6.5pt;width:345.7pt;height:165.35pt;z-index:251659776;visibility:visible;mso-wrap-style:square;mso-width-percent:0;mso-height-percent:0;mso-wrap-distance-left:9pt;mso-wrap-distance-top:0;mso-wrap-distance-right:9pt;mso-wrap-distance-bottom:0;mso-position-horizontal:absolute;mso-position-horizontal-relative:text;mso-position-vertical:absolute;mso-position-vertical-relative:text;mso-width-percent:0;mso-height-percent:0;mso-width-relative:margin;mso-height-relative:margin;v-text-anchor:top" o:gfxdata="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" filled="f" stroked="f">
+              <v:shape w14:anchorId="0226FCA2" id="Tekstboks 6" o:spid="_x0000_s1028" type="#_x0000_t202" style="position:absolute;left:0;text-align:left;margin-left:444.05pt;margin-top:6.5pt;width:345.7pt;height:165.35pt;z-index:251659776;visibility:visible;mso-wrap-style:square;mso-width-percent:0;mso-height-percent:0;mso-wrap-distance-left:9pt;mso-wrap-distance-top:0;mso-wrap-distance-right:9pt;mso-wrap-distance-bottom:0;mso-position-horizontal:absolute;mso-position-horizontal-relative:text;mso-position-vertical:absolute;mso-position-vertical-relative:text;mso-width-percent:0;mso-height-percent:0;mso-width-relative:margin;mso-height-relative:margin;v-text-anchor:top" o:gfxdata="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" filled="f" stroked="f">
                 <v:textbox>
                   <w:txbxContent>
                     <w:p>
@@ -4645,22 +4643,21 @@
     </w:tbl>
     <w:p>
       <w:pPr>
-        <w:pStyle w:val="Subtitle"/>
+        <w:pStyle w:val="Undertittel"/>
         <w:spacing w:after="40"/>
       </w:pPr>
-      <w:bookmarkStart w:id="1" w:name="_Ref424297123"/>
+      <w:bookmarkStart w:id="0" w:name="_Ref424297123"/>
     </w:p>
     <w:p/>
     <w:p>
       <w:pPr>
-        <w:pStyle w:val="Subtitle"/>
+        <w:pStyle w:val="Undertittel"/>
         <w:spacing w:after="40"/>
         <w:rPr>
           <w:b/>
         </w:rPr>
       </w:pPr>
       <w:r>
-        <w:lastRenderedPageBreak/>
         <w:t xml:space="preserve">VVC </w:t>
       </w:r>
       <w:r>
@@ -5213,10 +5210,10 @@
         </w:tc>
       </w:tr>
     </w:tbl>
-    <w:bookmarkEnd w:id="1"/>
+    <w:bookmarkEnd w:id="0"/>
     <w:p>
       <w:pPr>
-        <w:pStyle w:val="Subtitle"/>
+        <w:pStyle w:val="Undertittel"/>
         <w:spacing w:before="200" w:after="40"/>
         <w:rPr>
           <w:b/>
@@ -6249,7 +6246,7 @@
     </w:tbl>
     <w:p>
       <w:pPr>
-        <w:pStyle w:val="Subtitle"/>
+        <w:pStyle w:val="Undertittel"/>
         <w:spacing w:before="200" w:after="40"/>
         <w:rPr>
           <w:b/>
@@ -6594,7 +6591,7 @@
     </w:tbl>
     <w:p>
       <w:pPr>
-        <w:pStyle w:val="Subtitle"/>
+        <w:pStyle w:val="Undertittel"/>
         <w:spacing w:before="200" w:after="40"/>
         <w:rPr>
           <w:b/>
@@ -7995,7 +7992,7 @@
     </w:tbl>
     <w:p>
       <w:pPr>
-        <w:pStyle w:val="Subtitle"/>
+        <w:pStyle w:val="Undertittel"/>
         <w:rPr>
           <w:sz w:val="40"/>
           <w:szCs w:val="40"/>
@@ -8015,7 +8012,7 @@
     </w:p>
     <w:p>
       <w:pPr>
-        <w:pStyle w:val="NoSpacing"/>
+        <w:pStyle w:val="Ingenmellomrom"/>
         <w:rPr>
           <w:i/>
           <w:lang w:val="en-US"/>
@@ -8050,7 +8047,7 @@
     </w:p>
     <w:p>
       <w:pPr>
-        <w:pStyle w:val="Heading1"/>
+        <w:pStyle w:val="Overskrift1"/>
         <w:rPr>
           <w:rFonts w:ascii="Helvetica" w:hAnsi="Helvetica" w:cs="Helvetica"/>
         </w:rPr>
@@ -9846,7 +9843,7 @@
     </w:p>
     <w:p>
       <w:pPr>
-        <w:pStyle w:val="Heading1"/>
+        <w:pStyle w:val="Overskrift1"/>
         <w:rPr>
           <w:rFonts w:ascii="Helvetica" w:hAnsi="Helvetica" w:cs="Helvetica"/>
         </w:rPr>
@@ -10164,7 +10161,7 @@
                 <w:szCs w:val="18"/>
               </w:rPr>
             </w:pPr>
-            <w:bookmarkStart w:id="2" w:name="_Hlk494267197"/>
+            <w:bookmarkStart w:id="1" w:name="_Hlk494267197"/>
             <w:r>
               <w:rPr>
                 <w:rFonts w:cs="Helvetica"/>
@@ -10181,7 +10178,7 @@
               </w:rPr>
               <w:br/>
             </w:r>
-            <w:bookmarkEnd w:id="2"/>
+            <w:bookmarkEnd w:id="1"/>
             <w:r>
               <w:rPr>
                 <w:rFonts w:cs="Helvetica"/>
@@ -11543,7 +11540,7 @@
     </w:tbl>
     <w:p>
       <w:pPr>
-        <w:pStyle w:val="Heading1"/>
+        <w:pStyle w:val="Overskrift1"/>
         <w:numPr>
           <w:ilvl w:val="0"/>
           <w:numId w:val="0"/>
@@ -11562,7 +11559,7 @@
     </w:p>
     <w:p>
       <w:pPr>
-        <w:pStyle w:val="Heading1"/>
+        <w:pStyle w:val="Overskrift1"/>
         <w:numPr>
           <w:ilvl w:val="0"/>
           <w:numId w:val="0"/>
@@ -11734,7 +11731,7 @@
     </w:p>
     <w:p>
       <w:pPr>
-        <w:pStyle w:val="Heading1"/>
+        <w:pStyle w:val="Overskrift1"/>
         <w:rPr>
           <w:rFonts w:ascii="Helvetica" w:hAnsi="Helvetica" w:cs="Helvetica"/>
         </w:rPr>
@@ -12174,7 +12171,7 @@
     </w:p>
     <w:p>
       <w:pPr>
-        <w:pStyle w:val="Heading1"/>
+        <w:pStyle w:val="Overskrift1"/>
         <w:rPr>
           <w:rFonts w:ascii="Helvetica" w:hAnsi="Helvetica" w:cs="Helvetica"/>
         </w:rPr>
@@ -12259,7 +12256,7 @@
     </w:p>
     <w:p>
       <w:pPr>
-        <w:pStyle w:val="Heading1"/>
+        <w:pStyle w:val="Overskrift1"/>
         <w:rPr>
           <w:rFonts w:ascii="Helvetica" w:hAnsi="Helvetica" w:cs="Helvetica"/>
         </w:rPr>
@@ -12273,7 +12270,7 @@
     </w:p>
     <w:p>
       <w:pPr>
-        <w:pStyle w:val="BodyText"/>
+        <w:pStyle w:val="Brdtekst"/>
       </w:pPr>
       <w:r>
         <w:t xml:space="preserve">In this VVC, the interface has been encapsulated in two signal records of type </w:t>
@@ -12333,7 +12330,7 @@
     </w:p>
     <w:p>
       <w:pPr>
-        <w:pStyle w:val="Heading1"/>
+        <w:pStyle w:val="Overskrift1"/>
         <w:rPr>
           <w:rFonts w:ascii="Helvetica" w:hAnsi="Helvetica" w:cs="Helvetica"/>
         </w:rPr>
@@ -12347,7 +12344,7 @@
     </w:p>
     <w:p>
       <w:pPr>
-        <w:pStyle w:val="BodyText"/>
+        <w:pStyle w:val="Brdtekst"/>
         <w:spacing w:line="276" w:lineRule="auto"/>
       </w:pPr>
       <w:r>
@@ -12387,7 +12384,7 @@
     </w:p>
     <w:p>
       <w:pPr>
-        <w:pStyle w:val="Heading1"/>
+        <w:pStyle w:val="Overskrift1"/>
         <w:rPr>
           <w:rFonts w:ascii="Helvetica" w:hAnsi="Helvetica" w:cs="Helvetica"/>
         </w:rPr>
@@ -12442,7 +12439,7 @@
     <w:p/>
     <w:p>
       <w:pPr>
-        <w:pStyle w:val="ListParagraph"/>
+        <w:pStyle w:val="Listeavsnitt"/>
         <w:numPr>
           <w:ilvl w:val="0"/>
           <w:numId w:val="40"/>
@@ -12504,7 +12501,7 @@
     </w:p>
     <w:p>
       <w:pPr>
-        <w:pStyle w:val="ListParagraph"/>
+        <w:pStyle w:val="Listeavsnitt"/>
         <w:numPr>
           <w:ilvl w:val="0"/>
           <w:numId w:val="40"/>
@@ -12559,7 +12556,7 @@
     </w:p>
     <w:p>
       <w:pPr>
-        <w:pStyle w:val="ListParagraph"/>
+        <w:pStyle w:val="Listeavsnitt"/>
         <w:numPr>
           <w:ilvl w:val="0"/>
           <w:numId w:val="40"/>
@@ -12586,7 +12583,7 @@
     </w:p>
     <w:p>
       <w:pPr>
-        <w:pStyle w:val="ListParagraph"/>
+        <w:pStyle w:val="Listeavsnitt"/>
         <w:numPr>
           <w:ilvl w:val="0"/>
           <w:numId w:val="40"/>
@@ -14127,7 +14124,7 @@
     </w:p>
     <w:p>
       <w:pPr>
-        <w:pStyle w:val="Heading1"/>
+        <w:pStyle w:val="Overskrift1"/>
         <w:rPr>
           <w:rFonts w:ascii="Helvetica" w:hAnsi="Helvetica" w:cs="Helvetica"/>
         </w:rPr>
@@ -14146,7 +14143,7 @@
     </w:p>
     <w:p>
       <w:pPr>
-        <w:pStyle w:val="List"/>
+        <w:pStyle w:val="Liste"/>
       </w:pPr>
       <w:r>
         <w:t>For r</w:t>
@@ -14227,7 +14224,7 @@
       <w:hyperlink r:id="rId10" w:history="1">
         <w:r>
           <w:rPr>
-            <w:rStyle w:val="Hyperlink"/>
+            <w:rStyle w:val="Hyperkobling"/>
           </w:rPr>
           <w:t>support@bitvis.no</w:t>
         </w:r>
@@ -14254,17 +14251,8 @@
           <w:szCs w:val="16"/>
         </w:rPr>
       </w:pPr>
-    </w:p>
-    <w:p>
-      <w:pPr>
-        <w:rPr>
-          <w:rFonts w:ascii="Helvetica Neue Thin" w:hAnsi="Helvetica Neue Thin"/>
-          <w:i/>
-          <w:iCs/>
-          <w:sz w:val="14"/>
-          <w:szCs w:val="16"/>
-        </w:rPr>
-      </w:pPr>
+      <w:bookmarkStart w:id="2" w:name="_GoBack"/>
+      <w:bookmarkEnd w:id="2"/>
     </w:p>
     <w:p>
       <w:pPr>
@@ -14387,7 +14375,7 @@
           </mc:Choice>
           <mc:Fallback>
             <w:pict>
-              <v:shape w14:anchorId="199BDFDD" id="Tekstboks 4" o:spid="_x0000_s1029" type="#_x0000_t202" style="position:absolute;margin-left:70.45pt;margin-top:8.85pt;width:663.85pt;height:31.05pt;z-index:251657728;visibility:visible;mso-wrap-style:square;mso-width-percent:0;mso-height-percent:0;mso-wrap-distance-left:9pt;mso-wrap-distance-top:0;mso-wrap-distance-right:9pt;mso-wrap-distance-bottom:0;mso-position-horizontal:absolute;mso-position-horizontal-relative:text;mso-position-vertical:absolute;mso-position-vertical-relative:text;mso-width-percent:0;mso-height-percent:0;mso-width-relative:margin;mso-height-relative:margin;v-text-anchor:top" o:gfxdata="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" filled="f" stroked="f">
+              <v:shape w14:anchorId="199BDFDD" id="Tekstboks 4" o:spid="_x0000_s1029" type="#_x0000_t202" style="position:absolute;margin-left:70.45pt;margin-top:8.85pt;width:663.85pt;height:31.05pt;z-index:251657728;visibility:visible;mso-wrap-style:square;mso-width-percent:0;mso-height-percent:0;mso-wrap-distance-left:9pt;mso-wrap-distance-top:0;mso-wrap-distance-right:9pt;mso-wrap-distance-bottom:0;mso-position-horizontal:absolute;mso-position-horizontal-relative:text;mso-position-vertical:absolute;mso-position-vertical-relative:text;mso-width-percent:0;mso-height-percent:0;mso-width-relative:margin;mso-height-relative:margin;v-text-anchor:top" o:gfxdata="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" filled="f" stroked="f">
                 <v:textbox>
                   <w:txbxContent>
                     <w:p>
@@ -14529,7 +14517,7 @@
           </mc:Choice>
           <mc:Fallback>
             <w:pict>
-              <v:shape w14:anchorId="6B7D54B5" id="Tekstboks 5" o:spid="_x0000_s1030" type="#_x0000_t202" style="position:absolute;margin-left:-6.85pt;margin-top:7.5pt;width:77.3pt;height:34.45pt;z-index:251658752;visibility:visible;mso-wrap-style:square;mso-width-percent:0;mso-height-percent:0;mso-wrap-distance-left:9pt;mso-wrap-distance-top:0;mso-wrap-distance-right:9pt;mso-wrap-distance-bottom:0;mso-position-horizontal:absolute;mso-position-horizontal-relative:text;mso-position-vertical:absolute;mso-position-vertical-relative:text;mso-width-percent:0;mso-height-percent:0;mso-width-relative:margin;mso-height-relative:margin;v-text-anchor:top" o:gfxdata="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" filled="f" stroked="f">
+              <v:shape w14:anchorId="6B7D54B5" id="Tekstboks 5" o:spid="_x0000_s1030" type="#_x0000_t202" style="position:absolute;margin-left:-6.85pt;margin-top:7.5pt;width:77.3pt;height:34.45pt;z-index:251658752;visibility:visible;mso-wrap-style:square;mso-width-percent:0;mso-height-percent:0;mso-wrap-distance-left:9pt;mso-wrap-distance-top:0;mso-wrap-distance-right:9pt;mso-wrap-distance-bottom:0;mso-position-horizontal:absolute;mso-position-horizontal-relative:text;mso-position-vertical:absolute;mso-position-vertical-relative:text;mso-width-percent:0;mso-height-percent:0;mso-width-relative:margin;mso-height-relative:margin;v-text-anchor:top" o:gfxdata="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" filled="f" stroked="f">
                 <v:textbox>
                   <w:txbxContent>
                     <w:p>
@@ -14633,34 +14621,34 @@
 <w:ftr xmlns:wpc="http://schemas.microsoft.com/office/word/2010/wordprocessingCanvas" xmlns:cx="http://schemas.microsoft.com/office/drawing/2014/chartex" xmlns:cx1="http://schemas.microsoft.com/office/drawing/2015/9/8/chartex" xmlns:cx2="http://schemas.microsoft.com/office/drawing/2015/10/21/chartex" xmlns:cx3="http://schemas.microsoft.com/office/drawing/2016/5/9/chartex" xmlns:cx4="http://schemas.microsoft.com/office/drawing/2016/5/10/chartex" xmlns:cx5="http://schemas.microsoft.com/office/drawing/2016/5/11/chartex" xmlns:cx6="http://schemas.microsoft.com/office/drawing/2016/5/12/chartex" xmlns:cx7="http://schemas.microsoft.com/office/drawing/2016/5/13/chartex" xmlns:cx8="http://schemas.microsoft.com/office/drawing/2016/5/14/chartex" xmlns:mc="http://schemas.openxmlformats.org/markup-compatibility/2006" xmlns:aink="http://schemas.microsoft.com/office/drawing/2016/ink" xmlns:am3d="http://schemas.microsoft.com/office/drawing/2017/model3d" xmlns:o="urn:schemas-microsoft-com:office:office" xmlns:r="http://schemas.openxmlformats.org/officeDocument/2006/relationships" xmlns:m="http://schemas.openxmlformats.org/officeDocument/2006/math" xmlns:v="urn:schemas-microsoft-com:vml" xmlns:wp14="http://schemas.microsoft.com/office/word/2010/wordprocessingDrawing" xmlns:wp="http://schemas.openxmlformats.org/drawingml/2006/wordprocessingDrawing" xmlns:w10="urn:schemas-microsoft-com:office:word" xmlns:w="http://schemas.openxmlformats.org/wordprocessingml/2006/main" xmlns:w14="http://schemas.microsoft.com/office/word/2010/wordml" xmlns:w15="http://schemas.microsoft.com/office/word/2012/wordml" xmlns:w16cid="http://schemas.microsoft.com/office/word/2016/wordml/cid" xmlns:w16se="http://schemas.microsoft.com/office/word/2015/wordml/symex" xmlns:wpg="http://schemas.microsoft.com/office/word/2010/wordprocessingGroup" xmlns:wpi="http://schemas.microsoft.com/office/word/2010/wordprocessingInk" xmlns:wne="http://schemas.microsoft.com/office/word/2006/wordml" xmlns:wps="http://schemas.microsoft.com/office/word/2010/wordprocessingShape" mc:Ignorable="w14 w15 w16se w16cid wp14">
   <w:p>
     <w:pPr>
-      <w:pStyle w:val="Footer"/>
+      <w:pStyle w:val="Bunntekst"/>
       <w:framePr w:wrap="none" w:vAnchor="text" w:hAnchor="margin" w:xAlign="right" w:y="1"/>
       <w:rPr>
-        <w:rStyle w:val="PageNumber"/>
+        <w:rStyle w:val="Sidetall"/>
       </w:rPr>
     </w:pPr>
     <w:r>
       <w:rPr>
-        <w:rStyle w:val="PageNumber"/>
+        <w:rStyle w:val="Sidetall"/>
       </w:rPr>
       <w:fldChar w:fldCharType="begin"/>
     </w:r>
     <w:r>
       <w:rPr>
-        <w:rStyle w:val="PageNumber"/>
+        <w:rStyle w:val="Sidetall"/>
       </w:rPr>
       <w:instrText xml:space="preserve">PAGE  </w:instrText>
     </w:r>
     <w:r>
       <w:rPr>
-        <w:rStyle w:val="PageNumber"/>
+        <w:rStyle w:val="Sidetall"/>
       </w:rPr>
       <w:fldChar w:fldCharType="end"/>
     </w:r>
   </w:p>
   <w:p>
     <w:pPr>
-      <w:pStyle w:val="Footer"/>
+      <w:pStyle w:val="Bunntekst"/>
       <w:ind w:right="360"/>
     </w:pPr>
   </w:p>
@@ -14671,37 +14659,37 @@
 <w:ftr xmlns:wpc="http://schemas.microsoft.com/office/word/2010/wordprocessingCanvas" xmlns:cx="http://schemas.microsoft.com/office/drawing/2014/chartex" xmlns:cx1="http://schemas.microsoft.com/office/drawing/2015/9/8/chartex" xmlns:cx2="http://schemas.microsoft.com/office/drawing/2015/10/21/chartex" xmlns:cx3="http://schemas.microsoft.com/office/drawing/2016/5/9/chartex" xmlns:cx4="http://schemas.microsoft.com/office/drawing/2016/5/10/chartex" xmlns:cx5="http://schemas.microsoft.com/office/drawing/2016/5/11/chartex" xmlns:cx6="http://schemas.microsoft.com/office/drawing/2016/5/12/chartex" xmlns:cx7="http://schemas.microsoft.com/office/drawing/2016/5/13/chartex" xmlns:cx8="http://schemas.microsoft.com/office/drawing/2016/5/14/chartex" xmlns:mc="http://schemas.openxmlformats.org/markup-compatibility/2006" xmlns:aink="http://schemas.microsoft.com/office/drawing/2016/ink" xmlns:am3d="http://schemas.microsoft.com/office/drawing/2017/model3d" xmlns:o="urn:schemas-microsoft-com:office:office" xmlns:r="http://schemas.openxmlformats.org/officeDocument/2006/relationships" xmlns:m="http://schemas.openxmlformats.org/officeDocument/2006/math" xmlns:v="urn:schemas-microsoft-com:vml" xmlns:wp14="http://schemas.microsoft.com/office/word/2010/wordprocessingDrawing" xmlns:wp="http://schemas.openxmlformats.org/drawingml/2006/wordprocessingDrawing" xmlns:w10="urn:schemas-microsoft-com:office:word" xmlns:w="http://schemas.openxmlformats.org/wordprocessingml/2006/main" xmlns:w14="http://schemas.microsoft.com/office/word/2010/wordml" xmlns:w15="http://schemas.microsoft.com/office/word/2012/wordml" xmlns:w16cid="http://schemas.microsoft.com/office/word/2016/wordml/cid" xmlns:w16se="http://schemas.microsoft.com/office/word/2015/wordml/symex" xmlns:wpg="http://schemas.microsoft.com/office/word/2010/wordprocessingGroup" xmlns:wpi="http://schemas.microsoft.com/office/word/2010/wordprocessingInk" xmlns:wne="http://schemas.microsoft.com/office/word/2006/wordml" xmlns:wps="http://schemas.microsoft.com/office/word/2010/wordprocessingShape" mc:Ignorable="w14 w15 w16se w16cid wp14">
   <w:p>
     <w:pPr>
-      <w:pStyle w:val="Footer"/>
+      <w:pStyle w:val="Bunntekst"/>
       <w:framePr w:wrap="none" w:vAnchor="text" w:hAnchor="margin" w:xAlign="right" w:y="1"/>
       <w:rPr>
-        <w:rStyle w:val="PageNumber"/>
+        <w:rStyle w:val="Sidetall"/>
         <w:color w:val="1381C4"/>
       </w:rPr>
     </w:pPr>
     <w:r>
       <w:rPr>
-        <w:rStyle w:val="PageNumber"/>
+        <w:rStyle w:val="Sidetall"/>
         <w:color w:val="1381C4"/>
       </w:rPr>
       <w:fldChar w:fldCharType="begin"/>
     </w:r>
     <w:r>
       <w:rPr>
-        <w:rStyle w:val="PageNumber"/>
+        <w:rStyle w:val="Sidetall"/>
         <w:color w:val="1381C4"/>
       </w:rPr>
       <w:instrText xml:space="preserve">PAGE  </w:instrText>
     </w:r>
     <w:r>
       <w:rPr>
-        <w:rStyle w:val="PageNumber"/>
+        <w:rStyle w:val="Sidetall"/>
         <w:color w:val="1381C4"/>
       </w:rPr>
       <w:fldChar w:fldCharType="separate"/>
     </w:r>
     <w:r>
       <w:rPr>
-        <w:rStyle w:val="PageNumber"/>
+        <w:rStyle w:val="Sidetall"/>
         <w:noProof/>
         <w:color w:val="1381C4"/>
       </w:rPr>
@@ -14709,28 +14697,28 @@
     </w:r>
     <w:r>
       <w:rPr>
-        <w:rStyle w:val="PageNumber"/>
+        <w:rStyle w:val="Sidetall"/>
         <w:color w:val="1381C4"/>
       </w:rPr>
       <w:fldChar w:fldCharType="end"/>
     </w:r>
     <w:r>
       <w:rPr>
-        <w:rStyle w:val="PageNumber"/>
+        <w:rStyle w:val="Sidetall"/>
         <w:color w:val="1381C4"/>
       </w:rPr>
       <w:t xml:space="preserve"> (</w:t>
     </w:r>
     <w:r>
       <w:rPr>
-        <w:rStyle w:val="PageNumber"/>
+        <w:rStyle w:val="Sidetall"/>
         <w:color w:val="1381C4"/>
       </w:rPr>
       <w:t>6</w:t>
     </w:r>
     <w:r>
       <w:rPr>
-        <w:rStyle w:val="PageNumber"/>
+        <w:rStyle w:val="Sidetall"/>
         <w:color w:val="1381C4"/>
       </w:rPr>
       <w:t>)</w:t>
@@ -14764,7 +14752,7 @@
         </w:tcPr>
         <w:p>
           <w:pPr>
-            <w:pStyle w:val="Footer"/>
+            <w:pStyle w:val="Bunntekst"/>
             <w:tabs>
               <w:tab w:val="clear" w:pos="4153"/>
               <w:tab w:val="clear" w:pos="8306"/>
@@ -14826,7 +14814,7 @@
         </w:tcPr>
         <w:p>
           <w:pPr>
-            <w:pStyle w:val="Footer"/>
+            <w:pStyle w:val="Bunntekst"/>
             <w:tabs>
               <w:tab w:val="clear" w:pos="4153"/>
               <w:tab w:val="clear" w:pos="8306"/>
@@ -14857,7 +14845,7 @@
               <w:sz w:val="14"/>
               <w:lang w:val="sq-AL"/>
             </w:rPr>
-            <w:t>1</w:t>
+            <w:t>0</w:t>
           </w:r>
           <w:r>
             <w:rPr>
@@ -14877,7 +14865,7 @@
               <w:sz w:val="14"/>
               <w:lang w:val="sq-AL"/>
             </w:rPr>
-            <w:t>0</w:t>
+            <w:t>1</w:t>
           </w:r>
           <w:r>
             <w:rPr>
@@ -14933,7 +14921,7 @@
               <w:sz w:val="14"/>
               <w:lang w:val="en-US"/>
             </w:rPr>
-            <w:t>2020-02-12</w:t>
+            <w:t>2020-02-18</w:t>
           </w:r>
           <w:r>
             <w:rPr>
@@ -14953,7 +14941,7 @@
         </w:tcPr>
         <w:p>
           <w:pPr>
-            <w:pStyle w:val="Footer"/>
+            <w:pStyle w:val="Bunntekst"/>
             <w:tabs>
               <w:tab w:val="clear" w:pos="4153"/>
               <w:tab w:val="clear" w:pos="8306"/>
@@ -14969,7 +14957,7 @@
           <w:hyperlink r:id="rId1" w:history="1">
             <w:r>
               <w:rPr>
-                <w:rStyle w:val="Hyperlink"/>
+                <w:rStyle w:val="Hyperkobling"/>
                 <w:rFonts w:ascii="Helvetica" w:hAnsi="Helvetica" w:cs="Arial"/>
                 <w:color w:val="1381C4"/>
                 <w:sz w:val="14"/>
@@ -14999,7 +14987,7 @@
           </w:r>
           <w:r>
             <w:rPr>
-              <w:rStyle w:val="Hyperlink"/>
+              <w:rStyle w:val="Hyperkobling"/>
               <w:rFonts w:ascii="Helvetica" w:hAnsi="Helvetica" w:cs="Arial"/>
               <w:color w:val="1381C4"/>
               <w:sz w:val="14"/>
@@ -15016,7 +15004,7 @@
         </w:tcPr>
         <w:p>
           <w:pPr>
-            <w:pStyle w:val="Footer"/>
+            <w:pStyle w:val="Bunntekst"/>
             <w:tabs>
               <w:tab w:val="clear" w:pos="4153"/>
               <w:tab w:val="clear" w:pos="8306"/>
@@ -15036,7 +15024,7 @@
   </w:tbl>
   <w:p>
     <w:pPr>
-      <w:pStyle w:val="Footer"/>
+      <w:pStyle w:val="Bunntekst"/>
       <w:rPr>
         <w:lang w:val="sq-AL"/>
       </w:rPr>
@@ -15160,7 +15148,7 @@
               <v:stroke joinstyle="miter"/>
               <v:path gradientshapeok="t" o:connecttype="rect"/>
             </v:shapetype>
-            <v:shape id="Tekstboks 1" o:spid="_x0000_s1031" type="#_x0000_t202" style="position:absolute;margin-left:640.8pt;margin-top:-5.5pt;width:149.35pt;height:24.8pt;z-index:251659264;visibility:visible;mso-wrap-style:square;mso-width-percent:0;mso-height-percent:0;mso-wrap-distance-left:9pt;mso-wrap-distance-top:0;mso-wrap-distance-right:9pt;mso-wrap-distance-bottom:0;mso-position-horizontal:absolute;mso-position-horizontal-relative:text;mso-position-vertical:absolute;mso-position-vertical-relative:text;mso-width-percent:0;mso-height-percent:0;mso-width-relative:margin;mso-height-relative:margin;v-text-anchor:top" o:gfxdata="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" filled="f" stroked="f">
+            <v:shape id="Tekstboks 1" o:spid="_x0000_s1031" type="#_x0000_t202" style="position:absolute;margin-left:640.8pt;margin-top:-5.5pt;width:149.35pt;height:24.8pt;z-index:251659264;visibility:visible;mso-wrap-style:square;mso-width-percent:0;mso-height-percent:0;mso-wrap-distance-left:9pt;mso-wrap-distance-top:0;mso-wrap-distance-right:9pt;mso-wrap-distance-bottom:0;mso-position-horizontal:absolute;mso-position-horizontal-relative:text;mso-position-vertical:absolute;mso-position-vertical-relative:text;mso-width-percent:0;mso-height-percent:0;mso-width-relative:margin;mso-height-relative:margin;v-text-anchor:top" o:gfxdata="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" filled="f" stroked="f">
               <v:textbox>
                 <w:txbxContent>
                   <w:p>
@@ -15259,7 +15247,7 @@
   </w:p>
   <w:p>
     <w:pPr>
-      <w:pStyle w:val="Footer"/>
+      <w:pStyle w:val="Bunntekst"/>
     </w:pPr>
   </w:p>
 </w:ftr>
@@ -15308,7 +15296,7 @@
 <w:hdr xmlns:wpc="http://schemas.microsoft.com/office/word/2010/wordprocessingCanvas" xmlns:cx="http://schemas.microsoft.com/office/drawing/2014/chartex" xmlns:cx1="http://schemas.microsoft.com/office/drawing/2015/9/8/chartex" xmlns:cx2="http://schemas.microsoft.com/office/drawing/2015/10/21/chartex" xmlns:cx3="http://schemas.microsoft.com/office/drawing/2016/5/9/chartex" xmlns:cx4="http://schemas.microsoft.com/office/drawing/2016/5/10/chartex" xmlns:cx5="http://schemas.microsoft.com/office/drawing/2016/5/11/chartex" xmlns:cx6="http://schemas.microsoft.com/office/drawing/2016/5/12/chartex" xmlns:cx7="http://schemas.microsoft.com/office/drawing/2016/5/13/chartex" xmlns:cx8="http://schemas.microsoft.com/office/drawing/2016/5/14/chartex" xmlns:mc="http://schemas.openxmlformats.org/markup-compatibility/2006" xmlns:aink="http://schemas.microsoft.com/office/drawing/2016/ink" xmlns:am3d="http://schemas.microsoft.com/office/drawing/2017/model3d" xmlns:o="urn:schemas-microsoft-com:office:office" xmlns:r="http://schemas.openxmlformats.org/officeDocument/2006/relationships" xmlns:m="http://schemas.openxmlformats.org/officeDocument/2006/math" xmlns:v="urn:schemas-microsoft-com:vml" xmlns:wp14="http://schemas.microsoft.com/office/word/2010/wordprocessingDrawing" xmlns:wp="http://schemas.openxmlformats.org/drawingml/2006/wordprocessingDrawing" xmlns:w10="urn:schemas-microsoft-com:office:word" xmlns:w="http://schemas.openxmlformats.org/wordprocessingml/2006/main" xmlns:w14="http://schemas.microsoft.com/office/word/2010/wordml" xmlns:w15="http://schemas.microsoft.com/office/word/2012/wordml" xmlns:w16cid="http://schemas.microsoft.com/office/word/2016/wordml/cid" xmlns:w16se="http://schemas.microsoft.com/office/word/2015/wordml/symex" xmlns:wpg="http://schemas.microsoft.com/office/word/2010/wordprocessingGroup" xmlns:wpi="http://schemas.microsoft.com/office/word/2010/wordprocessingInk" xmlns:wne="http://schemas.microsoft.com/office/word/2006/wordml" xmlns:wps="http://schemas.microsoft.com/office/word/2010/wordprocessingShape" mc:Ignorable="w14 w15 w16se w16cid wp14">
   <w:p>
     <w:pPr>
-      <w:pStyle w:val="Header"/>
+      <w:pStyle w:val="Topptekst"/>
     </w:pPr>
     <w:r>
       <w:rPr>
@@ -15339,8 +15327,9 @@
           </v:handles>
           <o:lock v:ext="edit" text="t" shapetype="t"/>
         </v:shapetype>
-        <v:shape id="_x0000_s2050" type="#_x0000_t136" style="position:absolute;margin-left:0;margin-top:0;width:466.3pt;height:233.15pt;rotation:315;z-index:-251653120;mso-position-horizontal:center;mso-position-horizontal-relative:margin;mso-position-vertical:center;mso-position-vertical-relative:margin" o:allowincell="f" fillcolor="silver" stroked="f">
+        <v:shape id="_x0000_s2051" type="#_x0000_t136" alt="" style="position:absolute;margin-left:0;margin-top:0;width:466.3pt;height:233.15pt;rotation:315;z-index:-251653120;mso-wrap-edited:f;mso-width-percent:0;mso-height-percent:0;mso-position-horizontal:center;mso-position-horizontal-relative:margin;mso-position-vertical:center;mso-position-vertical-relative:margin;mso-width-percent:0;mso-height-percent:0" o:allowincell="f" fillcolor="silver" stroked="f">
           <v:textpath style="font-family:&quot;Helvetica&quot;;font-size:1pt" string="BETA"/>
+          <w10:wrap anchorx="margin" anchory="margin"/>
         </v:shape>
       </w:pict>
     </w:r>
@@ -15352,7 +15341,7 @@
 <w:hdr xmlns:wpc="http://schemas.microsoft.com/office/word/2010/wordprocessingCanvas" xmlns:cx="http://schemas.microsoft.com/office/drawing/2014/chartex" xmlns:cx1="http://schemas.microsoft.com/office/drawing/2015/9/8/chartex" xmlns:cx2="http://schemas.microsoft.com/office/drawing/2015/10/21/chartex" xmlns:cx3="http://schemas.microsoft.com/office/drawing/2016/5/9/chartex" xmlns:cx4="http://schemas.microsoft.com/office/drawing/2016/5/10/chartex" xmlns:cx5="http://schemas.microsoft.com/office/drawing/2016/5/11/chartex" xmlns:cx6="http://schemas.microsoft.com/office/drawing/2016/5/12/chartex" xmlns:cx7="http://schemas.microsoft.com/office/drawing/2016/5/13/chartex" xmlns:cx8="http://schemas.microsoft.com/office/drawing/2016/5/14/chartex" xmlns:mc="http://schemas.openxmlformats.org/markup-compatibility/2006" xmlns:aink="http://schemas.microsoft.com/office/drawing/2016/ink" xmlns:am3d="http://schemas.microsoft.com/office/drawing/2017/model3d" xmlns:o="urn:schemas-microsoft-com:office:office" xmlns:r="http://schemas.openxmlformats.org/officeDocument/2006/relationships" xmlns:m="http://schemas.openxmlformats.org/officeDocument/2006/math" xmlns:v="urn:schemas-microsoft-com:vml" xmlns:wp14="http://schemas.microsoft.com/office/word/2010/wordprocessingDrawing" xmlns:wp="http://schemas.openxmlformats.org/drawingml/2006/wordprocessingDrawing" xmlns:w10="urn:schemas-microsoft-com:office:word" xmlns:w="http://schemas.openxmlformats.org/wordprocessingml/2006/main" xmlns:w14="http://schemas.microsoft.com/office/word/2010/wordml" xmlns:w15="http://schemas.microsoft.com/office/word/2012/wordml" xmlns:w16cid="http://schemas.microsoft.com/office/word/2016/wordml/cid" xmlns:w16se="http://schemas.microsoft.com/office/word/2015/wordml/symex" xmlns:wpg="http://schemas.microsoft.com/office/word/2010/wordprocessingGroup" xmlns:wpi="http://schemas.microsoft.com/office/word/2010/wordprocessingInk" xmlns:wne="http://schemas.microsoft.com/office/word/2006/wordml" xmlns:wps="http://schemas.microsoft.com/office/word/2010/wordprocessingShape" mc:Ignorable="w14 w15 w16se w16cid wp14">
   <w:p>
     <w:pPr>
-      <w:pStyle w:val="Header"/>
+      <w:pStyle w:val="Topptekst"/>
       <w:jc w:val="right"/>
     </w:pPr>
     <w:r>
@@ -15384,8 +15373,9 @@
           </v:handles>
           <o:lock v:ext="edit" text="t" shapetype="t"/>
         </v:shapetype>
-        <v:shape id="_x0000_s2051" type="#_x0000_t136" style="position:absolute;left:0;text-align:left;margin-left:0;margin-top:0;width:466.3pt;height:233.15pt;rotation:315;z-index:-251651072;mso-position-horizontal:center;mso-position-horizontal-relative:margin;mso-position-vertical:center;mso-position-vertical-relative:margin" o:allowincell="f" fillcolor="silver" stroked="f">
+        <v:shape id="_x0000_s2050" type="#_x0000_t136" alt="" style="position:absolute;left:0;text-align:left;margin-left:0;margin-top:0;width:466.3pt;height:233.15pt;rotation:315;z-index:-251651072;mso-wrap-edited:f;mso-width-percent:0;mso-height-percent:0;mso-position-horizontal:center;mso-position-horizontal-relative:margin;mso-position-vertical:center;mso-position-vertical-relative:margin;mso-width-percent:0;mso-height-percent:0" o:allowincell="f" fillcolor="silver" stroked="f">
           <v:textpath style="font-family:&quot;Helvetica&quot;;font-size:1pt" string="BETA"/>
+          <w10:wrap anchorx="margin" anchory="margin"/>
         </v:shape>
       </w:pict>
     </w:r>
@@ -15453,7 +15443,7 @@
 <w:hdr xmlns:wpc="http://schemas.microsoft.com/office/word/2010/wordprocessingCanvas" xmlns:cx="http://schemas.microsoft.com/office/drawing/2014/chartex" xmlns:cx1="http://schemas.microsoft.com/office/drawing/2015/9/8/chartex" xmlns:cx2="http://schemas.microsoft.com/office/drawing/2015/10/21/chartex" xmlns:cx3="http://schemas.microsoft.com/office/drawing/2016/5/9/chartex" xmlns:cx4="http://schemas.microsoft.com/office/drawing/2016/5/10/chartex" xmlns:cx5="http://schemas.microsoft.com/office/drawing/2016/5/11/chartex" xmlns:cx6="http://schemas.microsoft.com/office/drawing/2016/5/12/chartex" xmlns:cx7="http://schemas.microsoft.com/office/drawing/2016/5/13/chartex" xmlns:cx8="http://schemas.microsoft.com/office/drawing/2016/5/14/chartex" xmlns:mc="http://schemas.openxmlformats.org/markup-compatibility/2006" xmlns:aink="http://schemas.microsoft.com/office/drawing/2016/ink" xmlns:am3d="http://schemas.microsoft.com/office/drawing/2017/model3d" xmlns:o="urn:schemas-microsoft-com:office:office" xmlns:r="http://schemas.openxmlformats.org/officeDocument/2006/relationships" xmlns:m="http://schemas.openxmlformats.org/officeDocument/2006/math" xmlns:v="urn:schemas-microsoft-com:vml" xmlns:wp14="http://schemas.microsoft.com/office/word/2010/wordprocessingDrawing" xmlns:wp="http://schemas.openxmlformats.org/drawingml/2006/wordprocessingDrawing" xmlns:w10="urn:schemas-microsoft-com:office:word" xmlns:w="http://schemas.openxmlformats.org/wordprocessingml/2006/main" xmlns:w14="http://schemas.microsoft.com/office/word/2010/wordml" xmlns:w15="http://schemas.microsoft.com/office/word/2012/wordml" xmlns:w16cid="http://schemas.microsoft.com/office/word/2016/wordml/cid" xmlns:w16se="http://schemas.microsoft.com/office/word/2015/wordml/symex" xmlns:wpg="http://schemas.microsoft.com/office/word/2010/wordprocessingGroup" xmlns:wpi="http://schemas.microsoft.com/office/word/2010/wordprocessingInk" xmlns:wne="http://schemas.microsoft.com/office/word/2006/wordml" xmlns:wps="http://schemas.microsoft.com/office/word/2010/wordprocessingShape" mc:Ignorable="w14 w15 w16se w16cid wp14">
   <w:p>
     <w:pPr>
-      <w:pStyle w:val="Header"/>
+      <w:pStyle w:val="Topptekst"/>
       <w:jc w:val="right"/>
     </w:pPr>
     <w:r>
@@ -15485,8 +15475,9 @@
           </v:handles>
           <o:lock v:ext="edit" text="t" shapetype="t"/>
         </v:shapetype>
-        <v:shape id="PowerPlusWaterMarkObject" o:spid="_x0000_s2049" type="#_x0000_t136" style="position:absolute;left:0;text-align:left;margin-left:0;margin-top:0;width:466.3pt;height:233.15pt;rotation:315;z-index:-251655168;mso-position-horizontal:center;mso-position-horizontal-relative:margin;mso-position-vertical:center;mso-position-vertical-relative:margin" o:allowincell="f" fillcolor="silver" stroked="f">
+        <v:shape id="PowerPlusWaterMarkObject" o:spid="_x0000_s2049" type="#_x0000_t136" alt="" style="position:absolute;left:0;text-align:left;margin-left:0;margin-top:0;width:466.3pt;height:233.15pt;rotation:315;z-index:-251655168;mso-wrap-edited:f;mso-width-percent:0;mso-height-percent:0;mso-position-horizontal:center;mso-position-horizontal-relative:margin;mso-position-vertical:center;mso-position-vertical-relative:margin;mso-width-percent:0;mso-height-percent:0" o:allowincell="f" fillcolor="silver" stroked="f">
           <v:textpath style="font-family:&quot;Helvetica&quot;;font-size:1pt" string="BETA"/>
+          <w10:wrap anchorx="margin" anchory="margin"/>
         </v:shape>
       </w:pict>
     </w:r>
@@ -15560,7 +15551,7 @@
     <w:lvl w:ilvl="0">
       <w:start w:val="1"/>
       <w:numFmt w:val="decimal"/>
-      <w:pStyle w:val="ListNumber"/>
+      <w:pStyle w:val="Nummerertliste"/>
       <w:lvlText w:val="%1."/>
       <w:lvlJc w:val="left"/>
       <w:pPr>
@@ -19611,7 +19602,7 @@
     <w:lvl w:ilvl="0">
       <w:start w:val="1"/>
       <w:numFmt w:val="decimal"/>
-      <w:pStyle w:val="Heading1"/>
+      <w:pStyle w:val="Overskrift1"/>
       <w:lvlText w:val="%1"/>
       <w:lvlJc w:val="left"/>
       <w:pPr>
@@ -19624,7 +19615,7 @@
     <w:lvl w:ilvl="1">
       <w:start w:val="1"/>
       <w:numFmt w:val="decimal"/>
-      <w:pStyle w:val="Heading2"/>
+      <w:pStyle w:val="Overskrift2"/>
       <w:lvlText w:val="%1.%2"/>
       <w:lvlJc w:val="left"/>
       <w:pPr>
@@ -19637,7 +19628,7 @@
     <w:lvl w:ilvl="2">
       <w:start w:val="1"/>
       <w:numFmt w:val="decimal"/>
-      <w:pStyle w:val="Heading3"/>
+      <w:pStyle w:val="Overskrift3"/>
       <w:lvlText w:val="%1.%2.%3"/>
       <w:lvlJc w:val="left"/>
       <w:pPr>
@@ -19650,7 +19641,7 @@
     <w:lvl w:ilvl="3">
       <w:start w:val="1"/>
       <w:numFmt w:val="decimal"/>
-      <w:pStyle w:val="Heading4"/>
+      <w:pStyle w:val="Overskrift4"/>
       <w:lvlText w:val="%1.%2.%3.%4"/>
       <w:lvlJc w:val="left"/>
       <w:pPr>
@@ -19663,7 +19654,7 @@
     <w:lvl w:ilvl="4">
       <w:start w:val="1"/>
       <w:numFmt w:val="decimal"/>
-      <w:pStyle w:val="Heading5"/>
+      <w:pStyle w:val="Overskrift5"/>
       <w:lvlText w:val="%1.%2.%3.%4.%5"/>
       <w:lvlJc w:val="left"/>
       <w:pPr>
@@ -19676,7 +19667,7 @@
     <w:lvl w:ilvl="5">
       <w:start w:val="1"/>
       <w:numFmt w:val="decimal"/>
-      <w:pStyle w:val="Heading6"/>
+      <w:pStyle w:val="Overskrift6"/>
       <w:lvlText w:val="%1.%2.%3.%4.%5.%6"/>
       <w:lvlJc w:val="left"/>
       <w:pPr>
@@ -19689,7 +19680,7 @@
     <w:lvl w:ilvl="6">
       <w:start w:val="1"/>
       <w:numFmt w:val="decimal"/>
-      <w:pStyle w:val="Heading7"/>
+      <w:pStyle w:val="Overskrift7"/>
       <w:lvlText w:val="%1.%2.%3.%4.%5.%6.%7"/>
       <w:lvlJc w:val="left"/>
       <w:pPr>
@@ -19702,7 +19693,7 @@
     <w:lvl w:ilvl="7">
       <w:start w:val="1"/>
       <w:numFmt w:val="decimal"/>
-      <w:pStyle w:val="Heading8"/>
+      <w:pStyle w:val="Overskrift8"/>
       <w:lvlText w:val="%1.%2.%3.%4.%5.%6.%7.%8"/>
       <w:lvlJc w:val="left"/>
       <w:pPr>
@@ -19715,7 +19706,7 @@
     <w:lvl w:ilvl="8">
       <w:start w:val="1"/>
       <w:numFmt w:val="decimal"/>
-      <w:pStyle w:val="Heading9"/>
+      <w:pStyle w:val="Overskrift9"/>
       <w:lvlText w:val="%1.%2.%3.%4.%5.%6.%7.%8.%9"/>
       <w:lvlJc w:val="left"/>
       <w:pPr>
@@ -20686,11 +20677,11 @@
       <w:lang w:val="en-GB" w:eastAsia="en-US"/>
     </w:rPr>
   </w:style>
-  <w:style w:type="paragraph" w:styleId="Heading1">
+  <w:style w:type="paragraph" w:styleId="Overskrift1">
     <w:name w:val="heading 1"/>
     <w:basedOn w:val="Normal"/>
     <w:next w:val="Normal"/>
-    <w:link w:val="Heading1Char"/>
+    <w:link w:val="Overskrift1Tegn"/>
     <w:qFormat/>
     <w:rsid w:val="00017510"/>
     <w:pPr>
@@ -20707,7 +20698,7 @@
       <w:sz w:val="24"/>
     </w:rPr>
   </w:style>
-  <w:style w:type="paragraph" w:styleId="Heading2">
+  <w:style w:type="paragraph" w:styleId="Overskrift2">
     <w:name w:val="heading 2"/>
     <w:basedOn w:val="Normal"/>
     <w:next w:val="Normal"/>
@@ -20728,7 +20719,7 @@
       <w:sz w:val="22"/>
     </w:rPr>
   </w:style>
-  <w:style w:type="paragraph" w:styleId="Heading3">
+  <w:style w:type="paragraph" w:styleId="Overskrift3">
     <w:name w:val="heading 3"/>
     <w:basedOn w:val="Normal"/>
     <w:next w:val="Normal"/>
@@ -20747,7 +20738,7 @@
       <w:b/>
     </w:rPr>
   </w:style>
-  <w:style w:type="paragraph" w:styleId="Heading4">
+  <w:style w:type="paragraph" w:styleId="Overskrift4">
     <w:name w:val="heading 4"/>
     <w:basedOn w:val="Normal"/>
     <w:next w:val="Normal"/>
@@ -20767,7 +20758,7 @@
       <w:lang w:val="sq-AL"/>
     </w:rPr>
   </w:style>
-  <w:style w:type="paragraph" w:styleId="Heading5">
+  <w:style w:type="paragraph" w:styleId="Overskrift5">
     <w:name w:val="heading 5"/>
     <w:basedOn w:val="Normal"/>
     <w:next w:val="Normal"/>
@@ -20787,7 +20778,7 @@
       <w:sz w:val="22"/>
     </w:rPr>
   </w:style>
-  <w:style w:type="paragraph" w:styleId="Heading6">
+  <w:style w:type="paragraph" w:styleId="Overskrift6">
     <w:name w:val="heading 6"/>
     <w:basedOn w:val="Normal"/>
     <w:next w:val="Normal"/>
@@ -20807,7 +20798,7 @@
       <w:sz w:val="22"/>
     </w:rPr>
   </w:style>
-  <w:style w:type="paragraph" w:styleId="Heading7">
+  <w:style w:type="paragraph" w:styleId="Overskrift7">
     <w:name w:val="heading 7"/>
     <w:basedOn w:val="Normal"/>
     <w:next w:val="Normal"/>
@@ -20825,7 +20816,7 @@
       <w:i/>
     </w:rPr>
   </w:style>
-  <w:style w:type="paragraph" w:styleId="Heading8">
+  <w:style w:type="paragraph" w:styleId="Overskrift8">
     <w:name w:val="heading 8"/>
     <w:basedOn w:val="Normal"/>
     <w:next w:val="Normal"/>
@@ -20843,7 +20834,7 @@
       <w:i/>
     </w:rPr>
   </w:style>
-  <w:style w:type="paragraph" w:styleId="Heading9">
+  <w:style w:type="paragraph" w:styleId="Overskrift9">
     <w:name w:val="heading 9"/>
     <w:basedOn w:val="Normal"/>
     <w:next w:val="Normal"/>
@@ -20861,13 +20852,13 @@
       <w:i/>
     </w:rPr>
   </w:style>
-  <w:style w:type="character" w:default="1" w:styleId="DefaultParagraphFont">
+  <w:style w:type="character" w:default="1" w:styleId="Standardskriftforavsnitt">
     <w:name w:val="Default Paragraph Font"/>
     <w:uiPriority w:val="1"/>
     <w:semiHidden/>
     <w:unhideWhenUsed/>
   </w:style>
-  <w:style w:type="table" w:default="1" w:styleId="TableNormal">
+  <w:style w:type="table" w:default="1" w:styleId="Vanligtabell">
     <w:name w:val="Normal Table"/>
     <w:uiPriority w:val="99"/>
     <w:semiHidden/>
@@ -20882,13 +20873,13 @@
       </w:tblCellMar>
     </w:tblPr>
   </w:style>
-  <w:style w:type="numbering" w:default="1" w:styleId="NoList">
+  <w:style w:type="numbering" w:default="1" w:styleId="Ingenliste">
     <w:name w:val="No List"/>
     <w:uiPriority w:val="99"/>
     <w:semiHidden/>
     <w:unhideWhenUsed/>
   </w:style>
-  <w:style w:type="paragraph" w:styleId="Header">
+  <w:style w:type="paragraph" w:styleId="Topptekst">
     <w:name w:val="header"/>
     <w:basedOn w:val="Normal"/>
     <w:pPr>
@@ -20898,7 +20889,7 @@
       </w:tabs>
     </w:pPr>
   </w:style>
-  <w:style w:type="paragraph" w:styleId="Footer">
+  <w:style w:type="paragraph" w:styleId="Bunntekst">
     <w:name w:val="footer"/>
     <w:basedOn w:val="Normal"/>
     <w:pPr>
@@ -20912,7 +20903,7 @@
       <w:sz w:val="16"/>
     </w:rPr>
   </w:style>
-  <w:style w:type="paragraph" w:styleId="TOC1">
+  <w:style w:type="paragraph" w:styleId="INNH1">
     <w:name w:val="toc 1"/>
     <w:basedOn w:val="Normal"/>
     <w:next w:val="Normal"/>
@@ -20926,7 +20917,7 @@
       <w:sz w:val="20"/>
     </w:rPr>
   </w:style>
-  <w:style w:type="paragraph" w:styleId="TOC2">
+  <w:style w:type="paragraph" w:styleId="INNH2">
     <w:name w:val="toc 2"/>
     <w:basedOn w:val="Normal"/>
     <w:next w:val="Normal"/>
@@ -20939,7 +20930,7 @@
       <w:sz w:val="20"/>
     </w:rPr>
   </w:style>
-  <w:style w:type="paragraph" w:styleId="TOC3">
+  <w:style w:type="paragraph" w:styleId="INNH3">
     <w:name w:val="toc 3"/>
     <w:basedOn w:val="Normal"/>
     <w:next w:val="Normal"/>
@@ -20952,7 +20943,7 @@
       <w:sz w:val="20"/>
     </w:rPr>
   </w:style>
-  <w:style w:type="paragraph" w:styleId="TOC4">
+  <w:style w:type="paragraph" w:styleId="INNH4">
     <w:name w:val="toc 4"/>
     <w:basedOn w:val="Normal"/>
     <w:next w:val="Normal"/>
@@ -20961,7 +20952,7 @@
       <w:ind w:left="720"/>
     </w:pPr>
   </w:style>
-  <w:style w:type="paragraph" w:styleId="TOC5">
+  <w:style w:type="paragraph" w:styleId="INNH5">
     <w:name w:val="toc 5"/>
     <w:basedOn w:val="Normal"/>
     <w:next w:val="Normal"/>
@@ -20970,7 +20961,7 @@
       <w:ind w:left="960"/>
     </w:pPr>
   </w:style>
-  <w:style w:type="paragraph" w:styleId="TOC6">
+  <w:style w:type="paragraph" w:styleId="INNH6">
     <w:name w:val="toc 6"/>
     <w:basedOn w:val="Normal"/>
     <w:next w:val="Normal"/>
@@ -20979,7 +20970,7 @@
       <w:ind w:left="1200"/>
     </w:pPr>
   </w:style>
-  <w:style w:type="paragraph" w:styleId="TOC7">
+  <w:style w:type="paragraph" w:styleId="INNH7">
     <w:name w:val="toc 7"/>
     <w:basedOn w:val="Normal"/>
     <w:next w:val="Normal"/>
@@ -20988,7 +20979,7 @@
       <w:ind w:left="1440"/>
     </w:pPr>
   </w:style>
-  <w:style w:type="paragraph" w:styleId="TOC8">
+  <w:style w:type="paragraph" w:styleId="INNH8">
     <w:name w:val="toc 8"/>
     <w:basedOn w:val="Normal"/>
     <w:next w:val="Normal"/>
@@ -20997,7 +20988,7 @@
       <w:ind w:left="1680"/>
     </w:pPr>
   </w:style>
-  <w:style w:type="paragraph" w:styleId="TOC9">
+  <w:style w:type="paragraph" w:styleId="INNH9">
     <w:name w:val="toc 9"/>
     <w:basedOn w:val="Normal"/>
     <w:next w:val="Normal"/>
@@ -21006,7 +20997,7 @@
       <w:ind w:left="1920"/>
     </w:pPr>
   </w:style>
-  <w:style w:type="paragraph" w:styleId="Index1">
+  <w:style w:type="paragraph" w:styleId="Indeks1">
     <w:name w:val="index 1"/>
     <w:basedOn w:val="Normal"/>
     <w:next w:val="Normal"/>
@@ -21021,7 +21012,7 @@
       <w:b/>
     </w:rPr>
   </w:style>
-  <w:style w:type="paragraph" w:styleId="Index3">
+  <w:style w:type="paragraph" w:styleId="Indeks3">
     <w:name w:val="index 3"/>
     <w:basedOn w:val="Normal"/>
     <w:next w:val="Normal"/>
@@ -21033,7 +21024,7 @@
       <w:ind w:left="600" w:hanging="200"/>
     </w:pPr>
   </w:style>
-  <w:style w:type="paragraph" w:styleId="Caption">
+  <w:style w:type="paragraph" w:styleId="Bildetekst">
     <w:name w:val="caption"/>
     <w:basedOn w:val="Normal"/>
     <w:next w:val="Normal"/>
@@ -21045,14 +21036,14 @@
       <w:i/>
     </w:rPr>
   </w:style>
-  <w:style w:type="character" w:styleId="FootnoteReference">
+  <w:style w:type="character" w:styleId="Fotnotereferanse">
     <w:name w:val="footnote reference"/>
     <w:semiHidden/>
     <w:rPr>
       <w:vertAlign w:val="superscript"/>
     </w:rPr>
   </w:style>
-  <w:style w:type="paragraph" w:styleId="FootnoteText">
+  <w:style w:type="paragraph" w:styleId="Fotnotetekst">
     <w:name w:val="footnote text"/>
     <w:basedOn w:val="Normal"/>
     <w:semiHidden/>
@@ -21063,30 +21054,30 @@
       <w:sz w:val="20"/>
     </w:rPr>
   </w:style>
-  <w:style w:type="character" w:styleId="CommentReference">
+  <w:style w:type="character" w:styleId="Merknadsreferanse">
     <w:name w:val="annotation reference"/>
     <w:semiHidden/>
     <w:rPr>
       <w:sz w:val="16"/>
     </w:rPr>
   </w:style>
-  <w:style w:type="paragraph" w:styleId="CommentText">
+  <w:style w:type="paragraph" w:styleId="Merknadstekst">
     <w:name w:val="annotation text"/>
     <w:basedOn w:val="Normal"/>
-    <w:link w:val="CommentTextChar"/>
+    <w:link w:val="MerknadstekstTegn"/>
     <w:semiHidden/>
     <w:rPr>
       <w:sz w:val="20"/>
     </w:rPr>
   </w:style>
-  <w:style w:type="character" w:styleId="Hyperlink">
+  <w:style w:type="character" w:styleId="Hyperkobling">
     <w:name w:val="Hyperlink"/>
     <w:rPr>
       <w:color w:val="0000FF"/>
       <w:u w:val="single"/>
     </w:rPr>
   </w:style>
-  <w:style w:type="character" w:styleId="FollowedHyperlink">
+  <w:style w:type="character" w:styleId="Fulgthyperkobling">
     <w:name w:val="FollowedHyperlink"/>
     <w:rPr>
       <w:color w:val="800080"/>
@@ -21104,7 +21095,7 @@
   </w:style>
   <w:style w:type="paragraph" w:customStyle="1" w:styleId="Appendix">
     <w:name w:val="Appendix"/>
-    <w:basedOn w:val="Heading1"/>
+    <w:basedOn w:val="Overskrift1"/>
     <w:pPr>
       <w:keepNext/>
       <w:numPr>
@@ -21130,7 +21121,7 @@
       <w:lang w:val="en-US"/>
     </w:rPr>
   </w:style>
-  <w:style w:type="paragraph" w:styleId="DocumentMap">
+  <w:style w:type="paragraph" w:styleId="Dokumentkart">
     <w:name w:val="Document Map"/>
     <w:basedOn w:val="Normal"/>
     <w:semiHidden/>
@@ -21153,9 +21144,9 @@
       <w:sz w:val="20"/>
     </w:rPr>
   </w:style>
-  <w:style w:type="table" w:styleId="TableGrid">
+  <w:style w:type="table" w:styleId="Tabellrutenett">
     <w:name w:val="Table Grid"/>
-    <w:basedOn w:val="TableNormal"/>
+    <w:basedOn w:val="Vanligtabell"/>
     <w:uiPriority w:val="59"/>
     <w:rsid w:val="00FB38FA"/>
     <w:tblPr>
@@ -21180,7 +21171,7 @@
       <w:sz w:val="20"/>
     </w:rPr>
   </w:style>
-  <w:style w:type="character" w:styleId="Emphasis">
+  <w:style w:type="character" w:styleId="Utheving">
     <w:name w:val="Emphasis"/>
     <w:qFormat/>
     <w:rsid w:val="00376949"/>
@@ -21191,7 +21182,7 @@
   </w:style>
   <w:style w:type="paragraph" w:customStyle="1" w:styleId="Style1">
     <w:name w:val="Style1"/>
-    <w:basedOn w:val="Heading4"/>
+    <w:basedOn w:val="Overskrift4"/>
     <w:autoRedefine/>
     <w:rsid w:val="0092522D"/>
     <w:rPr>
@@ -21200,16 +21191,16 @@
   </w:style>
   <w:style w:type="paragraph" w:customStyle="1" w:styleId="Ref">
     <w:name w:val="Ref"/>
-    <w:basedOn w:val="ListNumber"/>
+    <w:basedOn w:val="Nummerertliste"/>
     <w:rsid w:val="0015485B"/>
     <w:rPr>
       <w:rFonts w:cs="Arial"/>
       <w:lang w:val="sq-AL"/>
     </w:rPr>
   </w:style>
-  <w:style w:type="table" w:styleId="Table3Deffects3">
+  <w:style w:type="table" w:styleId="Tabell-3D-effekt3">
     <w:name w:val="Table 3D effects 3"/>
-    <w:basedOn w:val="TableNormal"/>
+    <w:basedOn w:val="Vanligtabell"/>
     <w:rsid w:val="00360D8E"/>
     <w:tblPr>
       <w:tblStyleRowBandSize w:val="1"/>
@@ -21293,7 +21284,7 @@
       </w:tcPr>
     </w:tblStylePr>
   </w:style>
-  <w:style w:type="paragraph" w:styleId="ListNumber">
+  <w:style w:type="paragraph" w:styleId="Nummerertliste">
     <w:name w:val="List Number"/>
     <w:basedOn w:val="Normal"/>
     <w:rsid w:val="00680AFE"/>
@@ -21303,7 +21294,7 @@
       </w:numPr>
     </w:pPr>
   </w:style>
-  <w:style w:type="paragraph" w:styleId="ListParagraph">
+  <w:style w:type="paragraph" w:styleId="Listeavsnitt">
     <w:name w:val="List Paragraph"/>
     <w:basedOn w:val="Normal"/>
     <w:uiPriority w:val="34"/>
@@ -21313,9 +21304,9 @@
       <w:ind w:left="708"/>
     </w:pPr>
   </w:style>
-  <w:style w:type="table" w:styleId="TableSimple3">
+  <w:style w:type="table" w:styleId="Enkelttabell3">
     <w:name w:val="Table Simple 3"/>
-    <w:basedOn w:val="TableNormal"/>
+    <w:basedOn w:val="Vanligtabell"/>
     <w:rsid w:val="00F56828"/>
     <w:tblPr>
       <w:tblBorders>
@@ -21346,7 +21337,7 @@
   </w:style>
   <w:style w:type="table" w:customStyle="1" w:styleId="BV-QR-SingleColumn">
     <w:name w:val="BV-QR-SingleColumn"/>
-    <w:basedOn w:val="TableNormal"/>
+    <w:basedOn w:val="Vanligtabell"/>
     <w:rsid w:val="001A0E53"/>
     <w:pPr>
       <w:spacing w:before="20" w:after="20" w:line="20" w:lineRule="atLeast"/>
@@ -21393,13 +21384,13 @@
   </w:style>
   <w:style w:type="table" w:customStyle="1" w:styleId="BV-QR-Nx3">
     <w:name w:val="BV-QR-Nx3"/>
-    <w:basedOn w:val="TableNormal"/>
+    <w:basedOn w:val="Vanligtabell"/>
     <w:rsid w:val="009C332E"/>
     <w:tblPr/>
   </w:style>
   <w:style w:type="table" w:customStyle="1" w:styleId="BV-Table-Nx1">
     <w:name w:val="BV-Table-Nx1"/>
-    <w:basedOn w:val="TableNormal"/>
+    <w:basedOn w:val="Vanligtabell"/>
     <w:rsid w:val="00E258C3"/>
     <w:pPr>
       <w:spacing w:before="20" w:after="20" w:line="20" w:lineRule="atLeast"/>
@@ -21451,29 +21442,29 @@
       </w:tcPr>
     </w:tblStylePr>
   </w:style>
-  <w:style w:type="paragraph" w:styleId="CommentSubject">
+  <w:style w:type="paragraph" w:styleId="Kommentaremne">
     <w:name w:val="annotation subject"/>
-    <w:basedOn w:val="CommentText"/>
-    <w:next w:val="CommentText"/>
-    <w:link w:val="CommentSubjectChar"/>
+    <w:basedOn w:val="Merknadstekst"/>
+    <w:next w:val="Merknadstekst"/>
+    <w:link w:val="KommentaremneTegn"/>
     <w:rsid w:val="0003573B"/>
     <w:rPr>
       <w:b/>
       <w:bCs/>
     </w:rPr>
   </w:style>
-  <w:style w:type="character" w:customStyle="1" w:styleId="CommentTextChar">
-    <w:name w:val="Comment Text Char"/>
-    <w:link w:val="CommentText"/>
+  <w:style w:type="character" w:customStyle="1" w:styleId="MerknadstekstTegn">
+    <w:name w:val="Merknadstekst Tegn"/>
+    <w:link w:val="Merknadstekst"/>
     <w:semiHidden/>
     <w:rsid w:val="0003573B"/>
     <w:rPr>
       <w:lang w:val="en-GB"/>
     </w:rPr>
   </w:style>
-  <w:style w:type="character" w:customStyle="1" w:styleId="CommentSubjectChar">
-    <w:name w:val="Comment Subject Char"/>
-    <w:link w:val="CommentSubject"/>
+  <w:style w:type="character" w:customStyle="1" w:styleId="KommentaremneTegn">
+    <w:name w:val="Kommentaremne Tegn"/>
+    <w:link w:val="Kommentaremne"/>
     <w:rsid w:val="0003573B"/>
     <w:rPr>
       <w:b/>
@@ -21481,10 +21472,10 @@
       <w:lang w:val="en-GB"/>
     </w:rPr>
   </w:style>
-  <w:style w:type="paragraph" w:styleId="BalloonText">
+  <w:style w:type="paragraph" w:styleId="Bobletekst">
     <w:name w:val="Balloon Text"/>
     <w:basedOn w:val="Normal"/>
-    <w:link w:val="BalloonTextChar"/>
+    <w:link w:val="BobletekstTegn"/>
     <w:rsid w:val="0003573B"/>
     <w:rPr>
       <w:rFonts w:ascii="Tahoma" w:hAnsi="Tahoma" w:cs="Tahoma"/>
@@ -21492,9 +21483,9 @@
       <w:szCs w:val="16"/>
     </w:rPr>
   </w:style>
-  <w:style w:type="character" w:customStyle="1" w:styleId="BalloonTextChar">
-    <w:name w:val="Balloon Text Char"/>
-    <w:link w:val="BalloonText"/>
+  <w:style w:type="character" w:customStyle="1" w:styleId="BobletekstTegn">
+    <w:name w:val="Bobletekst Tegn"/>
+    <w:link w:val="Bobletekst"/>
     <w:rsid w:val="0003573B"/>
     <w:rPr>
       <w:rFonts w:ascii="Tahoma" w:hAnsi="Tahoma" w:cs="Tahoma"/>
@@ -21503,18 +21494,18 @@
       <w:lang w:val="en-GB"/>
     </w:rPr>
   </w:style>
-  <w:style w:type="paragraph" w:styleId="BodyText">
+  <w:style w:type="paragraph" w:styleId="Brdtekst">
     <w:name w:val="Body Text"/>
     <w:basedOn w:val="Normal"/>
-    <w:link w:val="BodyTextChar"/>
+    <w:link w:val="BrdtekstTegn"/>
     <w:rsid w:val="00E2206C"/>
     <w:pPr>
       <w:spacing w:after="120"/>
     </w:pPr>
   </w:style>
-  <w:style w:type="character" w:customStyle="1" w:styleId="BodyTextChar">
-    <w:name w:val="Body Text Char"/>
-    <w:link w:val="BodyText"/>
+  <w:style w:type="character" w:customStyle="1" w:styleId="BrdtekstTegn">
+    <w:name w:val="Brødtekst Tegn"/>
+    <w:link w:val="Brdtekst"/>
     <w:rsid w:val="00E2206C"/>
     <w:rPr>
       <w:sz w:val="24"/>
@@ -21532,7 +21523,7 @@
   </w:style>
   <w:style w:type="table" w:customStyle="1" w:styleId="Rutenettabell1lys-uthevingsfarge11">
     <w:name w:val="Rutenettabell 1 lys - uthevingsfarge 11"/>
-    <w:basedOn w:val="TableNormal"/>
+    <w:basedOn w:val="Vanligtabell"/>
     <w:uiPriority w:val="46"/>
     <w:rsid w:val="005A2CB9"/>
     <w:rPr>
@@ -21604,11 +21595,11 @@
       <w:color w:val="000000"/>
     </w:rPr>
   </w:style>
-  <w:style w:type="paragraph" w:styleId="Title">
+  <w:style w:type="paragraph" w:styleId="Tittel">
     <w:name w:val="Title"/>
     <w:basedOn w:val="Normal"/>
     <w:next w:val="Normal"/>
-    <w:link w:val="TitleChar"/>
+    <w:link w:val="TittelTegn"/>
     <w:qFormat/>
     <w:rsid w:val="00F26B83"/>
     <w:pPr>
@@ -21624,10 +21615,10 @@
       <w:szCs w:val="56"/>
     </w:rPr>
   </w:style>
-  <w:style w:type="character" w:customStyle="1" w:styleId="TitleChar">
-    <w:name w:val="Title Char"/>
-    <w:basedOn w:val="DefaultParagraphFont"/>
-    <w:link w:val="Title"/>
+  <w:style w:type="character" w:customStyle="1" w:styleId="TittelTegn">
+    <w:name w:val="Tittel Tegn"/>
+    <w:basedOn w:val="Standardskriftforavsnitt"/>
+    <w:link w:val="Tittel"/>
     <w:rsid w:val="00F26B83"/>
     <w:rPr>
       <w:rFonts w:ascii="Helvetica Neue" w:eastAsiaTheme="majorEastAsia" w:hAnsi="Helvetica Neue" w:cstheme="majorBidi"/>
@@ -21640,11 +21631,11 @@
       <w:lang w:val="en-GB" w:eastAsia="en-US"/>
     </w:rPr>
   </w:style>
-  <w:style w:type="paragraph" w:styleId="Subtitle">
+  <w:style w:type="paragraph" w:styleId="Undertittel">
     <w:name w:val="Subtitle"/>
     <w:basedOn w:val="Normal"/>
     <w:next w:val="Normal"/>
-    <w:link w:val="SubtitleChar"/>
+    <w:link w:val="UndertittelTegn"/>
     <w:qFormat/>
     <w:rsid w:val="001D006A"/>
     <w:pPr>
@@ -21661,10 +21652,10 @@
       <w:szCs w:val="22"/>
     </w:rPr>
   </w:style>
-  <w:style w:type="character" w:customStyle="1" w:styleId="SubtitleChar">
-    <w:name w:val="Subtitle Char"/>
-    <w:basedOn w:val="DefaultParagraphFont"/>
-    <w:link w:val="Subtitle"/>
+  <w:style w:type="character" w:customStyle="1" w:styleId="UndertittelTegn">
+    <w:name w:val="Undertittel Tegn"/>
+    <w:basedOn w:val="Standardskriftforavsnitt"/>
+    <w:link w:val="Undertittel"/>
     <w:rsid w:val="001D006A"/>
     <w:rPr>
       <w:rFonts w:ascii="Helvetica Light" w:eastAsiaTheme="minorEastAsia" w:hAnsi="Helvetica Light" w:cstheme="minorBidi"/>
@@ -21674,15 +21665,15 @@
       <w:lang w:val="en-GB" w:eastAsia="en-US"/>
     </w:rPr>
   </w:style>
-  <w:style w:type="character" w:styleId="PageNumber">
+  <w:style w:type="character" w:styleId="Sidetall">
     <w:name w:val="page number"/>
-    <w:basedOn w:val="DefaultParagraphFont"/>
+    <w:basedOn w:val="Standardskriftforavsnitt"/>
     <w:rsid w:val="004D74A3"/>
   </w:style>
-  <w:style w:type="character" w:customStyle="1" w:styleId="Heading1Char">
-    <w:name w:val="Heading 1 Char"/>
-    <w:basedOn w:val="DefaultParagraphFont"/>
-    <w:link w:val="Heading1"/>
+  <w:style w:type="character" w:customStyle="1" w:styleId="Overskrift1Tegn">
+    <w:name w:val="Overskrift 1 Tegn"/>
+    <w:basedOn w:val="Standardskriftforavsnitt"/>
+    <w:link w:val="Overskrift1"/>
     <w:rsid w:val="00C467AB"/>
     <w:rPr>
       <w:rFonts w:ascii="Verdana" w:hAnsi="Verdana"/>
@@ -21691,7 +21682,7 @@
       <w:lang w:val="en-GB" w:eastAsia="en-US"/>
     </w:rPr>
   </w:style>
-  <w:style w:type="paragraph" w:styleId="NoSpacing">
+  <w:style w:type="paragraph" w:styleId="Ingenmellomrom">
     <w:name w:val="No Spacing"/>
     <w:uiPriority w:val="1"/>
     <w:qFormat/>
@@ -21702,7 +21693,7 @@
       <w:lang w:val="en-GB" w:eastAsia="en-US"/>
     </w:rPr>
   </w:style>
-  <w:style w:type="paragraph" w:styleId="List">
+  <w:style w:type="paragraph" w:styleId="Liste">
     <w:name w:val="List"/>
     <w:basedOn w:val="Normal"/>
     <w:unhideWhenUsed/>
@@ -21981,7 +21972,7 @@
 </file>
 
 <file path=customXml/itemProps1.xml><?xml version="1.0" encoding="utf-8"?>
-<ds:datastoreItem xmlns:ds="http://schemas.openxmlformats.org/officeDocument/2006/customXml" ds:itemID="{23496760-FF09-444A-9E8C-D0859439D049}">
+<ds:datastoreItem xmlns:ds="http://schemas.openxmlformats.org/officeDocument/2006/customXml" ds:itemID="{825DA787-3F5A-4A42-970E-A08856983B2B}">
   <ds:schemaRefs>
     <ds:schemaRef ds:uri="http://schemas.openxmlformats.org/officeDocument/2006/bibliography"/>
   </ds:schemaRefs>

</xml_diff>

<commit_message>
#103: Updated the parameter position in the procedures to follow UVVM methodology and match SPI VIP.
</commit_message>
<xml_diff>
--- a/bitvis_vip_gmii/doc/gmii_vvc_QuickRef.docx
+++ b/bitvis_vip_gmii/doc/gmii_vvc_QuickRef.docx
@@ -514,7 +514,7 @@
                 <w:color w:val="FFFFFF"/>
                 <w:szCs w:val="30"/>
               </w:rPr>
-              <w:t xml:space="preserve"> [</w:t>
+              <w:t xml:space="preserve"> </w:t>
             </w:r>
             <w:proofErr w:type="spellStart"/>
             <w:r>
@@ -523,7 +523,7 @@
                 <w:color w:val="FFFFFF"/>
                 <w:szCs w:val="30"/>
               </w:rPr>
-              <w:t>action_when_transfer_is_done</w:t>
+              <w:t>msg</w:t>
             </w:r>
             <w:proofErr w:type="spellEnd"/>
             <w:r>
@@ -532,7 +532,7 @@
                 <w:color w:val="FFFFFF"/>
                 <w:szCs w:val="30"/>
               </w:rPr>
-              <w:t>],</w:t>
+              <w:t xml:space="preserve">, </w:t>
             </w:r>
             <w:r>
               <w:rPr>
@@ -540,7 +540,7 @@
                 <w:color w:val="FFFFFF"/>
                 <w:szCs w:val="30"/>
               </w:rPr>
-              <w:t xml:space="preserve"> </w:t>
+              <w:t>[</w:t>
             </w:r>
             <w:proofErr w:type="spellStart"/>
             <w:r>
@@ -549,7 +549,7 @@
                 <w:color w:val="FFFFFF"/>
                 <w:szCs w:val="30"/>
               </w:rPr>
-              <w:t>msg</w:t>
+              <w:t>action_when_transfer_is_done</w:t>
             </w:r>
             <w:proofErr w:type="spellEnd"/>
             <w:r>
@@ -558,7 +558,15 @@
                 <w:color w:val="FFFFFF"/>
                 <w:szCs w:val="30"/>
               </w:rPr>
-              <w:t>, [scope]</w:t>
+              <w:t xml:space="preserve">], </w:t>
+            </w:r>
+            <w:r>
+              <w:rPr>
+                <w:rFonts w:cs="Helvetica"/>
+                <w:color w:val="FFFFFF"/>
+                <w:szCs w:val="30"/>
+              </w:rPr>
+              <w:t>[scope]</w:t>
             </w:r>
             <w:r>
               <w:rPr>
@@ -782,7 +790,7 @@
                 <w:sz w:val="16"/>
                 <w:szCs w:val="32"/>
               </w:rPr>
-              <w:t>HOLD_LINE_AFTER_TRANSFER</w:t>
+              <w:t>“</w:t>
             </w:r>
             <w:r>
               <w:rPr>
@@ -792,8 +800,9 @@
                 <w:sz w:val="16"/>
                 <w:szCs w:val="32"/>
               </w:rPr>
-              <w:t>,</w:t>
-            </w:r>
+              <w:t xml:space="preserve">Write </w:t>
+            </w:r>
+            <w:proofErr w:type="spellStart"/>
             <w:r>
               <w:rPr>
                 <w:rFonts w:cs="Helvetica"/>
@@ -802,8 +811,9 @@
                 <w:sz w:val="16"/>
                 <w:szCs w:val="32"/>
               </w:rPr>
-              <w:t xml:space="preserve"> </w:t>
-            </w:r>
+              <w:t>v_numBytes</w:t>
+            </w:r>
+            <w:proofErr w:type="spellEnd"/>
             <w:r>
               <w:rPr>
                 <w:rFonts w:cs="Helvetica"/>
@@ -812,7 +822,7 @@
                 <w:sz w:val="16"/>
                 <w:szCs w:val="32"/>
               </w:rPr>
-              <w:t>“</w:t>
+              <w:t xml:space="preserve"> to DUT</w:t>
             </w:r>
             <w:r>
               <w:rPr>
@@ -822,9 +832,8 @@
                 <w:sz w:val="16"/>
                 <w:szCs w:val="32"/>
               </w:rPr>
-              <w:t xml:space="preserve">Write </w:t>
-            </w:r>
-            <w:proofErr w:type="spellStart"/>
+              <w:t>”</w:t>
+            </w:r>
             <w:r>
               <w:rPr>
                 <w:rFonts w:cs="Helvetica"/>
@@ -833,9 +842,8 @@
                 <w:sz w:val="16"/>
                 <w:szCs w:val="32"/>
               </w:rPr>
-              <w:t>v_numBytes</w:t>
-            </w:r>
-            <w:proofErr w:type="spellEnd"/>
+              <w:t xml:space="preserve">, </w:t>
+            </w:r>
             <w:r>
               <w:rPr>
                 <w:rFonts w:cs="Helvetica"/>
@@ -844,7 +852,7 @@
                 <w:sz w:val="16"/>
                 <w:szCs w:val="32"/>
               </w:rPr>
-              <w:t xml:space="preserve"> to DUT</w:t>
+              <w:t>HOLD_LINE_AFTER_TRANSFER</w:t>
             </w:r>
             <w:r>
               <w:rPr>
@@ -854,7 +862,7 @@
                 <w:sz w:val="16"/>
                 <w:szCs w:val="32"/>
               </w:rPr>
-              <w:t>”</w:t>
+              <w:t xml:space="preserve">, </w:t>
             </w:r>
             <w:r>
               <w:rPr>
@@ -864,7 +872,7 @@
                 <w:sz w:val="16"/>
                 <w:szCs w:val="32"/>
               </w:rPr>
-              <w:t>, C_SCOPE</w:t>
+              <w:t>C_SCOPE</w:t>
             </w:r>
             <w:r>
               <w:rPr>
@@ -6536,9 +6544,9 @@
         <w:tblLook w:val="04A0" w:firstRow="1" w:lastRow="0" w:firstColumn="1" w:lastColumn="0" w:noHBand="0" w:noVBand="1"/>
       </w:tblPr>
       <w:tblGrid>
-        <w:gridCol w:w="1838"/>
+        <w:gridCol w:w="2263"/>
         <w:gridCol w:w="2410"/>
-        <w:gridCol w:w="3118"/>
+        <w:gridCol w:w="2693"/>
         <w:gridCol w:w="7705"/>
       </w:tblGrid>
       <w:tr>
@@ -6547,7 +6555,7 @@
         </w:trPr>
         <w:tc>
           <w:tcPr>
-            <w:tcW w:w="1838" w:type="dxa"/>
+            <w:tcW w:w="2263" w:type="dxa"/>
             <w:tcBorders>
               <w:bottom w:val="single" w:sz="4" w:space="0" w:color="auto"/>
               <w:right w:val="nil"/>
@@ -6605,7 +6613,7 @@
         </w:tc>
         <w:tc>
           <w:tcPr>
-            <w:tcW w:w="3118" w:type="dxa"/>
+            <w:tcW w:w="2693" w:type="dxa"/>
             <w:tcBorders>
               <w:bottom w:val="single" w:sz="4" w:space="0" w:color="auto"/>
             </w:tcBorders>
@@ -6667,7 +6675,7 @@
         </w:trPr>
         <w:tc>
           <w:tcPr>
-            <w:tcW w:w="1838" w:type="dxa"/>
+            <w:tcW w:w="2263" w:type="dxa"/>
             <w:tcBorders>
               <w:left w:val="nil"/>
               <w:right w:val="nil"/>
@@ -6782,7 +6790,7 @@
         </w:tc>
         <w:tc>
           <w:tcPr>
-            <w:tcW w:w="3118" w:type="dxa"/>
+            <w:tcW w:w="2693" w:type="dxa"/>
             <w:tcBorders>
               <w:left w:val="nil"/>
               <w:right w:val="nil"/>
@@ -7207,7 +7215,7 @@
         </w:trPr>
         <w:tc>
           <w:tcPr>
-            <w:tcW w:w="1838" w:type="dxa"/>
+            <w:tcW w:w="2263" w:type="dxa"/>
             <w:tcBorders>
               <w:left w:val="nil"/>
               <w:right w:val="nil"/>
@@ -7232,7 +7240,7 @@
                 <w:color w:val="000000" w:themeColor="text1"/>
                 <w:sz w:val="15"/>
               </w:rPr>
-              <w:t>action_when_transfer_is_done</w:t>
+              <w:t>num_bytes</w:t>
             </w:r>
             <w:proofErr w:type="spellEnd"/>
           </w:p>
@@ -7256,20 +7264,18 @@
                 <w:sz w:val="15"/>
               </w:rPr>
             </w:pPr>
-            <w:proofErr w:type="spellStart"/>
-            <w:r>
-              <w:rPr>
-                <w:rFonts w:cs="Helvetica"/>
-                <w:sz w:val="15"/>
-              </w:rPr>
-              <w:t>t_action_when_transfer_is_done</w:t>
-            </w:r>
-            <w:proofErr w:type="spellEnd"/>
+            <w:r>
+              <w:rPr>
+                <w:rFonts w:cs="Helvetica"/>
+                <w:sz w:val="15"/>
+              </w:rPr>
+              <w:t>positive</w:t>
+            </w:r>
           </w:p>
         </w:tc>
         <w:tc>
           <w:tcPr>
-            <w:tcW w:w="3118" w:type="dxa"/>
+            <w:tcW w:w="2693" w:type="dxa"/>
             <w:tcBorders>
               <w:left w:val="nil"/>
               <w:right w:val="nil"/>
@@ -7291,7 +7297,7 @@
                 <w:rFonts w:cs="Helvetica"/>
                 <w:sz w:val="15"/>
               </w:rPr>
-              <w:t>RELEASE_LINE_AFTER_TRANSFER</w:t>
+              <w:t>16</w:t>
             </w:r>
           </w:p>
         </w:tc>
@@ -7318,75 +7324,7 @@
               <w:rPr>
                 <w:sz w:val="15"/>
               </w:rPr>
-              <w:t>Whether to release</w:t>
-            </w:r>
-            <w:r>
-              <w:rPr>
-                <w:sz w:val="15"/>
-              </w:rPr>
-              <w:t xml:space="preserve"> (default)</w:t>
-            </w:r>
-            <w:r>
-              <w:rPr>
-                <w:sz w:val="15"/>
-              </w:rPr>
-              <w:t xml:space="preserve"> or hold the TXEN line after the procedure is finished. Useful when transmitting </w:t>
-            </w:r>
-            <w:r>
-              <w:rPr>
-                <w:sz w:val="15"/>
-              </w:rPr>
-              <w:t>a packet</w:t>
-            </w:r>
-            <w:r>
-              <w:rPr>
-                <w:sz w:val="15"/>
-              </w:rPr>
-              <w:t xml:space="preserve"> of data </w:t>
-            </w:r>
-            <w:r>
-              <w:rPr>
-                <w:sz w:val="15"/>
-              </w:rPr>
-              <w:t>through</w:t>
-            </w:r>
-            <w:r>
-              <w:rPr>
-                <w:sz w:val="15"/>
-              </w:rPr>
-              <w:t xml:space="preserve"> </w:t>
-            </w:r>
-            <w:r>
-              <w:rPr>
-                <w:sz w:val="15"/>
-              </w:rPr>
-              <w:t xml:space="preserve">several </w:t>
-            </w:r>
-            <w:r>
-              <w:rPr>
-                <w:sz w:val="15"/>
-              </w:rPr>
-              <w:t>procedures</w:t>
-            </w:r>
-            <w:r>
-              <w:rPr>
-                <w:sz w:val="15"/>
-              </w:rPr>
-              <w:t xml:space="preserve">, </w:t>
-            </w:r>
-            <w:proofErr w:type="gramStart"/>
-            <w:r>
-              <w:rPr>
-                <w:sz w:val="15"/>
-              </w:rPr>
-              <w:t>e.g.</w:t>
-            </w:r>
-            <w:proofErr w:type="gramEnd"/>
-            <w:r>
-              <w:rPr>
-                <w:sz w:val="15"/>
-              </w:rPr>
-              <w:t xml:space="preserve"> from an Ethernet HVVC.</w:t>
+              <w:t>Number of bytes to be read.</w:t>
             </w:r>
           </w:p>
         </w:tc>
@@ -7398,7 +7336,7 @@
         </w:trPr>
         <w:tc>
           <w:tcPr>
-            <w:tcW w:w="1838" w:type="dxa"/>
+            <w:tcW w:w="2263" w:type="dxa"/>
             <w:tcBorders>
               <w:left w:val="nil"/>
               <w:right w:val="nil"/>
@@ -7423,7 +7361,7 @@
                 <w:color w:val="000000" w:themeColor="text1"/>
                 <w:sz w:val="15"/>
               </w:rPr>
-              <w:t>num_bytes</w:t>
+              <w:t>alert_level</w:t>
             </w:r>
             <w:proofErr w:type="spellEnd"/>
           </w:p>
@@ -7447,18 +7385,21 @@
                 <w:sz w:val="15"/>
               </w:rPr>
             </w:pPr>
-            <w:r>
-              <w:rPr>
-                <w:rFonts w:cs="Helvetica"/>
-                <w:sz w:val="15"/>
-              </w:rPr>
-              <w:t>positive</w:t>
-            </w:r>
+            <w:proofErr w:type="spellStart"/>
+            <w:r>
+              <w:rPr>
+                <w:rFonts w:cs="Helvetica"/>
+                <w:color w:val="000000" w:themeColor="text1"/>
+                <w:sz w:val="15"/>
+              </w:rPr>
+              <w:t>t_alert_level</w:t>
+            </w:r>
+            <w:proofErr w:type="spellEnd"/>
           </w:p>
         </w:tc>
         <w:tc>
           <w:tcPr>
-            <w:tcW w:w="3118" w:type="dxa"/>
+            <w:tcW w:w="2693" w:type="dxa"/>
             <w:tcBorders>
               <w:left w:val="nil"/>
               <w:right w:val="nil"/>
@@ -7478,9 +7419,10 @@
             <w:r>
               <w:rPr>
                 <w:rFonts w:cs="Helvetica"/>
-                <w:sz w:val="15"/>
-              </w:rPr>
-              <w:t>16</w:t>
+                <w:color w:val="000000" w:themeColor="text1"/>
+                <w:sz w:val="15"/>
+              </w:rPr>
+              <w:t>ERROR or TB_WARNING</w:t>
             </w:r>
           </w:p>
         </w:tc>
@@ -7505,9 +7447,24 @@
             </w:pPr>
             <w:r>
               <w:rPr>
-                <w:sz w:val="15"/>
-              </w:rPr>
-              <w:t>Number of bytes to be read.</w:t>
+                <w:rFonts w:cs="Helvetica"/>
+                <w:sz w:val="15"/>
+              </w:rPr>
+              <w:t xml:space="preserve">Set the severity for the alert that may be asserted by the </w:t>
+            </w:r>
+            <w:r>
+              <w:rPr>
+                <w:rFonts w:cs="Helvetica"/>
+                <w:sz w:val="15"/>
+              </w:rPr>
+              <w:t>procedure</w:t>
+            </w:r>
+            <w:r>
+              <w:rPr>
+                <w:rFonts w:cs="Helvetica"/>
+                <w:sz w:val="15"/>
+              </w:rPr>
+              <w:t>.</w:t>
             </w:r>
           </w:p>
         </w:tc>
@@ -7519,7 +7476,7 @@
         </w:trPr>
         <w:tc>
           <w:tcPr>
-            <w:tcW w:w="1838" w:type="dxa"/>
+            <w:tcW w:w="2263" w:type="dxa"/>
             <w:tcBorders>
               <w:left w:val="nil"/>
               <w:right w:val="nil"/>
@@ -7544,7 +7501,7 @@
                 <w:color w:val="000000" w:themeColor="text1"/>
                 <w:sz w:val="15"/>
               </w:rPr>
-              <w:t>alert_level</w:t>
+              <w:t>msg</w:t>
             </w:r>
             <w:proofErr w:type="spellEnd"/>
           </w:p>
@@ -7568,21 +7525,19 @@
                 <w:sz w:val="15"/>
               </w:rPr>
             </w:pPr>
-            <w:proofErr w:type="spellStart"/>
             <w:r>
               <w:rPr>
                 <w:rFonts w:cs="Helvetica"/>
                 <w:color w:val="000000" w:themeColor="text1"/>
                 <w:sz w:val="15"/>
               </w:rPr>
-              <w:t>t_alert_level</w:t>
-            </w:r>
-            <w:proofErr w:type="spellEnd"/>
+              <w:t>string</w:t>
+            </w:r>
           </w:p>
         </w:tc>
         <w:tc>
           <w:tcPr>
-            <w:tcW w:w="3118" w:type="dxa"/>
+            <w:tcW w:w="2693" w:type="dxa"/>
             <w:tcBorders>
               <w:left w:val="nil"/>
               <w:right w:val="nil"/>
@@ -7605,7 +7560,31 @@
                 <w:color w:val="000000" w:themeColor="text1"/>
                 <w:sz w:val="15"/>
               </w:rPr>
-              <w:t>ERROR or TB_WARNING</w:t>
+              <w:t>“</w:t>
+            </w:r>
+            <w:r>
+              <w:rPr>
+                <w:rFonts w:cs="Helvetica"/>
+                <w:color w:val="000000" w:themeColor="text1"/>
+                <w:sz w:val="15"/>
+              </w:rPr>
+              <w:t>Write to</w:t>
+            </w:r>
+            <w:r>
+              <w:rPr>
+                <w:rFonts w:cs="Helvetica"/>
+                <w:color w:val="000000" w:themeColor="text1"/>
+                <w:sz w:val="15"/>
+              </w:rPr>
+              <w:t xml:space="preserve"> DUT</w:t>
+            </w:r>
+            <w:r>
+              <w:rPr>
+                <w:rFonts w:cs="Helvetica"/>
+                <w:color w:val="000000" w:themeColor="text1"/>
+                <w:sz w:val="15"/>
+              </w:rPr>
+              <w:t>”</w:t>
             </w:r>
           </w:p>
         </w:tc>
@@ -7625,29 +7604,17 @@
               </w:tabs>
               <w:spacing w:line="276" w:lineRule="auto"/>
               <w:rPr>
-                <w:sz w:val="15"/>
-              </w:rPr>
-            </w:pPr>
-            <w:r>
-              <w:rPr>
-                <w:rFonts w:cs="Helvetica"/>
-                <w:sz w:val="15"/>
-              </w:rPr>
-              <w:t xml:space="preserve">Set the severity for the alert that may be asserted by the </w:t>
-            </w:r>
-            <w:r>
-              <w:rPr>
-                <w:rFonts w:cs="Helvetica"/>
-                <w:sz w:val="15"/>
-              </w:rPr>
-              <w:t>procedure</w:t>
-            </w:r>
-            <w:r>
-              <w:rPr>
-                <w:rFonts w:cs="Helvetica"/>
-                <w:sz w:val="15"/>
-              </w:rPr>
-              <w:t>.</w:t>
+                <w:rFonts w:cs="Helvetica"/>
+                <w:sz w:val="15"/>
+              </w:rPr>
+            </w:pPr>
+            <w:r>
+              <w:rPr>
+                <w:rFonts w:cs="Helvetica"/>
+                <w:color w:val="000000" w:themeColor="text1"/>
+                <w:sz w:val="15"/>
+              </w:rPr>
+              <w:t>A custom message to be appended in the log/alert</w:t>
             </w:r>
           </w:p>
         </w:tc>
@@ -7659,7 +7626,7 @@
         </w:trPr>
         <w:tc>
           <w:tcPr>
-            <w:tcW w:w="1838" w:type="dxa"/>
+            <w:tcW w:w="2263" w:type="dxa"/>
             <w:tcBorders>
               <w:left w:val="nil"/>
               <w:right w:val="nil"/>
@@ -7684,7 +7651,7 @@
                 <w:color w:val="000000" w:themeColor="text1"/>
                 <w:sz w:val="15"/>
               </w:rPr>
-              <w:t>msg</w:t>
+              <w:t>action_when_transfer_is_done</w:t>
             </w:r>
             <w:proofErr w:type="spellEnd"/>
           </w:p>
@@ -7708,19 +7675,20 @@
                 <w:sz w:val="15"/>
               </w:rPr>
             </w:pPr>
-            <w:r>
-              <w:rPr>
-                <w:rFonts w:cs="Helvetica"/>
-                <w:color w:val="000000" w:themeColor="text1"/>
-                <w:sz w:val="15"/>
-              </w:rPr>
-              <w:t>string</w:t>
-            </w:r>
+            <w:proofErr w:type="spellStart"/>
+            <w:r>
+              <w:rPr>
+                <w:rFonts w:cs="Helvetica"/>
+                <w:sz w:val="15"/>
+              </w:rPr>
+              <w:t>t_action_when_transfer_is_done</w:t>
+            </w:r>
+            <w:proofErr w:type="spellEnd"/>
           </w:p>
         </w:tc>
         <w:tc>
           <w:tcPr>
-            <w:tcW w:w="3118" w:type="dxa"/>
+            <w:tcW w:w="2693" w:type="dxa"/>
             <w:tcBorders>
               <w:left w:val="nil"/>
               <w:right w:val="nil"/>
@@ -7740,34 +7708,9 @@
             <w:r>
               <w:rPr>
                 <w:rFonts w:cs="Helvetica"/>
-                <w:color w:val="000000" w:themeColor="text1"/>
-                <w:sz w:val="15"/>
-              </w:rPr>
-              <w:t>“</w:t>
-            </w:r>
-            <w:r>
-              <w:rPr>
-                <w:rFonts w:cs="Helvetica"/>
-                <w:color w:val="000000" w:themeColor="text1"/>
-                <w:sz w:val="15"/>
-              </w:rPr>
-              <w:t>Write to</w:t>
-            </w:r>
-            <w:r>
-              <w:rPr>
-                <w:rFonts w:cs="Helvetica"/>
-                <w:color w:val="000000" w:themeColor="text1"/>
-                <w:sz w:val="15"/>
-              </w:rPr>
-              <w:t xml:space="preserve"> DUT</w:t>
-            </w:r>
-            <w:r>
-              <w:rPr>
-                <w:rFonts w:cs="Helvetica"/>
-                <w:color w:val="000000" w:themeColor="text1"/>
-                <w:sz w:val="15"/>
-              </w:rPr>
-              <w:t>”</w:t>
+                <w:sz w:val="15"/>
+              </w:rPr>
+              <w:t>RELEASE_LINE_AFTER_TRANSFER</w:t>
             </w:r>
           </w:p>
         </w:tc>
@@ -7787,17 +7730,28 @@
               </w:tabs>
               <w:spacing w:line="276" w:lineRule="auto"/>
               <w:rPr>
-                <w:rFonts w:cs="Helvetica"/>
-                <w:sz w:val="15"/>
-              </w:rPr>
-            </w:pPr>
-            <w:r>
-              <w:rPr>
-                <w:rFonts w:cs="Helvetica"/>
-                <w:color w:val="000000" w:themeColor="text1"/>
-                <w:sz w:val="15"/>
-              </w:rPr>
-              <w:t>A custom message to be appended in the log/alert</w:t>
+                <w:sz w:val="15"/>
+              </w:rPr>
+            </w:pPr>
+            <w:r>
+              <w:rPr>
+                <w:sz w:val="15"/>
+              </w:rPr>
+              <w:t xml:space="preserve">Whether to release (default) or hold the TXEN line after the procedure is finished. Useful when transmitting a packet of data through several procedures, </w:t>
+            </w:r>
+            <w:proofErr w:type="gramStart"/>
+            <w:r>
+              <w:rPr>
+                <w:sz w:val="15"/>
+              </w:rPr>
+              <w:t>e.g.</w:t>
+            </w:r>
+            <w:proofErr w:type="gramEnd"/>
+            <w:r>
+              <w:rPr>
+                <w:sz w:val="15"/>
+              </w:rPr>
+              <w:t xml:space="preserve"> from an Ethernet HVVC.</w:t>
             </w:r>
           </w:p>
         </w:tc>
@@ -7809,7 +7763,7 @@
         </w:trPr>
         <w:tc>
           <w:tcPr>
-            <w:tcW w:w="1838" w:type="dxa"/>
+            <w:tcW w:w="2263" w:type="dxa"/>
             <w:tcBorders>
               <w:left w:val="nil"/>
               <w:right w:val="nil"/>
@@ -7869,7 +7823,7 @@
         </w:tc>
         <w:tc>
           <w:tcPr>
-            <w:tcW w:w="3118" w:type="dxa"/>
+            <w:tcW w:w="2693" w:type="dxa"/>
             <w:tcBorders>
               <w:left w:val="nil"/>
               <w:right w:val="nil"/>
@@ -10190,7 +10144,7 @@
               <w:t>,</w:t>
             </w:r>
             <w:r>
-              <w:t xml:space="preserve"> [</w:t>
+              <w:t xml:space="preserve"> </w:t>
             </w:r>
             <w:proofErr w:type="spellStart"/>
             <w:r>
@@ -10200,6 +10154,29 @@
                 <w:sz w:val="15"/>
                 <w:szCs w:val="15"/>
               </w:rPr>
+              <w:t>msg</w:t>
+            </w:r>
+            <w:proofErr w:type="spellEnd"/>
+            <w:r>
+              <w:rPr>
+                <w:rFonts w:cs="Helvetica"/>
+                <w:b/>
+                <w:sz w:val="15"/>
+                <w:szCs w:val="15"/>
+              </w:rPr>
+              <w:t xml:space="preserve">, </w:t>
+            </w:r>
+            <w:r>
+              <w:t>[</w:t>
+            </w:r>
+            <w:proofErr w:type="spellStart"/>
+            <w:r>
+              <w:rPr>
+                <w:rFonts w:cs="Helvetica"/>
+                <w:b/>
+                <w:sz w:val="15"/>
+                <w:szCs w:val="15"/>
+              </w:rPr>
               <w:t>action_when_transfer_is_done</w:t>
             </w:r>
             <w:proofErr w:type="spellEnd"/>
@@ -10210,7 +10187,7 @@
                 <w:sz w:val="15"/>
                 <w:szCs w:val="15"/>
               </w:rPr>
-              <w:t>]</w:t>
+              <w:t>],</w:t>
             </w:r>
             <w:r>
               <w:rPr>
@@ -10219,7 +10196,7 @@
                 <w:sz w:val="15"/>
                 <w:szCs w:val="15"/>
               </w:rPr>
-              <w:t>,</w:t>
+              <w:t xml:space="preserve"> </w:t>
             </w:r>
             <w:r>
               <w:rPr>
@@ -10228,27 +10205,7 @@
                 <w:sz w:val="15"/>
                 <w:szCs w:val="15"/>
               </w:rPr>
-              <w:t xml:space="preserve"> </w:t>
-            </w:r>
-            <w:proofErr w:type="spellStart"/>
-            <w:r>
-              <w:rPr>
-                <w:rFonts w:cs="Helvetica"/>
-                <w:b/>
-                <w:sz w:val="15"/>
-                <w:szCs w:val="15"/>
-              </w:rPr>
-              <w:t>msg</w:t>
-            </w:r>
-            <w:proofErr w:type="spellEnd"/>
-            <w:r>
-              <w:rPr>
-                <w:rFonts w:cs="Helvetica"/>
-                <w:b/>
-                <w:sz w:val="15"/>
-                <w:szCs w:val="15"/>
-              </w:rPr>
-              <w:t>, [scope]</w:t>
+              <w:t>[scope]</w:t>
             </w:r>
             <w:r>
               <w:rPr>

</xml_diff>